<commit_message>
Adicionando logos em export WORD
</commit_message>
<xml_diff>
--- a/dashboard/tables/files/belize_hitos_y_avances.docx
+++ b/dashboard/tables/files/belize_hitos_y_avances.docx
@@ -7,9 +7,9 @@
       <w:r>
         <w:drawing>
           <wp:inline distT="0" distB="0" distL="0" distR="0">
-            <wp:extent cx="2895600" cy="927100"/>
+            <wp:extent cx="2895600" cy="1524000"/>
             <wp:effectExtent l="25400" t="0" r="0" b="0"/>
-            <wp:docPr id="1" name="Picture 0" descr="logo-bid.png"/>
+            <wp:docPr id="1" name="Picture 0" descr="logo-del-BID.jpg"/>
             <wp:cNvGraphicFramePr>
               <a:graphicFrameLocks xmlns:a="http://schemas.openxmlformats.org/drawingml/2006/main" noChangeAspect="1"/>
             </wp:cNvGraphicFramePr>
@@ -17,7 +17,7 @@
               <a:graphicData uri="http://schemas.openxmlformats.org/drawingml/2006/picture">
                 <pic:pic xmlns:pic="http://schemas.openxmlformats.org/drawingml/2006/picture">
                   <pic:nvPicPr>
-                    <pic:cNvPr id="0" name="logo-bid.png"/>
+                    <pic:cNvPr id="0" name="logo-del-BID.jpg"/>
                     <pic:cNvPicPr/>
                   </pic:nvPicPr>
                   <pic:blipFill>
@@ -29,7 +29,47 @@
                   <pic:spPr>
                     <a:xfrm>
                       <a:off x="0" y="0"/>
-                      <a:ext cx="2895600" cy="927100"/>
+                      <a:ext cx="2895600" cy="1524000"/>
+                    </a:xfrm>
+                    <a:prstGeom prst="rect">
+                      <a:avLst/>
+                    </a:prstGeom>
+                  </pic:spPr>
+                </pic:pic>
+              </a:graphicData>
+            </a:graphic>
+          </wp:inline>
+        </w:drawing>
+      </w:r>
+    </w:p>
+    <w:p>
+      <w:pPr/>
+      <w:r>
+        <w:drawing>
+          <wp:inline distT="0" distB="0" distL="0" distR="0">
+            <wp:extent cx="2895600" cy="1358900"/>
+            <wp:effectExtent l="25400" t="0" r="0" b="0"/>
+            <wp:docPr id="1" name="Picture 0" descr="logo_saludmesoam.png"/>
+            <wp:cNvGraphicFramePr>
+              <a:graphicFrameLocks xmlns:a="http://schemas.openxmlformats.org/drawingml/2006/main" noChangeAspect="1"/>
+            </wp:cNvGraphicFramePr>
+            <a:graphic xmlns:a="http://schemas.openxmlformats.org/drawingml/2006/main">
+              <a:graphicData uri="http://schemas.openxmlformats.org/drawingml/2006/picture">
+                <pic:pic xmlns:pic="http://schemas.openxmlformats.org/drawingml/2006/picture">
+                  <pic:nvPicPr>
+                    <pic:cNvPr id="0" name="logo_saludmesoam.png"/>
+                    <pic:cNvPicPr/>
+                  </pic:nvPicPr>
+                  <pic:blipFill>
+                    <a:blip r:embed="rId2"/>
+                    <a:stretch>
+                      <a:fillRect/>
+                    </a:stretch>
+                  </pic:blipFill>
+                  <pic:spPr>
+                    <a:xfrm>
+                      <a:off x="0" y="0"/>
+                      <a:ext cx="2895600" cy="1358900"/>
                     </a:xfrm>
                     <a:prstGeom prst="rect">
                       <a:avLst/>
@@ -62,7 +102,7 @@
         <w:rPr>
           <w:b w:val="true"/>
         </w:rPr>
-        <w:t xml:space="preserve">Conclusiones de la reunión realizada el: 12 de Marzo de 2014</w:t>
+        <w:t xml:space="preserve">Conclusiones de la reunión realizada el: 28 de Marzo de 2014</w:t>
       </w:r>
       <w:br/>
       <w:br/>
@@ -162,7 +202,7 @@
                 <w:rFonts w:ascii="Times New Roman" w:hAnsi="Times New Roman"/>
                 <w:sz w:val="20"/>
               </w:rPr>
-              <w:t xml:space="preserve">Avances Fiscos Planificados (Meta Ejecución)</w:t>
+              <w:t xml:space="preserve">Avances Fisicos Planificados (Meta Ejecución)</w:t>
             </w:r>
           </w:p>
         </w:tc>
@@ -180,7 +220,7 @@
                 <w:rFonts w:ascii="Times New Roman" w:hAnsi="Times New Roman"/>
                 <w:sz w:val="20"/>
               </w:rPr>
-              <w:t xml:space="preserve">Avances Físicos reales (Avance en la ejecución real)</w:t>
+              <w:t xml:space="preserve">Avances Físicos Reales (Avance en la ejecución real)</w:t>
             </w:r>
           </w:p>
         </w:tc>
@@ -198,7 +238,7 @@
                 <w:rFonts w:ascii="Times New Roman" w:hAnsi="Times New Roman"/>
                 <w:sz w:val="20"/>
               </w:rPr>
-              <w:t xml:space="preserve">Avances financieros planificados (Ejecución financiera planificados)</w:t>
+              <w:t xml:space="preserve">Avances Financieros Planificados (Ejecución financiera planificados)</w:t>
             </w:r>
           </w:p>
         </w:tc>
@@ -216,7 +256,7 @@
                 <w:rFonts w:ascii="Times New Roman" w:hAnsi="Times New Roman"/>
                 <w:sz w:val="20"/>
               </w:rPr>
-              <w:t xml:space="preserve">Avances financieros actuales (Ejecución financiera real)</w:t>
+              <w:t xml:space="preserve">Avances Financieros Actuales (Ejecución financiera real)</w:t>
             </w:r>
           </w:p>
         </w:tc>
@@ -250,21 +290,35 @@
                 <w:sz w:val="20"/>
                 <w:sz w:val="20"/>
               </w:rPr>
-              <w:t xml:space="preserve">24 de Enero de 2014</w:t>
-            </w:r>
-          </w:p>
-        </w:tc>
-        <w:tc>
-          <w:tcPr>
-            <w:gridSpan w:val="1"/>
-          </w:tcPr>
-          <w:p>
-            <w:r>
-              <w:rPr>
-                <w:sz w:val="20"/>
-                <w:sz w:val="20"/>
-              </w:rPr>
-              <w:t xml:space="preserve">97.0%</w:t>
+              <w:t xml:space="preserve">7 de Marzo de 2014</w:t>
+            </w:r>
+          </w:p>
+        </w:tc>
+        <w:tc>
+          <w:tcPr>
+            <w:gridSpan w:val="1"/>
+          </w:tcPr>
+          <w:p>
+            <w:r>
+              <w:rPr>
+                <w:sz w:val="20"/>
+                <w:sz w:val="20"/>
+              </w:rPr>
+              <w:t xml:space="preserve">83.0%</w:t>
+            </w:r>
+          </w:p>
+        </w:tc>
+        <w:tc>
+          <w:tcPr>
+            <w:gridSpan w:val="1"/>
+          </w:tcPr>
+          <w:p>
+            <w:r>
+              <w:rPr>
+                <w:sz w:val="20"/>
+                <w:sz w:val="20"/>
+              </w:rPr>
+              <w:t xml:space="preserve">77.0%</w:t>
             </w:r>
           </w:p>
         </w:tc>
@@ -279,20 +333,6 @@
                 <w:sz w:val="20"/>
               </w:rPr>
               <w:t xml:space="preserve">75.0%</w:t>
-            </w:r>
-          </w:p>
-        </w:tc>
-        <w:tc>
-          <w:tcPr>
-            <w:gridSpan w:val="1"/>
-          </w:tcPr>
-          <w:p>
-            <w:r>
-              <w:rPr>
-                <w:sz w:val="20"/>
-                <w:sz w:val="20"/>
-              </w:rPr>
-              <w:t xml:space="preserve">89.0%</w:t>
             </w:r>
           </w:p>
         </w:tc>
@@ -361,7 +401,7 @@
                     <pic:cNvPicPr/>
                   </pic:nvPicPr>
                   <pic:blipFill>
-                    <a:blip r:embed="rId2"/>
+                    <a:blip r:embed="rId3"/>
                     <a:stretch>
                       <a:fillRect/>
                     </a:stretch>
@@ -383,6 +423,2796 @@
       </w:r>
     </w:p>
     <w:br/>
+    <w:p>
+      <w:pPr>
+        <w:jc w:val="center"/>
+      </w:pPr>
+      <w:r>
+        <w:rPr>
+          <w:b w:val="true"/>
+          <w:rFonts w:ascii="Times New Roman" w:hAnsi="Times New Roman"/>
+          <w:sz w:val="24"/>
+        </w:rPr>
+        <w:t xml:space="preserve">ALERTAS TEMPRANAS Y ESTADO DE LOS HITOS</w:t>
+      </w:r>
+    </w:p>
+    <w:tbl>
+      <w:tblPr>
+        <w:tblCellMar>
+          <w:top w:w="60" w:type="dxa"/>
+          <w:left w:w="60" w:type="dxa"/>
+          <w:bottom w:w="60" w:type="dxa"/>
+          <w:right w:w="60" w:type="dxa"/>
+        </w:tblCellMar>
+        <w:tblW w:type="pct" w:w="5000"/>
+      </w:tblPr>
+      <w:tr>
+        <w:tc>
+          <w:tcPr>
+            <w:gridSpan w:val="1"/>
+          </w:tcPr>
+          <w:p>
+            <w:pPr>
+              <w:jc w:val="center"/>
+            </w:pPr>
+            <w:r>
+              <w:rPr>
+                <w:b w:val="true"/>
+                <w:rFonts w:ascii="Times New Roman" w:hAnsi="Times New Roman"/>
+                <w:sz w:val="20"/>
+              </w:rPr>
+              <w:t xml:space="preserve">Indicador de Pago</w:t>
+            </w:r>
+          </w:p>
+        </w:tc>
+        <w:tc>
+          <w:tcPr>
+            <w:gridSpan w:val="1"/>
+          </w:tcPr>
+          <w:p>
+            <w:pPr>
+              <w:jc w:val="center"/>
+            </w:pPr>
+            <w:r>
+              <w:rPr>
+                <w:b w:val="true"/>
+                <w:rFonts w:ascii="Times New Roman" w:hAnsi="Times New Roman"/>
+                <w:sz w:val="20"/>
+              </w:rPr>
+              <w:t xml:space="preserve">Hito</w:t>
+            </w:r>
+          </w:p>
+        </w:tc>
+        <w:tc>
+          <w:tcPr>
+            <w:gridSpan w:val="1"/>
+          </w:tcPr>
+          <w:p>
+            <w:pPr>
+              <w:jc w:val="center"/>
+            </w:pPr>
+            <w:r>
+              <w:rPr>
+                <w:b w:val="true"/>
+                <w:rFonts w:ascii="Times New Roman" w:hAnsi="Times New Roman"/>
+                <w:sz w:val="20"/>
+              </w:rPr>
+              <w:t xml:space="preserve">Trimestre</w:t>
+            </w:r>
+          </w:p>
+        </w:tc>
+        <w:tc>
+          <w:tcPr>
+            <w:gridSpan w:val="1"/>
+          </w:tcPr>
+          <w:p>
+            <w:pPr>
+              <w:jc w:val="center"/>
+            </w:pPr>
+            <w:r>
+              <w:rPr>
+                <w:b w:val="true"/>
+                <w:rFonts w:ascii="Times New Roman" w:hAnsi="Times New Roman"/>
+                <w:sz w:val="20"/>
+              </w:rPr>
+              <w:t xml:space="preserve">Audiencia</w:t>
+            </w:r>
+          </w:p>
+        </w:tc>
+        <w:tc>
+          <w:tcPr>
+            <w:gridSpan w:val="1"/>
+          </w:tcPr>
+          <w:p>
+            <w:pPr>
+              <w:jc w:val="center"/>
+            </w:pPr>
+            <w:r>
+              <w:rPr>
+                <w:b w:val="true"/>
+                <w:rFonts w:ascii="Times New Roman" w:hAnsi="Times New Roman"/>
+                <w:sz w:val="20"/>
+              </w:rPr>
+              <w:t xml:space="preserve">Estado Actual</w:t>
+            </w:r>
+          </w:p>
+        </w:tc>
+        <w:tc>
+          <w:tcPr>
+            <w:gridSpan w:val="1"/>
+          </w:tcPr>
+          <w:p>
+            <w:pPr>
+              <w:jc w:val="center"/>
+            </w:pPr>
+            <w:r>
+              <w:rPr>
+                <w:b w:val="true"/>
+                <w:rFonts w:ascii="Times New Roman" w:hAnsi="Times New Roman"/>
+                <w:sz w:val="20"/>
+              </w:rPr>
+              <w:t xml:space="preserve">Alerta/Notas</w:t>
+            </w:r>
+          </w:p>
+        </w:tc>
+        <w:tc>
+          <w:tcPr>
+            <w:gridSpan w:val="1"/>
+          </w:tcPr>
+          <w:p>
+            <w:pPr>
+              <w:jc w:val="center"/>
+            </w:pPr>
+            <w:r>
+              <w:rPr>
+                <w:b w:val="true"/>
+                <w:rFonts w:ascii="Times New Roman" w:hAnsi="Times New Roman"/>
+                <w:sz w:val="20"/>
+              </w:rPr>
+              <w:t xml:space="preserve">Recomendación</w:t>
+            </w:r>
+          </w:p>
+        </w:tc>
+        <w:tc>
+          <w:tcPr>
+            <w:gridSpan w:val="1"/>
+          </w:tcPr>
+          <w:p>
+            <w:pPr>
+              <w:jc w:val="center"/>
+            </w:pPr>
+            <w:r>
+              <w:rPr>
+                <w:b w:val="true"/>
+                <w:rFonts w:ascii="Times New Roman" w:hAnsi="Times New Roman"/>
+                <w:sz w:val="20"/>
+              </w:rPr>
+              <w:t xml:space="preserve">Acuerdo</w:t>
+            </w:r>
+          </w:p>
+        </w:tc>
+      </w:tr>
+      <w:tr>
+        <w:tc>
+          <w:tcPr>
+            <w:gridSpan w:val="1"/>
+          </w:tcPr>
+          <w:p>
+            <w:r>
+              <w:rPr>
+                <w:rFonts w:ascii="Times New Roman" w:hAnsi="Times New Roman"/>
+                <w:sz w:val="20"/>
+                <w:rFonts w:ascii="Times New Roman" w:hAnsi="Times New Roman"/>
+                <w:sz w:val="20"/>
+              </w:rPr>
+              <w:t xml:space="preserve">Health facilities that have implemented Quality of Care job aid tools for reproductive health</w:t>
+            </w:r>
+          </w:p>
+        </w:tc>
+        <w:tc>
+          <w:tcPr>
+            <w:gridSpan w:val="1"/>
+          </w:tcPr>
+          <w:p>
+            <w:r>
+              <w:rPr>
+                <w:rFonts w:ascii="Times New Roman" w:hAnsi="Times New Roman"/>
+                <w:sz w:val="20"/>
+                <w:rFonts w:ascii="Times New Roman" w:hAnsi="Times New Roman"/>
+                <w:sz w:val="20"/>
+              </w:rPr>
+              <w:t xml:space="preserve">Job Aid tools to improve Quality of Care are reviewed, developed, translated and distributed</w:t>
+            </w:r>
+          </w:p>
+        </w:tc>
+        <w:tc>
+          <w:tcPr>
+            <w:gridSpan w:val="1"/>
+          </w:tcPr>
+          <w:p>
+            <w:r>
+              <w:rPr>
+                <w:rFonts w:ascii="Times New Roman" w:hAnsi="Times New Roman"/>
+                <w:sz w:val="20"/>
+                <w:rFonts w:ascii="Times New Roman" w:hAnsi="Times New Roman"/>
+                <w:sz w:val="20"/>
+              </w:rPr>
+              <w:t xml:space="preserve">2013Q2</w:t>
+            </w:r>
+          </w:p>
+        </w:tc>
+        <w:tc>
+          <w:tcPr>
+            <w:gridSpan w:val="1"/>
+          </w:tcPr>
+          <w:p>
+            <w:r>
+              <w:rPr>
+                <w:rFonts w:ascii="Times New Roman" w:hAnsi="Times New Roman"/>
+                <w:sz w:val="20"/>
+                <w:rFonts w:ascii="Times New Roman" w:hAnsi="Times New Roman"/>
+                <w:sz w:val="20"/>
+              </w:rPr>
+              <w:t xml:space="preserve">Pais, BID, Donantes</w:t>
+            </w:r>
+          </w:p>
+        </w:tc>
+        <w:tc>
+          <w:tcPr>
+            <w:shd w:val="clear" w:color="auto" w:fill="FEFF00"/>
+            <w:gridSpan w:val="1"/>
+          </w:tcPr>
+          <w:p>
+            <w:r>
+              <w:rPr>
+                <w:rFonts w:ascii="Times New Roman" w:hAnsi="Times New Roman"/>
+                <w:sz w:val="20"/>
+                <w:rFonts w:ascii="Times New Roman" w:hAnsi="Times New Roman"/>
+                <w:sz w:val="20"/>
+              </w:rPr>
+              <w:t xml:space="preserve">En proceso</w:t>
+            </w:r>
+          </w:p>
+        </w:tc>
+        <w:tc>
+          <w:tcPr>
+            <w:gridSpan w:val="1"/>
+          </w:tcPr>
+          <w:p>
+            <w:r>
+              <w:rPr>
+                <w:rFonts w:ascii="Times New Roman" w:hAnsi="Times New Roman"/>
+                <w:sz w:val="20"/>
+                <w:rFonts w:ascii="Times New Roman" w:hAnsi="Times New Roman"/>
+                <w:sz w:val="20"/>
+              </w:rPr>
+              <w:t xml:space="preserve"/>
+            </w:r>
+          </w:p>
+        </w:tc>
+        <w:tc>
+          <w:tcPr>
+            <w:gridSpan w:val="1"/>
+          </w:tcPr>
+          <w:p>
+            <w:r>
+              <w:rPr>
+                <w:rFonts w:ascii="Times New Roman" w:hAnsi="Times New Roman"/>
+                <w:sz w:val="20"/>
+                <w:rFonts w:ascii="Times New Roman" w:hAnsi="Times New Roman"/>
+                <w:sz w:val="20"/>
+              </w:rPr>
+              <w:t xml:space="preserve"/>
+            </w:r>
+          </w:p>
+        </w:tc>
+        <w:tc>
+          <w:tcPr>
+            <w:gridSpan w:val="1"/>
+          </w:tcPr>
+          <w:p>
+            <w:r>
+              <w:rPr>
+                <w:rFonts w:ascii="Times New Roman" w:hAnsi="Times New Roman"/>
+                <w:sz w:val="20"/>
+                <w:rFonts w:ascii="Times New Roman" w:hAnsi="Times New Roman"/>
+                <w:sz w:val="20"/>
+              </w:rPr>
+              <w:t xml:space="preserve"/>
+            </w:r>
+          </w:p>
+        </w:tc>
+      </w:tr>
+      <w:tr>
+        <w:tc>
+          <w:tcPr>
+            <w:gridSpan w:val="1"/>
+          </w:tcPr>
+          <w:p>
+            <w:r>
+              <w:rPr>
+                <w:rFonts w:ascii="Times New Roman" w:hAnsi="Times New Roman"/>
+                <w:sz w:val="20"/>
+                <w:rFonts w:ascii="Times New Roman" w:hAnsi="Times New Roman"/>
+                <w:sz w:val="20"/>
+              </w:rPr>
+              <w:t xml:space="preserve">Health facilities that have permanent availability of all 5 types of modern family planning methods  (injectable, barrier, oral, IUD, permanent) according to the norms</w:t>
+            </w:r>
+          </w:p>
+        </w:tc>
+        <w:tc>
+          <w:tcPr>
+            <w:gridSpan w:val="1"/>
+          </w:tcPr>
+          <w:p>
+            <w:r>
+              <w:rPr>
+                <w:rFonts w:ascii="Times New Roman" w:hAnsi="Times New Roman"/>
+                <w:sz w:val="20"/>
+                <w:rFonts w:ascii="Times New Roman" w:hAnsi="Times New Roman"/>
+                <w:sz w:val="20"/>
+              </w:rPr>
+              <w:t xml:space="preserve">Equipment permanent availability of all 5 types of modern family planning methods from UNFPA procured and Regional IUD Training conducted</w:t>
+            </w:r>
+          </w:p>
+        </w:tc>
+        <w:tc>
+          <w:tcPr>
+            <w:gridSpan w:val="1"/>
+          </w:tcPr>
+          <w:p>
+            <w:r>
+              <w:rPr>
+                <w:rFonts w:ascii="Times New Roman" w:hAnsi="Times New Roman"/>
+                <w:sz w:val="20"/>
+                <w:rFonts w:ascii="Times New Roman" w:hAnsi="Times New Roman"/>
+                <w:sz w:val="20"/>
+              </w:rPr>
+              <w:t xml:space="preserve">2013Q2</w:t>
+            </w:r>
+          </w:p>
+        </w:tc>
+        <w:tc>
+          <w:tcPr>
+            <w:gridSpan w:val="1"/>
+          </w:tcPr>
+          <w:p>
+            <w:r>
+              <w:rPr>
+                <w:rFonts w:ascii="Times New Roman" w:hAnsi="Times New Roman"/>
+                <w:sz w:val="20"/>
+                <w:rFonts w:ascii="Times New Roman" w:hAnsi="Times New Roman"/>
+                <w:sz w:val="20"/>
+              </w:rPr>
+              <w:t xml:space="preserve">Pais, BID, Donantes</w:t>
+            </w:r>
+          </w:p>
+        </w:tc>
+        <w:tc>
+          <w:tcPr>
+            <w:shd w:val="clear" w:color="auto" w:fill="FEFF00"/>
+            <w:gridSpan w:val="1"/>
+          </w:tcPr>
+          <w:p>
+            <w:r>
+              <w:rPr>
+                <w:rFonts w:ascii="Times New Roman" w:hAnsi="Times New Roman"/>
+                <w:sz w:val="20"/>
+                <w:rFonts w:ascii="Times New Roman" w:hAnsi="Times New Roman"/>
+                <w:sz w:val="20"/>
+              </w:rPr>
+              <w:t xml:space="preserve">En proceso</w:t>
+            </w:r>
+          </w:p>
+        </w:tc>
+        <w:tc>
+          <w:tcPr>
+            <w:gridSpan w:val="1"/>
+          </w:tcPr>
+          <w:p>
+            <w:r>
+              <w:rPr>
+                <w:rFonts w:ascii="Times New Roman" w:hAnsi="Times New Roman"/>
+                <w:sz w:val="20"/>
+                <w:rFonts w:ascii="Times New Roman" w:hAnsi="Times New Roman"/>
+                <w:sz w:val="20"/>
+              </w:rPr>
+              <w:t xml:space="preserve"/>
+            </w:r>
+          </w:p>
+        </w:tc>
+        <w:tc>
+          <w:tcPr>
+            <w:gridSpan w:val="1"/>
+          </w:tcPr>
+          <w:p>
+            <w:r>
+              <w:rPr>
+                <w:rFonts w:ascii="Times New Roman" w:hAnsi="Times New Roman"/>
+                <w:sz w:val="20"/>
+                <w:rFonts w:ascii="Times New Roman" w:hAnsi="Times New Roman"/>
+                <w:sz w:val="20"/>
+              </w:rPr>
+              <w:t xml:space="preserve"/>
+            </w:r>
+          </w:p>
+        </w:tc>
+        <w:tc>
+          <w:tcPr>
+            <w:gridSpan w:val="1"/>
+          </w:tcPr>
+          <w:p>
+            <w:r>
+              <w:rPr>
+                <w:rFonts w:ascii="Times New Roman" w:hAnsi="Times New Roman"/>
+                <w:sz w:val="20"/>
+                <w:rFonts w:ascii="Times New Roman" w:hAnsi="Times New Roman"/>
+                <w:sz w:val="20"/>
+              </w:rPr>
+              <w:t xml:space="preserve"/>
+            </w:r>
+          </w:p>
+        </w:tc>
+      </w:tr>
+      <w:tr>
+        <w:tc>
+          <w:tcPr>
+            <w:gridSpan w:val="1"/>
+          </w:tcPr>
+          <w:p>
+            <w:r>
+              <w:rPr>
+                <w:rFonts w:ascii="Times New Roman" w:hAnsi="Times New Roman"/>
+                <w:sz w:val="20"/>
+                <w:rFonts w:ascii="Times New Roman" w:hAnsi="Times New Roman"/>
+                <w:sz w:val="20"/>
+              </w:rPr>
+              <w:t xml:space="preserve">Norms for improving the quality of reproductive and child health and nutrition services and for  the establishment of a community platform of services adopted</w:t>
+            </w:r>
+          </w:p>
+        </w:tc>
+        <w:tc>
+          <w:tcPr>
+            <w:gridSpan w:val="1"/>
+          </w:tcPr>
+          <w:p>
+            <w:r>
+              <w:rPr>
+                <w:rFonts w:ascii="Times New Roman" w:hAnsi="Times New Roman"/>
+                <w:sz w:val="20"/>
+                <w:rFonts w:ascii="Times New Roman" w:hAnsi="Times New Roman"/>
+                <w:sz w:val="20"/>
+              </w:rPr>
+              <w:t xml:space="preserve">Nutrition, Community Platform and SRH Health norms reviewed by URC and approved by MOH</w:t>
+            </w:r>
+          </w:p>
+        </w:tc>
+        <w:tc>
+          <w:tcPr>
+            <w:gridSpan w:val="1"/>
+          </w:tcPr>
+          <w:p>
+            <w:r>
+              <w:rPr>
+                <w:rFonts w:ascii="Times New Roman" w:hAnsi="Times New Roman"/>
+                <w:sz w:val="20"/>
+                <w:rFonts w:ascii="Times New Roman" w:hAnsi="Times New Roman"/>
+                <w:sz w:val="20"/>
+              </w:rPr>
+              <w:t xml:space="preserve">2013Q2</w:t>
+            </w:r>
+          </w:p>
+        </w:tc>
+        <w:tc>
+          <w:tcPr>
+            <w:gridSpan w:val="1"/>
+          </w:tcPr>
+          <w:p>
+            <w:r>
+              <w:rPr>
+                <w:rFonts w:ascii="Times New Roman" w:hAnsi="Times New Roman"/>
+                <w:sz w:val="20"/>
+                <w:rFonts w:ascii="Times New Roman" w:hAnsi="Times New Roman"/>
+                <w:sz w:val="20"/>
+              </w:rPr>
+              <w:t xml:space="preserve">Pais, BID, Donantes</w:t>
+            </w:r>
+          </w:p>
+        </w:tc>
+        <w:tc>
+          <w:tcPr>
+            <w:shd w:val="clear" w:color="auto" w:fill="FEFF00"/>
+            <w:gridSpan w:val="1"/>
+          </w:tcPr>
+          <w:p>
+            <w:r>
+              <w:rPr>
+                <w:rFonts w:ascii="Times New Roman" w:hAnsi="Times New Roman"/>
+                <w:sz w:val="20"/>
+                <w:rFonts w:ascii="Times New Roman" w:hAnsi="Times New Roman"/>
+                <w:sz w:val="20"/>
+              </w:rPr>
+              <w:t xml:space="preserve">En proceso</w:t>
+            </w:r>
+          </w:p>
+        </w:tc>
+        <w:tc>
+          <w:tcPr>
+            <w:gridSpan w:val="1"/>
+          </w:tcPr>
+          <w:p>
+            <w:r>
+              <w:rPr>
+                <w:rFonts w:ascii="Times New Roman" w:hAnsi="Times New Roman"/>
+                <w:sz w:val="20"/>
+                <w:rFonts w:ascii="Times New Roman" w:hAnsi="Times New Roman"/>
+                <w:sz w:val="20"/>
+              </w:rPr>
+              <w:t xml:space="preserve"/>
+            </w:r>
+          </w:p>
+        </w:tc>
+        <w:tc>
+          <w:tcPr>
+            <w:gridSpan w:val="1"/>
+          </w:tcPr>
+          <w:p>
+            <w:r>
+              <w:rPr>
+                <w:rFonts w:ascii="Times New Roman" w:hAnsi="Times New Roman"/>
+                <w:sz w:val="20"/>
+                <w:rFonts w:ascii="Times New Roman" w:hAnsi="Times New Roman"/>
+                <w:sz w:val="20"/>
+              </w:rPr>
+              <w:t xml:space="preserve"/>
+            </w:r>
+          </w:p>
+        </w:tc>
+        <w:tc>
+          <w:tcPr>
+            <w:gridSpan w:val="1"/>
+          </w:tcPr>
+          <w:p>
+            <w:r>
+              <w:rPr>
+                <w:rFonts w:ascii="Times New Roman" w:hAnsi="Times New Roman"/>
+                <w:sz w:val="20"/>
+                <w:rFonts w:ascii="Times New Roman" w:hAnsi="Times New Roman"/>
+                <w:sz w:val="20"/>
+              </w:rPr>
+              <w:t xml:space="preserve"/>
+            </w:r>
+          </w:p>
+        </w:tc>
+      </w:tr>
+      <w:tr>
+        <w:tc>
+          <w:tcPr>
+            <w:gridSpan w:val="1"/>
+          </w:tcPr>
+          <w:p>
+            <w:r>
+              <w:rPr>
+                <w:rFonts w:ascii="Times New Roman" w:hAnsi="Times New Roman"/>
+                <w:sz w:val="20"/>
+                <w:rFonts w:ascii="Times New Roman" w:hAnsi="Times New Roman"/>
+                <w:sz w:val="20"/>
+              </w:rPr>
+              <w:t xml:space="preserve">Health facilities with a mechanism in place for carrying out patient satisfaction surveys</w:t>
+            </w:r>
+          </w:p>
+        </w:tc>
+        <w:tc>
+          <w:tcPr>
+            <w:gridSpan w:val="1"/>
+          </w:tcPr>
+          <w:p>
+            <w:r>
+              <w:rPr>
+                <w:rFonts w:ascii="Times New Roman" w:hAnsi="Times New Roman"/>
+                <w:sz w:val="20"/>
+                <w:rFonts w:ascii="Times New Roman" w:hAnsi="Times New Roman"/>
+                <w:sz w:val="20"/>
+              </w:rPr>
+              <w:t xml:space="preserve">Final format for Patient Satisfaction surveys printed (with assistance from URC) and distributed</w:t>
+            </w:r>
+          </w:p>
+        </w:tc>
+        <w:tc>
+          <w:tcPr>
+            <w:gridSpan w:val="1"/>
+          </w:tcPr>
+          <w:p>
+            <w:r>
+              <w:rPr>
+                <w:rFonts w:ascii="Times New Roman" w:hAnsi="Times New Roman"/>
+                <w:sz w:val="20"/>
+                <w:rFonts w:ascii="Times New Roman" w:hAnsi="Times New Roman"/>
+                <w:sz w:val="20"/>
+              </w:rPr>
+              <w:t xml:space="preserve">2013Q2</w:t>
+            </w:r>
+          </w:p>
+        </w:tc>
+        <w:tc>
+          <w:tcPr>
+            <w:gridSpan w:val="1"/>
+          </w:tcPr>
+          <w:p>
+            <w:r>
+              <w:rPr>
+                <w:rFonts w:ascii="Times New Roman" w:hAnsi="Times New Roman"/>
+                <w:sz w:val="20"/>
+                <w:rFonts w:ascii="Times New Roman" w:hAnsi="Times New Roman"/>
+                <w:sz w:val="20"/>
+              </w:rPr>
+              <w:t xml:space="preserve">Pais, BID, Donantes</w:t>
+            </w:r>
+          </w:p>
+        </w:tc>
+        <w:tc>
+          <w:tcPr>
+            <w:shd w:val="clear" w:color="auto" w:fill="FEFF00"/>
+            <w:gridSpan w:val="1"/>
+          </w:tcPr>
+          <w:p>
+            <w:r>
+              <w:rPr>
+                <w:rFonts w:ascii="Times New Roman" w:hAnsi="Times New Roman"/>
+                <w:sz w:val="20"/>
+                <w:rFonts w:ascii="Times New Roman" w:hAnsi="Times New Roman"/>
+                <w:sz w:val="20"/>
+              </w:rPr>
+              <w:t xml:space="preserve">En proceso</w:t>
+            </w:r>
+          </w:p>
+        </w:tc>
+        <w:tc>
+          <w:tcPr>
+            <w:gridSpan w:val="1"/>
+          </w:tcPr>
+          <w:p>
+            <w:r>
+              <w:rPr>
+                <w:rFonts w:ascii="Times New Roman" w:hAnsi="Times New Roman"/>
+                <w:sz w:val="20"/>
+                <w:rFonts w:ascii="Times New Roman" w:hAnsi="Times New Roman"/>
+                <w:sz w:val="20"/>
+              </w:rPr>
+              <w:t xml:space="preserve"/>
+            </w:r>
+          </w:p>
+        </w:tc>
+        <w:tc>
+          <w:tcPr>
+            <w:gridSpan w:val="1"/>
+          </w:tcPr>
+          <w:p>
+            <w:r>
+              <w:rPr>
+                <w:rFonts w:ascii="Times New Roman" w:hAnsi="Times New Roman"/>
+                <w:sz w:val="20"/>
+                <w:rFonts w:ascii="Times New Roman" w:hAnsi="Times New Roman"/>
+                <w:sz w:val="20"/>
+              </w:rPr>
+              <w:t xml:space="preserve"/>
+            </w:r>
+          </w:p>
+        </w:tc>
+        <w:tc>
+          <w:tcPr>
+            <w:gridSpan w:val="1"/>
+          </w:tcPr>
+          <w:p>
+            <w:r>
+              <w:rPr>
+                <w:rFonts w:ascii="Times New Roman" w:hAnsi="Times New Roman"/>
+                <w:sz w:val="20"/>
+                <w:rFonts w:ascii="Times New Roman" w:hAnsi="Times New Roman"/>
+                <w:sz w:val="20"/>
+              </w:rPr>
+              <w:t xml:space="preserve"/>
+            </w:r>
+          </w:p>
+        </w:tc>
+      </w:tr>
+      <w:tr>
+        <w:tc>
+          <w:tcPr>
+            <w:gridSpan w:val="1"/>
+          </w:tcPr>
+          <w:p>
+            <w:r>
+              <w:rPr>
+                <w:rFonts w:ascii="Times New Roman" w:hAnsi="Times New Roman"/>
+                <w:sz w:val="20"/>
+                <w:rFonts w:ascii="Times New Roman" w:hAnsi="Times New Roman"/>
+                <w:sz w:val="20"/>
+              </w:rPr>
+              <w:t xml:space="preserve">Health facilities that have implemented Quality of Care job aid tools for reproductive health</w:t>
+            </w:r>
+          </w:p>
+        </w:tc>
+        <w:tc>
+          <w:tcPr>
+            <w:gridSpan w:val="1"/>
+          </w:tcPr>
+          <w:p>
+            <w:r>
+              <w:rPr>
+                <w:rFonts w:ascii="Times New Roman" w:hAnsi="Times New Roman"/>
+                <w:sz w:val="20"/>
+                <w:rFonts w:ascii="Times New Roman" w:hAnsi="Times New Roman"/>
+                <w:sz w:val="20"/>
+              </w:rPr>
+              <w:t xml:space="preserve">Service providers trained on the use of Job aid tools, and Quality Innovation Fund Evaluation Performed</w:t>
+            </w:r>
+          </w:p>
+        </w:tc>
+        <w:tc>
+          <w:tcPr>
+            <w:gridSpan w:val="1"/>
+          </w:tcPr>
+          <w:p>
+            <w:r>
+              <w:rPr>
+                <w:rFonts w:ascii="Times New Roman" w:hAnsi="Times New Roman"/>
+                <w:sz w:val="20"/>
+                <w:rFonts w:ascii="Times New Roman" w:hAnsi="Times New Roman"/>
+                <w:sz w:val="20"/>
+              </w:rPr>
+              <w:t xml:space="preserve">2013Q3</w:t>
+            </w:r>
+          </w:p>
+        </w:tc>
+        <w:tc>
+          <w:tcPr>
+            <w:gridSpan w:val="1"/>
+          </w:tcPr>
+          <w:p>
+            <w:r>
+              <w:rPr>
+                <w:rFonts w:ascii="Times New Roman" w:hAnsi="Times New Roman"/>
+                <w:sz w:val="20"/>
+                <w:rFonts w:ascii="Times New Roman" w:hAnsi="Times New Roman"/>
+                <w:sz w:val="20"/>
+              </w:rPr>
+              <w:t xml:space="preserve">Pais, BID, Donantes</w:t>
+            </w:r>
+          </w:p>
+        </w:tc>
+        <w:tc>
+          <w:tcPr>
+            <w:shd w:val="clear" w:color="auto" w:fill="FEFF00"/>
+            <w:gridSpan w:val="1"/>
+          </w:tcPr>
+          <w:p>
+            <w:r>
+              <w:rPr>
+                <w:rFonts w:ascii="Times New Roman" w:hAnsi="Times New Roman"/>
+                <w:sz w:val="20"/>
+                <w:rFonts w:ascii="Times New Roman" w:hAnsi="Times New Roman"/>
+                <w:sz w:val="20"/>
+              </w:rPr>
+              <w:t xml:space="preserve">En proceso</w:t>
+            </w:r>
+          </w:p>
+        </w:tc>
+        <w:tc>
+          <w:tcPr>
+            <w:gridSpan w:val="1"/>
+          </w:tcPr>
+          <w:p>
+            <w:r>
+              <w:rPr>
+                <w:rFonts w:ascii="Times New Roman" w:hAnsi="Times New Roman"/>
+                <w:sz w:val="20"/>
+                <w:rFonts w:ascii="Times New Roman" w:hAnsi="Times New Roman"/>
+                <w:sz w:val="20"/>
+              </w:rPr>
+              <w:t xml:space="preserve"/>
+            </w:r>
+          </w:p>
+        </w:tc>
+        <w:tc>
+          <w:tcPr>
+            <w:gridSpan w:val="1"/>
+          </w:tcPr>
+          <w:p>
+            <w:r>
+              <w:rPr>
+                <w:rFonts w:ascii="Times New Roman" w:hAnsi="Times New Roman"/>
+                <w:sz w:val="20"/>
+                <w:rFonts w:ascii="Times New Roman" w:hAnsi="Times New Roman"/>
+                <w:sz w:val="20"/>
+              </w:rPr>
+              <w:t xml:space="preserve"/>
+            </w:r>
+          </w:p>
+        </w:tc>
+        <w:tc>
+          <w:tcPr>
+            <w:gridSpan w:val="1"/>
+          </w:tcPr>
+          <w:p>
+            <w:r>
+              <w:rPr>
+                <w:rFonts w:ascii="Times New Roman" w:hAnsi="Times New Roman"/>
+                <w:sz w:val="20"/>
+                <w:rFonts w:ascii="Times New Roman" w:hAnsi="Times New Roman"/>
+                <w:sz w:val="20"/>
+              </w:rPr>
+              <w:t xml:space="preserve"/>
+            </w:r>
+          </w:p>
+        </w:tc>
+      </w:tr>
+      <w:tr>
+        <w:tc>
+          <w:tcPr>
+            <w:gridSpan w:val="1"/>
+          </w:tcPr>
+          <w:p>
+            <w:r>
+              <w:rPr>
+                <w:rFonts w:ascii="Times New Roman" w:hAnsi="Times New Roman"/>
+                <w:sz w:val="20"/>
+                <w:rFonts w:ascii="Times New Roman" w:hAnsi="Times New Roman"/>
+                <w:sz w:val="20"/>
+              </w:rPr>
+              <w:t xml:space="preserve">Health facilities that have permanent availability of all 5 types of modern family planning methods  (injectable, barrier, oral, IUD, permanent) according to the norms</w:t>
+            </w:r>
+          </w:p>
+        </w:tc>
+        <w:tc>
+          <w:tcPr>
+            <w:gridSpan w:val="1"/>
+          </w:tcPr>
+          <w:p>
+            <w:r>
+              <w:rPr>
+                <w:rFonts w:ascii="Times New Roman" w:hAnsi="Times New Roman"/>
+                <w:sz w:val="20"/>
+                <w:rFonts w:ascii="Times New Roman" w:hAnsi="Times New Roman"/>
+                <w:sz w:val="20"/>
+              </w:rPr>
+              <w:t xml:space="preserve">Tubal Ligation workshop conducted, manuals distributed and Quality Innovation Fund evaluated</w:t>
+            </w:r>
+          </w:p>
+        </w:tc>
+        <w:tc>
+          <w:tcPr>
+            <w:gridSpan w:val="1"/>
+          </w:tcPr>
+          <w:p>
+            <w:r>
+              <w:rPr>
+                <w:rFonts w:ascii="Times New Roman" w:hAnsi="Times New Roman"/>
+                <w:sz w:val="20"/>
+                <w:rFonts w:ascii="Times New Roman" w:hAnsi="Times New Roman"/>
+                <w:sz w:val="20"/>
+              </w:rPr>
+              <w:t xml:space="preserve">2013Q3</w:t>
+            </w:r>
+          </w:p>
+        </w:tc>
+        <w:tc>
+          <w:tcPr>
+            <w:gridSpan w:val="1"/>
+          </w:tcPr>
+          <w:p>
+            <w:r>
+              <w:rPr>
+                <w:rFonts w:ascii="Times New Roman" w:hAnsi="Times New Roman"/>
+                <w:sz w:val="20"/>
+                <w:rFonts w:ascii="Times New Roman" w:hAnsi="Times New Roman"/>
+                <w:sz w:val="20"/>
+              </w:rPr>
+              <w:t xml:space="preserve">Pais, BID, Donantes</w:t>
+            </w:r>
+          </w:p>
+        </w:tc>
+        <w:tc>
+          <w:tcPr>
+            <w:shd w:val="clear" w:color="auto" w:fill="FEFF00"/>
+            <w:gridSpan w:val="1"/>
+          </w:tcPr>
+          <w:p>
+            <w:r>
+              <w:rPr>
+                <w:rFonts w:ascii="Times New Roman" w:hAnsi="Times New Roman"/>
+                <w:sz w:val="20"/>
+                <w:rFonts w:ascii="Times New Roman" w:hAnsi="Times New Roman"/>
+                <w:sz w:val="20"/>
+              </w:rPr>
+              <w:t xml:space="preserve">En proceso</w:t>
+            </w:r>
+          </w:p>
+        </w:tc>
+        <w:tc>
+          <w:tcPr>
+            <w:gridSpan w:val="1"/>
+          </w:tcPr>
+          <w:p>
+            <w:r>
+              <w:rPr>
+                <w:rFonts w:ascii="Times New Roman" w:hAnsi="Times New Roman"/>
+                <w:sz w:val="20"/>
+                <w:rFonts w:ascii="Times New Roman" w:hAnsi="Times New Roman"/>
+                <w:sz w:val="20"/>
+              </w:rPr>
+              <w:t xml:space="preserve"/>
+            </w:r>
+          </w:p>
+        </w:tc>
+        <w:tc>
+          <w:tcPr>
+            <w:gridSpan w:val="1"/>
+          </w:tcPr>
+          <w:p>
+            <w:r>
+              <w:rPr>
+                <w:rFonts w:ascii="Times New Roman" w:hAnsi="Times New Roman"/>
+                <w:sz w:val="20"/>
+                <w:rFonts w:ascii="Times New Roman" w:hAnsi="Times New Roman"/>
+                <w:sz w:val="20"/>
+              </w:rPr>
+              <w:t xml:space="preserve"/>
+            </w:r>
+          </w:p>
+        </w:tc>
+        <w:tc>
+          <w:tcPr>
+            <w:gridSpan w:val="1"/>
+          </w:tcPr>
+          <w:p>
+            <w:r>
+              <w:rPr>
+                <w:rFonts w:ascii="Times New Roman" w:hAnsi="Times New Roman"/>
+                <w:sz w:val="20"/>
+                <w:rFonts w:ascii="Times New Roman" w:hAnsi="Times New Roman"/>
+                <w:sz w:val="20"/>
+              </w:rPr>
+              <w:t xml:space="preserve"/>
+            </w:r>
+          </w:p>
+        </w:tc>
+      </w:tr>
+      <w:tr>
+        <w:tc>
+          <w:tcPr>
+            <w:gridSpan w:val="1"/>
+          </w:tcPr>
+          <w:p>
+            <w:r>
+              <w:rPr>
+                <w:rFonts w:ascii="Times New Roman" w:hAnsi="Times New Roman"/>
+                <w:sz w:val="20"/>
+                <w:rFonts w:ascii="Times New Roman" w:hAnsi="Times New Roman"/>
+                <w:sz w:val="20"/>
+              </w:rPr>
+              <w:t xml:space="preserve">Health facilities that have sexual and reproductive health (SRH) educational materials specifically targeted at adolescents</w:t>
+            </w:r>
+          </w:p>
+        </w:tc>
+        <w:tc>
+          <w:tcPr>
+            <w:gridSpan w:val="1"/>
+          </w:tcPr>
+          <w:p>
+            <w:r>
+              <w:rPr>
+                <w:rFonts w:ascii="Times New Roman" w:hAnsi="Times New Roman"/>
+                <w:sz w:val="20"/>
+                <w:rFonts w:ascii="Times New Roman" w:hAnsi="Times New Roman"/>
+                <w:sz w:val="20"/>
+              </w:rPr>
+              <w:t xml:space="preserve">Sexual and reproductive health (SRH) educational materials specifically targeted at adolescents distributed and monitored and Quality Innovation Fund Evaluation Performed</w:t>
+            </w:r>
+          </w:p>
+        </w:tc>
+        <w:tc>
+          <w:tcPr>
+            <w:gridSpan w:val="1"/>
+          </w:tcPr>
+          <w:p>
+            <w:r>
+              <w:rPr>
+                <w:rFonts w:ascii="Times New Roman" w:hAnsi="Times New Roman"/>
+                <w:sz w:val="20"/>
+                <w:rFonts w:ascii="Times New Roman" w:hAnsi="Times New Roman"/>
+                <w:sz w:val="20"/>
+              </w:rPr>
+              <w:t xml:space="preserve">2013Q3</w:t>
+            </w:r>
+          </w:p>
+        </w:tc>
+        <w:tc>
+          <w:tcPr>
+            <w:gridSpan w:val="1"/>
+          </w:tcPr>
+          <w:p>
+            <w:r>
+              <w:rPr>
+                <w:rFonts w:ascii="Times New Roman" w:hAnsi="Times New Roman"/>
+                <w:sz w:val="20"/>
+                <w:rFonts w:ascii="Times New Roman" w:hAnsi="Times New Roman"/>
+                <w:sz w:val="20"/>
+              </w:rPr>
+              <w:t xml:space="preserve">Pais, BID, Donantes</w:t>
+            </w:r>
+          </w:p>
+        </w:tc>
+        <w:tc>
+          <w:tcPr>
+            <w:shd w:val="clear" w:color="auto" w:fill="FEFF00"/>
+            <w:gridSpan w:val="1"/>
+          </w:tcPr>
+          <w:p>
+            <w:r>
+              <w:rPr>
+                <w:rFonts w:ascii="Times New Roman" w:hAnsi="Times New Roman"/>
+                <w:sz w:val="20"/>
+                <w:rFonts w:ascii="Times New Roman" w:hAnsi="Times New Roman"/>
+                <w:sz w:val="20"/>
+              </w:rPr>
+              <w:t xml:space="preserve">En proceso</w:t>
+            </w:r>
+          </w:p>
+        </w:tc>
+        <w:tc>
+          <w:tcPr>
+            <w:gridSpan w:val="1"/>
+          </w:tcPr>
+          <w:p>
+            <w:r>
+              <w:rPr>
+                <w:rFonts w:ascii="Times New Roman" w:hAnsi="Times New Roman"/>
+                <w:sz w:val="20"/>
+                <w:rFonts w:ascii="Times New Roman" w:hAnsi="Times New Roman"/>
+                <w:sz w:val="20"/>
+              </w:rPr>
+              <w:t xml:space="preserve"/>
+            </w:r>
+          </w:p>
+        </w:tc>
+        <w:tc>
+          <w:tcPr>
+            <w:gridSpan w:val="1"/>
+          </w:tcPr>
+          <w:p>
+            <w:r>
+              <w:rPr>
+                <w:rFonts w:ascii="Times New Roman" w:hAnsi="Times New Roman"/>
+                <w:sz w:val="20"/>
+                <w:rFonts w:ascii="Times New Roman" w:hAnsi="Times New Roman"/>
+                <w:sz w:val="20"/>
+              </w:rPr>
+              <w:t xml:space="preserve"/>
+            </w:r>
+          </w:p>
+        </w:tc>
+        <w:tc>
+          <w:tcPr>
+            <w:gridSpan w:val="1"/>
+          </w:tcPr>
+          <w:p>
+            <w:r>
+              <w:rPr>
+                <w:rFonts w:ascii="Times New Roman" w:hAnsi="Times New Roman"/>
+                <w:sz w:val="20"/>
+                <w:rFonts w:ascii="Times New Roman" w:hAnsi="Times New Roman"/>
+                <w:sz w:val="20"/>
+              </w:rPr>
+              <w:t xml:space="preserve"/>
+            </w:r>
+          </w:p>
+        </w:tc>
+      </w:tr>
+      <w:tr>
+        <w:tc>
+          <w:tcPr>
+            <w:gridSpan w:val="1"/>
+          </w:tcPr>
+          <w:p>
+            <w:r>
+              <w:rPr>
+                <w:rFonts w:ascii="Times New Roman" w:hAnsi="Times New Roman"/>
+                <w:sz w:val="20"/>
+                <w:rFonts w:ascii="Times New Roman" w:hAnsi="Times New Roman"/>
+                <w:sz w:val="20"/>
+              </w:rPr>
+              <w:t xml:space="preserve">Norms for improving the quality of reproductive and child health and nutrition services and for  the establishment of a community platform of services adopted</w:t>
+            </w:r>
+          </w:p>
+        </w:tc>
+        <w:tc>
+          <w:tcPr>
+            <w:gridSpan w:val="1"/>
+          </w:tcPr>
+          <w:p>
+            <w:r>
+              <w:rPr>
+                <w:rFonts w:ascii="Times New Roman" w:hAnsi="Times New Roman"/>
+                <w:sz w:val="20"/>
+                <w:rFonts w:ascii="Times New Roman" w:hAnsi="Times New Roman"/>
+                <w:sz w:val="20"/>
+              </w:rPr>
+              <w:t xml:space="preserve">Nutrition, Community Platform and SRH Health norms shared with IDB for revision</w:t>
+            </w:r>
+          </w:p>
+        </w:tc>
+        <w:tc>
+          <w:tcPr>
+            <w:gridSpan w:val="1"/>
+          </w:tcPr>
+          <w:p>
+            <w:r>
+              <w:rPr>
+                <w:rFonts w:ascii="Times New Roman" w:hAnsi="Times New Roman"/>
+                <w:sz w:val="20"/>
+                <w:rFonts w:ascii="Times New Roman" w:hAnsi="Times New Roman"/>
+                <w:sz w:val="20"/>
+              </w:rPr>
+              <w:t xml:space="preserve">2013Q3</w:t>
+            </w:r>
+          </w:p>
+        </w:tc>
+        <w:tc>
+          <w:tcPr>
+            <w:gridSpan w:val="1"/>
+          </w:tcPr>
+          <w:p>
+            <w:r>
+              <w:rPr>
+                <w:rFonts w:ascii="Times New Roman" w:hAnsi="Times New Roman"/>
+                <w:sz w:val="20"/>
+                <w:rFonts w:ascii="Times New Roman" w:hAnsi="Times New Roman"/>
+                <w:sz w:val="20"/>
+              </w:rPr>
+              <w:t xml:space="preserve">Pais, BID, Donantes</w:t>
+            </w:r>
+          </w:p>
+        </w:tc>
+        <w:tc>
+          <w:tcPr>
+            <w:shd w:val="clear" w:color="auto" w:fill="FEFF00"/>
+            <w:gridSpan w:val="1"/>
+          </w:tcPr>
+          <w:p>
+            <w:r>
+              <w:rPr>
+                <w:rFonts w:ascii="Times New Roman" w:hAnsi="Times New Roman"/>
+                <w:sz w:val="20"/>
+                <w:rFonts w:ascii="Times New Roman" w:hAnsi="Times New Roman"/>
+                <w:sz w:val="20"/>
+              </w:rPr>
+              <w:t xml:space="preserve">En proceso</w:t>
+            </w:r>
+          </w:p>
+        </w:tc>
+        <w:tc>
+          <w:tcPr>
+            <w:gridSpan w:val="1"/>
+          </w:tcPr>
+          <w:p>
+            <w:r>
+              <w:rPr>
+                <w:rFonts w:ascii="Times New Roman" w:hAnsi="Times New Roman"/>
+                <w:sz w:val="20"/>
+                <w:rFonts w:ascii="Times New Roman" w:hAnsi="Times New Roman"/>
+                <w:sz w:val="20"/>
+              </w:rPr>
+              <w:t xml:space="preserve"/>
+            </w:r>
+          </w:p>
+        </w:tc>
+        <w:tc>
+          <w:tcPr>
+            <w:gridSpan w:val="1"/>
+          </w:tcPr>
+          <w:p>
+            <w:r>
+              <w:rPr>
+                <w:rFonts w:ascii="Times New Roman" w:hAnsi="Times New Roman"/>
+                <w:sz w:val="20"/>
+                <w:rFonts w:ascii="Times New Roman" w:hAnsi="Times New Roman"/>
+                <w:sz w:val="20"/>
+              </w:rPr>
+              <w:t xml:space="preserve"/>
+            </w:r>
+          </w:p>
+        </w:tc>
+        <w:tc>
+          <w:tcPr>
+            <w:gridSpan w:val="1"/>
+          </w:tcPr>
+          <w:p>
+            <w:r>
+              <w:rPr>
+                <w:rFonts w:ascii="Times New Roman" w:hAnsi="Times New Roman"/>
+                <w:sz w:val="20"/>
+                <w:rFonts w:ascii="Times New Roman" w:hAnsi="Times New Roman"/>
+                <w:sz w:val="20"/>
+              </w:rPr>
+              <w:t xml:space="preserve"/>
+            </w:r>
+          </w:p>
+        </w:tc>
+      </w:tr>
+      <w:tr>
+        <w:tc>
+          <w:tcPr>
+            <w:gridSpan w:val="1"/>
+          </w:tcPr>
+          <w:p>
+            <w:r>
+              <w:rPr>
+                <w:rFonts w:ascii="Times New Roman" w:hAnsi="Times New Roman"/>
+                <w:sz w:val="20"/>
+                <w:rFonts w:ascii="Times New Roman" w:hAnsi="Times New Roman"/>
+                <w:sz w:val="20"/>
+              </w:rPr>
+              <w:t xml:space="preserve">Health facilities that have implemented Quality of Care job aid tools for reproductive health</w:t>
+            </w:r>
+          </w:p>
+        </w:tc>
+        <w:tc>
+          <w:tcPr>
+            <w:gridSpan w:val="1"/>
+          </w:tcPr>
+          <w:p>
+            <w:r>
+              <w:rPr>
+                <w:rFonts w:ascii="Times New Roman" w:hAnsi="Times New Roman"/>
+                <w:sz w:val="20"/>
+                <w:rFonts w:ascii="Times New Roman" w:hAnsi="Times New Roman"/>
+                <w:sz w:val="20"/>
+              </w:rPr>
+              <w:t xml:space="preserve">Monitoring of Quality of Care job aid tools for reproductive health  completed through Quality Innovation Fund mechanism</w:t>
+            </w:r>
+          </w:p>
+        </w:tc>
+        <w:tc>
+          <w:tcPr>
+            <w:gridSpan w:val="1"/>
+          </w:tcPr>
+          <w:p>
+            <w:r>
+              <w:rPr>
+                <w:rFonts w:ascii="Times New Roman" w:hAnsi="Times New Roman"/>
+                <w:sz w:val="20"/>
+                <w:rFonts w:ascii="Times New Roman" w:hAnsi="Times New Roman"/>
+                <w:sz w:val="20"/>
+              </w:rPr>
+              <w:t xml:space="preserve">2013Q4</w:t>
+            </w:r>
+          </w:p>
+        </w:tc>
+        <w:tc>
+          <w:tcPr>
+            <w:gridSpan w:val="1"/>
+          </w:tcPr>
+          <w:p>
+            <w:r>
+              <w:rPr>
+                <w:rFonts w:ascii="Times New Roman" w:hAnsi="Times New Roman"/>
+                <w:sz w:val="20"/>
+                <w:rFonts w:ascii="Times New Roman" w:hAnsi="Times New Roman"/>
+                <w:sz w:val="20"/>
+              </w:rPr>
+              <w:t xml:space="preserve">Pais, BID, Donantes</w:t>
+            </w:r>
+          </w:p>
+        </w:tc>
+        <w:tc>
+          <w:tcPr>
+            <w:shd w:val="clear" w:color="auto" w:fill="FEFF00"/>
+            <w:gridSpan w:val="1"/>
+          </w:tcPr>
+          <w:p>
+            <w:r>
+              <w:rPr>
+                <w:rFonts w:ascii="Times New Roman" w:hAnsi="Times New Roman"/>
+                <w:sz w:val="20"/>
+                <w:rFonts w:ascii="Times New Roman" w:hAnsi="Times New Roman"/>
+                <w:sz w:val="20"/>
+              </w:rPr>
+              <w:t xml:space="preserve">En proceso</w:t>
+            </w:r>
+          </w:p>
+        </w:tc>
+        <w:tc>
+          <w:tcPr>
+            <w:gridSpan w:val="1"/>
+          </w:tcPr>
+          <w:p>
+            <w:r>
+              <w:rPr>
+                <w:rFonts w:ascii="Times New Roman" w:hAnsi="Times New Roman"/>
+                <w:sz w:val="20"/>
+                <w:rFonts w:ascii="Times New Roman" w:hAnsi="Times New Roman"/>
+                <w:sz w:val="20"/>
+              </w:rPr>
+              <w:t xml:space="preserve"/>
+            </w:r>
+          </w:p>
+        </w:tc>
+        <w:tc>
+          <w:tcPr>
+            <w:gridSpan w:val="1"/>
+          </w:tcPr>
+          <w:p>
+            <w:r>
+              <w:rPr>
+                <w:rFonts w:ascii="Times New Roman" w:hAnsi="Times New Roman"/>
+                <w:sz w:val="20"/>
+                <w:rFonts w:ascii="Times New Roman" w:hAnsi="Times New Roman"/>
+                <w:sz w:val="20"/>
+              </w:rPr>
+              <w:t xml:space="preserve"/>
+            </w:r>
+          </w:p>
+        </w:tc>
+        <w:tc>
+          <w:tcPr>
+            <w:gridSpan w:val="1"/>
+          </w:tcPr>
+          <w:p>
+            <w:r>
+              <w:rPr>
+                <w:rFonts w:ascii="Times New Roman" w:hAnsi="Times New Roman"/>
+                <w:sz w:val="20"/>
+                <w:rFonts w:ascii="Times New Roman" w:hAnsi="Times New Roman"/>
+                <w:sz w:val="20"/>
+              </w:rPr>
+              <w:t xml:space="preserve"/>
+            </w:r>
+          </w:p>
+        </w:tc>
+      </w:tr>
+      <w:tr>
+        <w:tc>
+          <w:tcPr>
+            <w:gridSpan w:val="1"/>
+          </w:tcPr>
+          <w:p>
+            <w:r>
+              <w:rPr>
+                <w:rFonts w:ascii="Times New Roman" w:hAnsi="Times New Roman"/>
+                <w:sz w:val="20"/>
+                <w:rFonts w:ascii="Times New Roman" w:hAnsi="Times New Roman"/>
+                <w:sz w:val="20"/>
+              </w:rPr>
+              <w:t xml:space="preserve">Health facilities that have sexual and reproductive health (SRH) educational materials specifically targeted at adolescents</w:t>
+            </w:r>
+          </w:p>
+        </w:tc>
+        <w:tc>
+          <w:tcPr>
+            <w:gridSpan w:val="1"/>
+          </w:tcPr>
+          <w:p>
+            <w:r>
+              <w:rPr>
+                <w:rFonts w:ascii="Times New Roman" w:hAnsi="Times New Roman"/>
+                <w:sz w:val="20"/>
+                <w:rFonts w:ascii="Times New Roman" w:hAnsi="Times New Roman"/>
+                <w:sz w:val="20"/>
+              </w:rPr>
+              <w:t xml:space="preserve">Monitoring of sexual and reproductive health (SRH) educational materials specifically targeted at adolescents monitoring completed through Quality Innovation Fund mechanism</w:t>
+            </w:r>
+          </w:p>
+        </w:tc>
+        <w:tc>
+          <w:tcPr>
+            <w:gridSpan w:val="1"/>
+          </w:tcPr>
+          <w:p>
+            <w:r>
+              <w:rPr>
+                <w:rFonts w:ascii="Times New Roman" w:hAnsi="Times New Roman"/>
+                <w:sz w:val="20"/>
+                <w:rFonts w:ascii="Times New Roman" w:hAnsi="Times New Roman"/>
+                <w:sz w:val="20"/>
+              </w:rPr>
+              <w:t xml:space="preserve">2013Q4</w:t>
+            </w:r>
+          </w:p>
+        </w:tc>
+        <w:tc>
+          <w:tcPr>
+            <w:gridSpan w:val="1"/>
+          </w:tcPr>
+          <w:p>
+            <w:r>
+              <w:rPr>
+                <w:rFonts w:ascii="Times New Roman" w:hAnsi="Times New Roman"/>
+                <w:sz w:val="20"/>
+                <w:rFonts w:ascii="Times New Roman" w:hAnsi="Times New Roman"/>
+                <w:sz w:val="20"/>
+              </w:rPr>
+              <w:t xml:space="preserve">Pais, BID, Donantes</w:t>
+            </w:r>
+          </w:p>
+        </w:tc>
+        <w:tc>
+          <w:tcPr>
+            <w:shd w:val="clear" w:color="auto" w:fill="FEFF00"/>
+            <w:gridSpan w:val="1"/>
+          </w:tcPr>
+          <w:p>
+            <w:r>
+              <w:rPr>
+                <w:rFonts w:ascii="Times New Roman" w:hAnsi="Times New Roman"/>
+                <w:sz w:val="20"/>
+                <w:rFonts w:ascii="Times New Roman" w:hAnsi="Times New Roman"/>
+                <w:sz w:val="20"/>
+              </w:rPr>
+              <w:t xml:space="preserve">En proceso</w:t>
+            </w:r>
+          </w:p>
+        </w:tc>
+        <w:tc>
+          <w:tcPr>
+            <w:gridSpan w:val="1"/>
+          </w:tcPr>
+          <w:p>
+            <w:r>
+              <w:rPr>
+                <w:rFonts w:ascii="Times New Roman" w:hAnsi="Times New Roman"/>
+                <w:sz w:val="20"/>
+                <w:rFonts w:ascii="Times New Roman" w:hAnsi="Times New Roman"/>
+                <w:sz w:val="20"/>
+              </w:rPr>
+              <w:t xml:space="preserve"/>
+            </w:r>
+          </w:p>
+        </w:tc>
+        <w:tc>
+          <w:tcPr>
+            <w:gridSpan w:val="1"/>
+          </w:tcPr>
+          <w:p>
+            <w:r>
+              <w:rPr>
+                <w:rFonts w:ascii="Times New Roman" w:hAnsi="Times New Roman"/>
+                <w:sz w:val="20"/>
+                <w:rFonts w:ascii="Times New Roman" w:hAnsi="Times New Roman"/>
+                <w:sz w:val="20"/>
+              </w:rPr>
+              <w:t xml:space="preserve"/>
+            </w:r>
+          </w:p>
+        </w:tc>
+        <w:tc>
+          <w:tcPr>
+            <w:gridSpan w:val="1"/>
+          </w:tcPr>
+          <w:p>
+            <w:r>
+              <w:rPr>
+                <w:rFonts w:ascii="Times New Roman" w:hAnsi="Times New Roman"/>
+                <w:sz w:val="20"/>
+                <w:rFonts w:ascii="Times New Roman" w:hAnsi="Times New Roman"/>
+                <w:sz w:val="20"/>
+              </w:rPr>
+              <w:t xml:space="preserve"/>
+            </w:r>
+          </w:p>
+        </w:tc>
+      </w:tr>
+      <w:tr>
+        <w:tc>
+          <w:tcPr>
+            <w:gridSpan w:val="1"/>
+          </w:tcPr>
+          <w:p>
+            <w:r>
+              <w:rPr>
+                <w:rFonts w:ascii="Times New Roman" w:hAnsi="Times New Roman"/>
+                <w:sz w:val="20"/>
+                <w:rFonts w:ascii="Times New Roman" w:hAnsi="Times New Roman"/>
+                <w:sz w:val="20"/>
+              </w:rPr>
+              <w:t xml:space="preserve">Health facilities that have the necessary inputs for providing emergency obstetric and neonatal care according to the norms</w:t>
+            </w:r>
+          </w:p>
+        </w:tc>
+        <w:tc>
+          <w:tcPr>
+            <w:gridSpan w:val="1"/>
+          </w:tcPr>
+          <w:p>
+            <w:r>
+              <w:rPr>
+                <w:rFonts w:ascii="Times New Roman" w:hAnsi="Times New Roman"/>
+                <w:sz w:val="20"/>
+                <w:rFonts w:ascii="Times New Roman" w:hAnsi="Times New Roman"/>
+                <w:sz w:val="20"/>
+              </w:rPr>
+              <w:t xml:space="preserve">Monitoring of inputs for providing emergency obstetric and neonatal care Monitoring completed for the Quality Innovation Fund mechanism</w:t>
+            </w:r>
+          </w:p>
+        </w:tc>
+        <w:tc>
+          <w:tcPr>
+            <w:gridSpan w:val="1"/>
+          </w:tcPr>
+          <w:p>
+            <w:r>
+              <w:rPr>
+                <w:rFonts w:ascii="Times New Roman" w:hAnsi="Times New Roman"/>
+                <w:sz w:val="20"/>
+                <w:rFonts w:ascii="Times New Roman" w:hAnsi="Times New Roman"/>
+                <w:sz w:val="20"/>
+              </w:rPr>
+              <w:t xml:space="preserve">2014Q5</w:t>
+            </w:r>
+          </w:p>
+        </w:tc>
+        <w:tc>
+          <w:tcPr>
+            <w:gridSpan w:val="1"/>
+          </w:tcPr>
+          <w:p>
+            <w:r>
+              <w:rPr>
+                <w:rFonts w:ascii="Times New Roman" w:hAnsi="Times New Roman"/>
+                <w:sz w:val="20"/>
+                <w:rFonts w:ascii="Times New Roman" w:hAnsi="Times New Roman"/>
+                <w:sz w:val="20"/>
+              </w:rPr>
+              <w:t xml:space="preserve">Pais, BID, Donantes</w:t>
+            </w:r>
+          </w:p>
+        </w:tc>
+        <w:tc>
+          <w:tcPr>
+            <w:shd w:val="clear" w:color="auto" w:fill="FEFF00"/>
+            <w:gridSpan w:val="1"/>
+          </w:tcPr>
+          <w:p>
+            <w:r>
+              <w:rPr>
+                <w:rFonts w:ascii="Times New Roman" w:hAnsi="Times New Roman"/>
+                <w:sz w:val="20"/>
+                <w:rFonts w:ascii="Times New Roman" w:hAnsi="Times New Roman"/>
+                <w:sz w:val="20"/>
+              </w:rPr>
+              <w:t xml:space="preserve">En proceso</w:t>
+            </w:r>
+          </w:p>
+        </w:tc>
+        <w:tc>
+          <w:tcPr>
+            <w:gridSpan w:val="1"/>
+          </w:tcPr>
+          <w:p>
+            <w:r>
+              <w:rPr>
+                <w:rFonts w:ascii="Times New Roman" w:hAnsi="Times New Roman"/>
+                <w:sz w:val="20"/>
+                <w:rFonts w:ascii="Times New Roman" w:hAnsi="Times New Roman"/>
+                <w:sz w:val="20"/>
+              </w:rPr>
+              <w:t xml:space="preserve"/>
+            </w:r>
+          </w:p>
+        </w:tc>
+        <w:tc>
+          <w:tcPr>
+            <w:gridSpan w:val="1"/>
+          </w:tcPr>
+          <w:p>
+            <w:r>
+              <w:rPr>
+                <w:rFonts w:ascii="Times New Roman" w:hAnsi="Times New Roman"/>
+                <w:sz w:val="20"/>
+                <w:rFonts w:ascii="Times New Roman" w:hAnsi="Times New Roman"/>
+                <w:sz w:val="20"/>
+              </w:rPr>
+              <w:t xml:space="preserve"/>
+            </w:r>
+          </w:p>
+        </w:tc>
+        <w:tc>
+          <w:tcPr>
+            <w:gridSpan w:val="1"/>
+          </w:tcPr>
+          <w:p>
+            <w:r>
+              <w:rPr>
+                <w:rFonts w:ascii="Times New Roman" w:hAnsi="Times New Roman"/>
+                <w:sz w:val="20"/>
+                <w:rFonts w:ascii="Times New Roman" w:hAnsi="Times New Roman"/>
+                <w:sz w:val="20"/>
+              </w:rPr>
+              <w:t xml:space="preserve"/>
+            </w:r>
+          </w:p>
+        </w:tc>
+      </w:tr>
+      <w:tr>
+        <w:tc>
+          <w:tcPr>
+            <w:gridSpan w:val="1"/>
+          </w:tcPr>
+          <w:p>
+            <w:r>
+              <w:rPr>
+                <w:rFonts w:ascii="Times New Roman" w:hAnsi="Times New Roman"/>
+                <w:sz w:val="20"/>
+                <w:rFonts w:ascii="Times New Roman" w:hAnsi="Times New Roman"/>
+                <w:sz w:val="20"/>
+              </w:rPr>
+              <w:t xml:space="preserve">Health facilities that have the necessary inputs for providing pre- and post natal care according to the norms</w:t>
+            </w:r>
+          </w:p>
+        </w:tc>
+        <w:tc>
+          <w:tcPr>
+            <w:gridSpan w:val="1"/>
+          </w:tcPr>
+          <w:p>
+            <w:r>
+              <w:rPr>
+                <w:rFonts w:ascii="Times New Roman" w:hAnsi="Times New Roman"/>
+                <w:sz w:val="20"/>
+                <w:rFonts w:ascii="Times New Roman" w:hAnsi="Times New Roman"/>
+                <w:sz w:val="20"/>
+              </w:rPr>
+              <w:t xml:space="preserve">Monitoring of inputs for providing pre- and post natal care Monitoring completed through the Quality Innovation Fund mechanism</w:t>
+            </w:r>
+          </w:p>
+        </w:tc>
+        <w:tc>
+          <w:tcPr>
+            <w:gridSpan w:val="1"/>
+          </w:tcPr>
+          <w:p>
+            <w:r>
+              <w:rPr>
+                <w:rFonts w:ascii="Times New Roman" w:hAnsi="Times New Roman"/>
+                <w:sz w:val="20"/>
+                <w:rFonts w:ascii="Times New Roman" w:hAnsi="Times New Roman"/>
+                <w:sz w:val="20"/>
+              </w:rPr>
+              <w:t xml:space="preserve">2014Q5</w:t>
+            </w:r>
+          </w:p>
+        </w:tc>
+        <w:tc>
+          <w:tcPr>
+            <w:gridSpan w:val="1"/>
+          </w:tcPr>
+          <w:p>
+            <w:r>
+              <w:rPr>
+                <w:rFonts w:ascii="Times New Roman" w:hAnsi="Times New Roman"/>
+                <w:sz w:val="20"/>
+                <w:rFonts w:ascii="Times New Roman" w:hAnsi="Times New Roman"/>
+                <w:sz w:val="20"/>
+              </w:rPr>
+              <w:t xml:space="preserve">Pais, BID, Donantes</w:t>
+            </w:r>
+          </w:p>
+        </w:tc>
+        <w:tc>
+          <w:tcPr>
+            <w:shd w:val="clear" w:color="auto" w:fill="FEFF00"/>
+            <w:gridSpan w:val="1"/>
+          </w:tcPr>
+          <w:p>
+            <w:r>
+              <w:rPr>
+                <w:rFonts w:ascii="Times New Roman" w:hAnsi="Times New Roman"/>
+                <w:sz w:val="20"/>
+                <w:rFonts w:ascii="Times New Roman" w:hAnsi="Times New Roman"/>
+                <w:sz w:val="20"/>
+              </w:rPr>
+              <w:t xml:space="preserve">En proceso</w:t>
+            </w:r>
+          </w:p>
+        </w:tc>
+        <w:tc>
+          <w:tcPr>
+            <w:gridSpan w:val="1"/>
+          </w:tcPr>
+          <w:p>
+            <w:r>
+              <w:rPr>
+                <w:rFonts w:ascii="Times New Roman" w:hAnsi="Times New Roman"/>
+                <w:sz w:val="20"/>
+                <w:rFonts w:ascii="Times New Roman" w:hAnsi="Times New Roman"/>
+                <w:sz w:val="20"/>
+              </w:rPr>
+              <w:t xml:space="preserve"/>
+            </w:r>
+          </w:p>
+        </w:tc>
+        <w:tc>
+          <w:tcPr>
+            <w:gridSpan w:val="1"/>
+          </w:tcPr>
+          <w:p>
+            <w:r>
+              <w:rPr>
+                <w:rFonts w:ascii="Times New Roman" w:hAnsi="Times New Roman"/>
+                <w:sz w:val="20"/>
+                <w:rFonts w:ascii="Times New Roman" w:hAnsi="Times New Roman"/>
+                <w:sz w:val="20"/>
+              </w:rPr>
+              <w:t xml:space="preserve"/>
+            </w:r>
+          </w:p>
+        </w:tc>
+        <w:tc>
+          <w:tcPr>
+            <w:gridSpan w:val="1"/>
+          </w:tcPr>
+          <w:p>
+            <w:r>
+              <w:rPr>
+                <w:rFonts w:ascii="Times New Roman" w:hAnsi="Times New Roman"/>
+                <w:sz w:val="20"/>
+                <w:rFonts w:ascii="Times New Roman" w:hAnsi="Times New Roman"/>
+                <w:sz w:val="20"/>
+              </w:rPr>
+              <w:t xml:space="preserve"/>
+            </w:r>
+          </w:p>
+        </w:tc>
+      </w:tr>
+      <w:tr>
+        <w:tc>
+          <w:tcPr>
+            <w:gridSpan w:val="1"/>
+          </w:tcPr>
+          <w:p>
+            <w:r>
+              <w:rPr>
+                <w:rFonts w:ascii="Times New Roman" w:hAnsi="Times New Roman"/>
+                <w:sz w:val="20"/>
+                <w:rFonts w:ascii="Times New Roman" w:hAnsi="Times New Roman"/>
+                <w:sz w:val="20"/>
+              </w:rPr>
+              <w:t xml:space="preserve">Health facilities that have the necessary inputs to provide child health care according to the norms</w:t>
+            </w:r>
+          </w:p>
+        </w:tc>
+        <w:tc>
+          <w:tcPr>
+            <w:gridSpan w:val="1"/>
+          </w:tcPr>
+          <w:p>
+            <w:r>
+              <w:rPr>
+                <w:rFonts w:ascii="Times New Roman" w:hAnsi="Times New Roman"/>
+                <w:sz w:val="20"/>
+                <w:rFonts w:ascii="Times New Roman" w:hAnsi="Times New Roman"/>
+                <w:sz w:val="20"/>
+              </w:rPr>
+              <w:t xml:space="preserve">Stock Registry for child health care updated by health facilities</w:t>
+            </w:r>
+          </w:p>
+        </w:tc>
+        <w:tc>
+          <w:tcPr>
+            <w:gridSpan w:val="1"/>
+          </w:tcPr>
+          <w:p>
+            <w:r>
+              <w:rPr>
+                <w:rFonts w:ascii="Times New Roman" w:hAnsi="Times New Roman"/>
+                <w:sz w:val="20"/>
+                <w:rFonts w:ascii="Times New Roman" w:hAnsi="Times New Roman"/>
+                <w:sz w:val="20"/>
+              </w:rPr>
+              <w:t xml:space="preserve">2014Q5</w:t>
+            </w:r>
+          </w:p>
+        </w:tc>
+        <w:tc>
+          <w:tcPr>
+            <w:gridSpan w:val="1"/>
+          </w:tcPr>
+          <w:p>
+            <w:r>
+              <w:rPr>
+                <w:rFonts w:ascii="Times New Roman" w:hAnsi="Times New Roman"/>
+                <w:sz w:val="20"/>
+                <w:rFonts w:ascii="Times New Roman" w:hAnsi="Times New Roman"/>
+                <w:sz w:val="20"/>
+              </w:rPr>
+              <w:t xml:space="preserve">Pais, BID, Donantes</w:t>
+            </w:r>
+          </w:p>
+        </w:tc>
+        <w:tc>
+          <w:tcPr>
+            <w:shd w:val="clear" w:color="auto" w:fill="FEFF00"/>
+            <w:gridSpan w:val="1"/>
+          </w:tcPr>
+          <w:p>
+            <w:r>
+              <w:rPr>
+                <w:rFonts w:ascii="Times New Roman" w:hAnsi="Times New Roman"/>
+                <w:sz w:val="20"/>
+                <w:rFonts w:ascii="Times New Roman" w:hAnsi="Times New Roman"/>
+                <w:sz w:val="20"/>
+              </w:rPr>
+              <w:t xml:space="preserve">En proceso</w:t>
+            </w:r>
+          </w:p>
+        </w:tc>
+        <w:tc>
+          <w:tcPr>
+            <w:gridSpan w:val="1"/>
+          </w:tcPr>
+          <w:p>
+            <w:r>
+              <w:rPr>
+                <w:rFonts w:ascii="Times New Roman" w:hAnsi="Times New Roman"/>
+                <w:sz w:val="20"/>
+                <w:rFonts w:ascii="Times New Roman" w:hAnsi="Times New Roman"/>
+                <w:sz w:val="20"/>
+              </w:rPr>
+              <w:t xml:space="preserve"/>
+            </w:r>
+          </w:p>
+        </w:tc>
+        <w:tc>
+          <w:tcPr>
+            <w:gridSpan w:val="1"/>
+          </w:tcPr>
+          <w:p>
+            <w:r>
+              <w:rPr>
+                <w:rFonts w:ascii="Times New Roman" w:hAnsi="Times New Roman"/>
+                <w:sz w:val="20"/>
+                <w:rFonts w:ascii="Times New Roman" w:hAnsi="Times New Roman"/>
+                <w:sz w:val="20"/>
+              </w:rPr>
+              <w:t xml:space="preserve"/>
+            </w:r>
+          </w:p>
+        </w:tc>
+        <w:tc>
+          <w:tcPr>
+            <w:gridSpan w:val="1"/>
+          </w:tcPr>
+          <w:p>
+            <w:r>
+              <w:rPr>
+                <w:rFonts w:ascii="Times New Roman" w:hAnsi="Times New Roman"/>
+                <w:sz w:val="20"/>
+                <w:rFonts w:ascii="Times New Roman" w:hAnsi="Times New Roman"/>
+                <w:sz w:val="20"/>
+              </w:rPr>
+              <w:t xml:space="preserve"/>
+            </w:r>
+          </w:p>
+        </w:tc>
+      </w:tr>
+      <w:tr>
+        <w:tc>
+          <w:tcPr>
+            <w:gridSpan w:val="1"/>
+          </w:tcPr>
+          <w:p>
+            <w:r>
+              <w:rPr>
+                <w:rFonts w:ascii="Times New Roman" w:hAnsi="Times New Roman"/>
+                <w:sz w:val="20"/>
+                <w:rFonts w:ascii="Times New Roman" w:hAnsi="Times New Roman"/>
+                <w:sz w:val="20"/>
+              </w:rPr>
+              <w:t xml:space="preserve">Health facilities that have implemented Quality of Care job aid tools for reproductive health</w:t>
+            </w:r>
+          </w:p>
+        </w:tc>
+        <w:tc>
+          <w:tcPr>
+            <w:gridSpan w:val="1"/>
+          </w:tcPr>
+          <w:p>
+            <w:r>
+              <w:rPr>
+                <w:rFonts w:ascii="Times New Roman" w:hAnsi="Times New Roman"/>
+                <w:sz w:val="20"/>
+                <w:rFonts w:ascii="Times New Roman" w:hAnsi="Times New Roman"/>
+                <w:sz w:val="20"/>
+              </w:rPr>
+              <w:t xml:space="preserve">Quality of Care job aid tools for reproductive health monitoring completed for Quality Innovation Fund</w:t>
+            </w:r>
+          </w:p>
+        </w:tc>
+        <w:tc>
+          <w:tcPr>
+            <w:gridSpan w:val="1"/>
+          </w:tcPr>
+          <w:p>
+            <w:r>
+              <w:rPr>
+                <w:rFonts w:ascii="Times New Roman" w:hAnsi="Times New Roman"/>
+                <w:sz w:val="20"/>
+                <w:rFonts w:ascii="Times New Roman" w:hAnsi="Times New Roman"/>
+                <w:sz w:val="20"/>
+              </w:rPr>
+              <w:t xml:space="preserve">2014Q5</w:t>
+            </w:r>
+          </w:p>
+        </w:tc>
+        <w:tc>
+          <w:tcPr>
+            <w:gridSpan w:val="1"/>
+          </w:tcPr>
+          <w:p>
+            <w:r>
+              <w:rPr>
+                <w:rFonts w:ascii="Times New Roman" w:hAnsi="Times New Roman"/>
+                <w:sz w:val="20"/>
+                <w:rFonts w:ascii="Times New Roman" w:hAnsi="Times New Roman"/>
+                <w:sz w:val="20"/>
+              </w:rPr>
+              <w:t xml:space="preserve">Pais, BID, Donantes</w:t>
+            </w:r>
+          </w:p>
+        </w:tc>
+        <w:tc>
+          <w:tcPr>
+            <w:shd w:val="clear" w:color="auto" w:fill="FEFF00"/>
+            <w:gridSpan w:val="1"/>
+          </w:tcPr>
+          <w:p>
+            <w:r>
+              <w:rPr>
+                <w:rFonts w:ascii="Times New Roman" w:hAnsi="Times New Roman"/>
+                <w:sz w:val="20"/>
+                <w:rFonts w:ascii="Times New Roman" w:hAnsi="Times New Roman"/>
+                <w:sz w:val="20"/>
+              </w:rPr>
+              <w:t xml:space="preserve">En proceso</w:t>
+            </w:r>
+          </w:p>
+        </w:tc>
+        <w:tc>
+          <w:tcPr>
+            <w:gridSpan w:val="1"/>
+          </w:tcPr>
+          <w:p>
+            <w:r>
+              <w:rPr>
+                <w:rFonts w:ascii="Times New Roman" w:hAnsi="Times New Roman"/>
+                <w:sz w:val="20"/>
+                <w:rFonts w:ascii="Times New Roman" w:hAnsi="Times New Roman"/>
+                <w:sz w:val="20"/>
+              </w:rPr>
+              <w:t xml:space="preserve"/>
+            </w:r>
+          </w:p>
+        </w:tc>
+        <w:tc>
+          <w:tcPr>
+            <w:gridSpan w:val="1"/>
+          </w:tcPr>
+          <w:p>
+            <w:r>
+              <w:rPr>
+                <w:rFonts w:ascii="Times New Roman" w:hAnsi="Times New Roman"/>
+                <w:sz w:val="20"/>
+                <w:rFonts w:ascii="Times New Roman" w:hAnsi="Times New Roman"/>
+                <w:sz w:val="20"/>
+              </w:rPr>
+              <w:t xml:space="preserve"/>
+            </w:r>
+          </w:p>
+        </w:tc>
+        <w:tc>
+          <w:tcPr>
+            <w:gridSpan w:val="1"/>
+          </w:tcPr>
+          <w:p>
+            <w:r>
+              <w:rPr>
+                <w:rFonts w:ascii="Times New Roman" w:hAnsi="Times New Roman"/>
+                <w:sz w:val="20"/>
+                <w:rFonts w:ascii="Times New Roman" w:hAnsi="Times New Roman"/>
+                <w:sz w:val="20"/>
+              </w:rPr>
+              <w:t xml:space="preserve"/>
+            </w:r>
+          </w:p>
+        </w:tc>
+      </w:tr>
+      <w:tr>
+        <w:tc>
+          <w:tcPr>
+            <w:gridSpan w:val="1"/>
+          </w:tcPr>
+          <w:p>
+            <w:r>
+              <w:rPr>
+                <w:rFonts w:ascii="Times New Roman" w:hAnsi="Times New Roman"/>
+                <w:sz w:val="20"/>
+                <w:rFonts w:ascii="Times New Roman" w:hAnsi="Times New Roman"/>
+                <w:sz w:val="20"/>
+              </w:rPr>
+              <w:t xml:space="preserve">Health facilities that can submit and receive data from the Belize Health Information System (BHIS)</w:t>
+            </w:r>
+          </w:p>
+        </w:tc>
+        <w:tc>
+          <w:tcPr>
+            <w:gridSpan w:val="1"/>
+          </w:tcPr>
+          <w:p>
+            <w:r>
+              <w:rPr>
+                <w:rFonts w:ascii="Times New Roman" w:hAnsi="Times New Roman"/>
+                <w:sz w:val="20"/>
+                <w:rFonts w:ascii="Times New Roman" w:hAnsi="Times New Roman"/>
+                <w:sz w:val="20"/>
+              </w:rPr>
+              <w:t xml:space="preserve">6 Health Facility BHIS reports submitted</w:t>
+            </w:r>
+          </w:p>
+        </w:tc>
+        <w:tc>
+          <w:tcPr>
+            <w:gridSpan w:val="1"/>
+          </w:tcPr>
+          <w:p>
+            <w:r>
+              <w:rPr>
+                <w:rFonts w:ascii="Times New Roman" w:hAnsi="Times New Roman"/>
+                <w:sz w:val="20"/>
+                <w:rFonts w:ascii="Times New Roman" w:hAnsi="Times New Roman"/>
+                <w:sz w:val="20"/>
+              </w:rPr>
+              <w:t xml:space="preserve">2014Q5</w:t>
+            </w:r>
+          </w:p>
+        </w:tc>
+        <w:tc>
+          <w:tcPr>
+            <w:gridSpan w:val="1"/>
+          </w:tcPr>
+          <w:p>
+            <w:r>
+              <w:rPr>
+                <w:rFonts w:ascii="Times New Roman" w:hAnsi="Times New Roman"/>
+                <w:sz w:val="20"/>
+                <w:rFonts w:ascii="Times New Roman" w:hAnsi="Times New Roman"/>
+                <w:sz w:val="20"/>
+              </w:rPr>
+              <w:t xml:space="preserve">Pais, BID, Donantes</w:t>
+            </w:r>
+          </w:p>
+        </w:tc>
+        <w:tc>
+          <w:tcPr>
+            <w:shd w:val="clear" w:color="auto" w:fill="FEFF00"/>
+            <w:gridSpan w:val="1"/>
+          </w:tcPr>
+          <w:p>
+            <w:r>
+              <w:rPr>
+                <w:rFonts w:ascii="Times New Roman" w:hAnsi="Times New Roman"/>
+                <w:sz w:val="20"/>
+                <w:rFonts w:ascii="Times New Roman" w:hAnsi="Times New Roman"/>
+                <w:sz w:val="20"/>
+              </w:rPr>
+              <w:t xml:space="preserve">En proceso</w:t>
+            </w:r>
+          </w:p>
+        </w:tc>
+        <w:tc>
+          <w:tcPr>
+            <w:gridSpan w:val="1"/>
+          </w:tcPr>
+          <w:p>
+            <w:r>
+              <w:rPr>
+                <w:rFonts w:ascii="Times New Roman" w:hAnsi="Times New Roman"/>
+                <w:sz w:val="20"/>
+                <w:rFonts w:ascii="Times New Roman" w:hAnsi="Times New Roman"/>
+                <w:sz w:val="20"/>
+              </w:rPr>
+              <w:t xml:space="preserve"/>
+            </w:r>
+          </w:p>
+        </w:tc>
+        <w:tc>
+          <w:tcPr>
+            <w:gridSpan w:val="1"/>
+          </w:tcPr>
+          <w:p>
+            <w:r>
+              <w:rPr>
+                <w:rFonts w:ascii="Times New Roman" w:hAnsi="Times New Roman"/>
+                <w:sz w:val="20"/>
+                <w:rFonts w:ascii="Times New Roman" w:hAnsi="Times New Roman"/>
+                <w:sz w:val="20"/>
+              </w:rPr>
+              <w:t xml:space="preserve"/>
+            </w:r>
+          </w:p>
+        </w:tc>
+        <w:tc>
+          <w:tcPr>
+            <w:gridSpan w:val="1"/>
+          </w:tcPr>
+          <w:p>
+            <w:r>
+              <w:rPr>
+                <w:rFonts w:ascii="Times New Roman" w:hAnsi="Times New Roman"/>
+                <w:sz w:val="20"/>
+                <w:rFonts w:ascii="Times New Roman" w:hAnsi="Times New Roman"/>
+                <w:sz w:val="20"/>
+              </w:rPr>
+              <w:t xml:space="preserve"/>
+            </w:r>
+          </w:p>
+        </w:tc>
+      </w:tr>
+      <w:tr>
+        <w:tc>
+          <w:tcPr>
+            <w:gridSpan w:val="1"/>
+          </w:tcPr>
+          <w:p>
+            <w:r>
+              <w:rPr>
+                <w:rFonts w:ascii="Times New Roman" w:hAnsi="Times New Roman"/>
+                <w:sz w:val="20"/>
+                <w:rFonts w:ascii="Times New Roman" w:hAnsi="Times New Roman"/>
+                <w:sz w:val="20"/>
+              </w:rPr>
+              <w:t xml:space="preserve">Health facilities that have permanent availability of all 5 types of modern family planning methods  (injectable, barrier, oral, IUD, permanent) according to the norms</w:t>
+            </w:r>
+          </w:p>
+        </w:tc>
+        <w:tc>
+          <w:tcPr>
+            <w:gridSpan w:val="1"/>
+          </w:tcPr>
+          <w:p>
+            <w:r>
+              <w:rPr>
+                <w:rFonts w:ascii="Times New Roman" w:hAnsi="Times New Roman"/>
+                <w:sz w:val="20"/>
+                <w:rFonts w:ascii="Times New Roman" w:hAnsi="Times New Roman"/>
+                <w:sz w:val="20"/>
+              </w:rPr>
+              <w:t xml:space="preserve">Monitoring of permanent availability of all 5 types of modern family planning methods monitoring completed through the Quality Innovation Fund mechanism</w:t>
+            </w:r>
+          </w:p>
+        </w:tc>
+        <w:tc>
+          <w:tcPr>
+            <w:gridSpan w:val="1"/>
+          </w:tcPr>
+          <w:p>
+            <w:r>
+              <w:rPr>
+                <w:rFonts w:ascii="Times New Roman" w:hAnsi="Times New Roman"/>
+                <w:sz w:val="20"/>
+                <w:rFonts w:ascii="Times New Roman" w:hAnsi="Times New Roman"/>
+                <w:sz w:val="20"/>
+              </w:rPr>
+              <w:t xml:space="preserve">2014Q5</w:t>
+            </w:r>
+          </w:p>
+        </w:tc>
+        <w:tc>
+          <w:tcPr>
+            <w:gridSpan w:val="1"/>
+          </w:tcPr>
+          <w:p>
+            <w:r>
+              <w:rPr>
+                <w:rFonts w:ascii="Times New Roman" w:hAnsi="Times New Roman"/>
+                <w:sz w:val="20"/>
+                <w:rFonts w:ascii="Times New Roman" w:hAnsi="Times New Roman"/>
+                <w:sz w:val="20"/>
+              </w:rPr>
+              <w:t xml:space="preserve">Pais, BID, Donantes</w:t>
+            </w:r>
+          </w:p>
+        </w:tc>
+        <w:tc>
+          <w:tcPr>
+            <w:shd w:val="clear" w:color="auto" w:fill="FEFF00"/>
+            <w:gridSpan w:val="1"/>
+          </w:tcPr>
+          <w:p>
+            <w:r>
+              <w:rPr>
+                <w:rFonts w:ascii="Times New Roman" w:hAnsi="Times New Roman"/>
+                <w:sz w:val="20"/>
+                <w:rFonts w:ascii="Times New Roman" w:hAnsi="Times New Roman"/>
+                <w:sz w:val="20"/>
+              </w:rPr>
+              <w:t xml:space="preserve">En proceso</w:t>
+            </w:r>
+          </w:p>
+        </w:tc>
+        <w:tc>
+          <w:tcPr>
+            <w:gridSpan w:val="1"/>
+          </w:tcPr>
+          <w:p>
+            <w:r>
+              <w:rPr>
+                <w:rFonts w:ascii="Times New Roman" w:hAnsi="Times New Roman"/>
+                <w:sz w:val="20"/>
+                <w:rFonts w:ascii="Times New Roman" w:hAnsi="Times New Roman"/>
+                <w:sz w:val="20"/>
+              </w:rPr>
+              <w:t xml:space="preserve"/>
+            </w:r>
+          </w:p>
+        </w:tc>
+        <w:tc>
+          <w:tcPr>
+            <w:gridSpan w:val="1"/>
+          </w:tcPr>
+          <w:p>
+            <w:r>
+              <w:rPr>
+                <w:rFonts w:ascii="Times New Roman" w:hAnsi="Times New Roman"/>
+                <w:sz w:val="20"/>
+                <w:rFonts w:ascii="Times New Roman" w:hAnsi="Times New Roman"/>
+                <w:sz w:val="20"/>
+              </w:rPr>
+              <w:t xml:space="preserve"/>
+            </w:r>
+          </w:p>
+        </w:tc>
+        <w:tc>
+          <w:tcPr>
+            <w:gridSpan w:val="1"/>
+          </w:tcPr>
+          <w:p>
+            <w:r>
+              <w:rPr>
+                <w:rFonts w:ascii="Times New Roman" w:hAnsi="Times New Roman"/>
+                <w:sz w:val="20"/>
+                <w:rFonts w:ascii="Times New Roman" w:hAnsi="Times New Roman"/>
+                <w:sz w:val="20"/>
+              </w:rPr>
+              <w:t xml:space="preserve"/>
+            </w:r>
+          </w:p>
+        </w:tc>
+      </w:tr>
+      <w:tr>
+        <w:tc>
+          <w:tcPr>
+            <w:gridSpan w:val="1"/>
+          </w:tcPr>
+          <w:p>
+            <w:r>
+              <w:rPr>
+                <w:rFonts w:ascii="Times New Roman" w:hAnsi="Times New Roman"/>
+                <w:sz w:val="20"/>
+                <w:rFonts w:ascii="Times New Roman" w:hAnsi="Times New Roman"/>
+                <w:sz w:val="20"/>
+              </w:rPr>
+              <w:t xml:space="preserve">Health facilities that have sexual and reproductive health (SRH) educational materials specifically targeted at adolescents</w:t>
+            </w:r>
+          </w:p>
+        </w:tc>
+        <w:tc>
+          <w:tcPr>
+            <w:gridSpan w:val="1"/>
+          </w:tcPr>
+          <w:p>
+            <w:r>
+              <w:rPr>
+                <w:rFonts w:ascii="Times New Roman" w:hAnsi="Times New Roman"/>
+                <w:sz w:val="20"/>
+                <w:rFonts w:ascii="Times New Roman" w:hAnsi="Times New Roman"/>
+                <w:sz w:val="20"/>
+              </w:rPr>
+              <w:t xml:space="preserve">Monitoring of sexual and reproductive health (SRH) educational materials specifically targeted at adolescents monitoring completed through Quality Innovation Fund mechanism</w:t>
+            </w:r>
+          </w:p>
+        </w:tc>
+        <w:tc>
+          <w:tcPr>
+            <w:gridSpan w:val="1"/>
+          </w:tcPr>
+          <w:p>
+            <w:r>
+              <w:rPr>
+                <w:rFonts w:ascii="Times New Roman" w:hAnsi="Times New Roman"/>
+                <w:sz w:val="20"/>
+                <w:rFonts w:ascii="Times New Roman" w:hAnsi="Times New Roman"/>
+                <w:sz w:val="20"/>
+              </w:rPr>
+              <w:t xml:space="preserve">2014Q5</w:t>
+            </w:r>
+          </w:p>
+        </w:tc>
+        <w:tc>
+          <w:tcPr>
+            <w:gridSpan w:val="1"/>
+          </w:tcPr>
+          <w:p>
+            <w:r>
+              <w:rPr>
+                <w:rFonts w:ascii="Times New Roman" w:hAnsi="Times New Roman"/>
+                <w:sz w:val="20"/>
+                <w:rFonts w:ascii="Times New Roman" w:hAnsi="Times New Roman"/>
+                <w:sz w:val="20"/>
+              </w:rPr>
+              <w:t xml:space="preserve">Pais, BID, Donantes</w:t>
+            </w:r>
+          </w:p>
+        </w:tc>
+        <w:tc>
+          <w:tcPr>
+            <w:shd w:val="clear" w:color="auto" w:fill="FEFF00"/>
+            <w:gridSpan w:val="1"/>
+          </w:tcPr>
+          <w:p>
+            <w:r>
+              <w:rPr>
+                <w:rFonts w:ascii="Times New Roman" w:hAnsi="Times New Roman"/>
+                <w:sz w:val="20"/>
+                <w:rFonts w:ascii="Times New Roman" w:hAnsi="Times New Roman"/>
+                <w:sz w:val="20"/>
+              </w:rPr>
+              <w:t xml:space="preserve">En proceso</w:t>
+            </w:r>
+          </w:p>
+        </w:tc>
+        <w:tc>
+          <w:tcPr>
+            <w:gridSpan w:val="1"/>
+          </w:tcPr>
+          <w:p>
+            <w:r>
+              <w:rPr>
+                <w:rFonts w:ascii="Times New Roman" w:hAnsi="Times New Roman"/>
+                <w:sz w:val="20"/>
+                <w:rFonts w:ascii="Times New Roman" w:hAnsi="Times New Roman"/>
+                <w:sz w:val="20"/>
+              </w:rPr>
+              <w:t xml:space="preserve"/>
+            </w:r>
+          </w:p>
+        </w:tc>
+        <w:tc>
+          <w:tcPr>
+            <w:gridSpan w:val="1"/>
+          </w:tcPr>
+          <w:p>
+            <w:r>
+              <w:rPr>
+                <w:rFonts w:ascii="Times New Roman" w:hAnsi="Times New Roman"/>
+                <w:sz w:val="20"/>
+                <w:rFonts w:ascii="Times New Roman" w:hAnsi="Times New Roman"/>
+                <w:sz w:val="20"/>
+              </w:rPr>
+              <w:t xml:space="preserve"/>
+            </w:r>
+          </w:p>
+        </w:tc>
+        <w:tc>
+          <w:tcPr>
+            <w:gridSpan w:val="1"/>
+          </w:tcPr>
+          <w:p>
+            <w:r>
+              <w:rPr>
+                <w:rFonts w:ascii="Times New Roman" w:hAnsi="Times New Roman"/>
+                <w:sz w:val="20"/>
+                <w:rFonts w:ascii="Times New Roman" w:hAnsi="Times New Roman"/>
+                <w:sz w:val="20"/>
+              </w:rPr>
+              <w:t xml:space="preserve"/>
+            </w:r>
+          </w:p>
+        </w:tc>
+      </w:tr>
+      <w:tr>
+        <w:tc>
+          <w:tcPr>
+            <w:gridSpan w:val="1"/>
+          </w:tcPr>
+          <w:p>
+            <w:r>
+              <w:rPr>
+                <w:rFonts w:ascii="Times New Roman" w:hAnsi="Times New Roman"/>
+                <w:sz w:val="20"/>
+                <w:rFonts w:ascii="Times New Roman" w:hAnsi="Times New Roman"/>
+                <w:sz w:val="20"/>
+              </w:rPr>
+              <w:t xml:space="preserve">Community health workers (CHW) trained in the community platform</w:t>
+            </w:r>
+          </w:p>
+        </w:tc>
+        <w:tc>
+          <w:tcPr>
+            <w:gridSpan w:val="1"/>
+          </w:tcPr>
+          <w:p>
+            <w:r>
+              <w:rPr>
+                <w:rFonts w:ascii="Times New Roman" w:hAnsi="Times New Roman"/>
+                <w:sz w:val="20"/>
+                <w:rFonts w:ascii="Times New Roman" w:hAnsi="Times New Roman"/>
+                <w:sz w:val="20"/>
+              </w:rPr>
+              <w:t xml:space="preserve">Community Health Workers (CHWs) training by topic completed according to the manual</w:t>
+            </w:r>
+          </w:p>
+        </w:tc>
+        <w:tc>
+          <w:tcPr>
+            <w:gridSpan w:val="1"/>
+          </w:tcPr>
+          <w:p>
+            <w:r>
+              <w:rPr>
+                <w:rFonts w:ascii="Times New Roman" w:hAnsi="Times New Roman"/>
+                <w:sz w:val="20"/>
+                <w:rFonts w:ascii="Times New Roman" w:hAnsi="Times New Roman"/>
+                <w:sz w:val="20"/>
+              </w:rPr>
+              <w:t xml:space="preserve">2014Q5</w:t>
+            </w:r>
+          </w:p>
+        </w:tc>
+        <w:tc>
+          <w:tcPr>
+            <w:gridSpan w:val="1"/>
+          </w:tcPr>
+          <w:p>
+            <w:r>
+              <w:rPr>
+                <w:rFonts w:ascii="Times New Roman" w:hAnsi="Times New Roman"/>
+                <w:sz w:val="20"/>
+                <w:rFonts w:ascii="Times New Roman" w:hAnsi="Times New Roman"/>
+                <w:sz w:val="20"/>
+              </w:rPr>
+              <w:t xml:space="preserve">Pais, BID, Donantes</w:t>
+            </w:r>
+          </w:p>
+        </w:tc>
+        <w:tc>
+          <w:tcPr>
+            <w:shd w:val="clear" w:color="auto" w:fill="FEFF00"/>
+            <w:gridSpan w:val="1"/>
+          </w:tcPr>
+          <w:p>
+            <w:r>
+              <w:rPr>
+                <w:rFonts w:ascii="Times New Roman" w:hAnsi="Times New Roman"/>
+                <w:sz w:val="20"/>
+                <w:rFonts w:ascii="Times New Roman" w:hAnsi="Times New Roman"/>
+                <w:sz w:val="20"/>
+              </w:rPr>
+              <w:t xml:space="preserve">En proceso</w:t>
+            </w:r>
+          </w:p>
+        </w:tc>
+        <w:tc>
+          <w:tcPr>
+            <w:gridSpan w:val="1"/>
+          </w:tcPr>
+          <w:p>
+            <w:r>
+              <w:rPr>
+                <w:rFonts w:ascii="Times New Roman" w:hAnsi="Times New Roman"/>
+                <w:sz w:val="20"/>
+                <w:rFonts w:ascii="Times New Roman" w:hAnsi="Times New Roman"/>
+                <w:sz w:val="20"/>
+              </w:rPr>
+              <w:t xml:space="preserve"/>
+            </w:r>
+          </w:p>
+        </w:tc>
+        <w:tc>
+          <w:tcPr>
+            <w:gridSpan w:val="1"/>
+          </w:tcPr>
+          <w:p>
+            <w:r>
+              <w:rPr>
+                <w:rFonts w:ascii="Times New Roman" w:hAnsi="Times New Roman"/>
+                <w:sz w:val="20"/>
+                <w:rFonts w:ascii="Times New Roman" w:hAnsi="Times New Roman"/>
+                <w:sz w:val="20"/>
+              </w:rPr>
+              <w:t xml:space="preserve"/>
+            </w:r>
+          </w:p>
+        </w:tc>
+        <w:tc>
+          <w:tcPr>
+            <w:gridSpan w:val="1"/>
+          </w:tcPr>
+          <w:p>
+            <w:r>
+              <w:rPr>
+                <w:rFonts w:ascii="Times New Roman" w:hAnsi="Times New Roman"/>
+                <w:sz w:val="20"/>
+                <w:rFonts w:ascii="Times New Roman" w:hAnsi="Times New Roman"/>
+                <w:sz w:val="20"/>
+              </w:rPr>
+              <w:t xml:space="preserve"/>
+            </w:r>
+          </w:p>
+        </w:tc>
+      </w:tr>
+      <w:tr>
+        <w:tc>
+          <w:tcPr>
+            <w:gridSpan w:val="1"/>
+          </w:tcPr>
+          <w:p>
+            <w:r>
+              <w:rPr>
+                <w:rFonts w:ascii="Times New Roman" w:hAnsi="Times New Roman"/>
+                <w:sz w:val="20"/>
+                <w:rFonts w:ascii="Times New Roman" w:hAnsi="Times New Roman"/>
+                <w:sz w:val="20"/>
+              </w:rPr>
+              <w:t xml:space="preserve">District Health Education and Community Participation Bureau (HECOPAB) Officers that are currently monitoring the CHWs</w:t>
+            </w:r>
+          </w:p>
+        </w:tc>
+        <w:tc>
+          <w:tcPr>
+            <w:gridSpan w:val="1"/>
+          </w:tcPr>
+          <w:p>
+            <w:r>
+              <w:rPr>
+                <w:rFonts w:ascii="Times New Roman" w:hAnsi="Times New Roman"/>
+                <w:sz w:val="20"/>
+                <w:rFonts w:ascii="Times New Roman" w:hAnsi="Times New Roman"/>
+                <w:sz w:val="20"/>
+              </w:rPr>
+              <w:t xml:space="preserve">Monitoring of District Health Education and Community Participation Bureau (HECOPAB) Officers that are currently monitoring the Community Health Workers (CHWs)  completed through the Quality Innovation Fund mechanism</w:t>
+            </w:r>
+          </w:p>
+        </w:tc>
+        <w:tc>
+          <w:tcPr>
+            <w:gridSpan w:val="1"/>
+          </w:tcPr>
+          <w:p>
+            <w:r>
+              <w:rPr>
+                <w:rFonts w:ascii="Times New Roman" w:hAnsi="Times New Roman"/>
+                <w:sz w:val="20"/>
+                <w:rFonts w:ascii="Times New Roman" w:hAnsi="Times New Roman"/>
+                <w:sz w:val="20"/>
+              </w:rPr>
+              <w:t xml:space="preserve">2014Q5</w:t>
+            </w:r>
+          </w:p>
+        </w:tc>
+        <w:tc>
+          <w:tcPr>
+            <w:gridSpan w:val="1"/>
+          </w:tcPr>
+          <w:p>
+            <w:r>
+              <w:rPr>
+                <w:rFonts w:ascii="Times New Roman" w:hAnsi="Times New Roman"/>
+                <w:sz w:val="20"/>
+                <w:rFonts w:ascii="Times New Roman" w:hAnsi="Times New Roman"/>
+                <w:sz w:val="20"/>
+              </w:rPr>
+              <w:t xml:space="preserve">Pais, BID, Donantes</w:t>
+            </w:r>
+          </w:p>
+        </w:tc>
+        <w:tc>
+          <w:tcPr>
+            <w:shd w:val="clear" w:color="auto" w:fill="FEFF00"/>
+            <w:gridSpan w:val="1"/>
+          </w:tcPr>
+          <w:p>
+            <w:r>
+              <w:rPr>
+                <w:rFonts w:ascii="Times New Roman" w:hAnsi="Times New Roman"/>
+                <w:sz w:val="20"/>
+                <w:rFonts w:ascii="Times New Roman" w:hAnsi="Times New Roman"/>
+                <w:sz w:val="20"/>
+              </w:rPr>
+              <w:t xml:space="preserve">En proceso</w:t>
+            </w:r>
+          </w:p>
+        </w:tc>
+        <w:tc>
+          <w:tcPr>
+            <w:gridSpan w:val="1"/>
+          </w:tcPr>
+          <w:p>
+            <w:r>
+              <w:rPr>
+                <w:rFonts w:ascii="Times New Roman" w:hAnsi="Times New Roman"/>
+                <w:sz w:val="20"/>
+                <w:rFonts w:ascii="Times New Roman" w:hAnsi="Times New Roman"/>
+                <w:sz w:val="20"/>
+              </w:rPr>
+              <w:t xml:space="preserve"/>
+            </w:r>
+          </w:p>
+        </w:tc>
+        <w:tc>
+          <w:tcPr>
+            <w:gridSpan w:val="1"/>
+          </w:tcPr>
+          <w:p>
+            <w:r>
+              <w:rPr>
+                <w:rFonts w:ascii="Times New Roman" w:hAnsi="Times New Roman"/>
+                <w:sz w:val="20"/>
+                <w:rFonts w:ascii="Times New Roman" w:hAnsi="Times New Roman"/>
+                <w:sz w:val="20"/>
+              </w:rPr>
+              <w:t xml:space="preserve"/>
+            </w:r>
+          </w:p>
+        </w:tc>
+        <w:tc>
+          <w:tcPr>
+            <w:gridSpan w:val="1"/>
+          </w:tcPr>
+          <w:p>
+            <w:r>
+              <w:rPr>
+                <w:rFonts w:ascii="Times New Roman" w:hAnsi="Times New Roman"/>
+                <w:sz w:val="20"/>
+                <w:rFonts w:ascii="Times New Roman" w:hAnsi="Times New Roman"/>
+                <w:sz w:val="20"/>
+              </w:rPr>
+              <w:t xml:space="preserve"/>
+            </w:r>
+          </w:p>
+        </w:tc>
+      </w:tr>
+      <w:tr>
+        <w:tc>
+          <w:tcPr>
+            <w:gridSpan w:val="1"/>
+          </w:tcPr>
+          <w:p>
+            <w:r>
+              <w:rPr>
+                <w:rFonts w:ascii="Times New Roman" w:hAnsi="Times New Roman"/>
+                <w:sz w:val="20"/>
+                <w:rFonts w:ascii="Times New Roman" w:hAnsi="Times New Roman"/>
+                <w:sz w:val="20"/>
+              </w:rPr>
+              <w:t xml:space="preserve">Health facilities with a mechanism in place for carrying out patient satisfaction surveys</w:t>
+            </w:r>
+          </w:p>
+        </w:tc>
+        <w:tc>
+          <w:tcPr>
+            <w:gridSpan w:val="1"/>
+          </w:tcPr>
+          <w:p>
+            <w:r>
+              <w:rPr>
+                <w:rFonts w:ascii="Times New Roman" w:hAnsi="Times New Roman"/>
+                <w:sz w:val="20"/>
+                <w:rFonts w:ascii="Times New Roman" w:hAnsi="Times New Roman"/>
+                <w:sz w:val="20"/>
+              </w:rPr>
+              <w:t xml:space="preserve">Monitoring of Health facilities with a mechanism in place for carrying out patient satisfaction surveys completed through the Quality Innovation Fund mechanism</w:t>
+            </w:r>
+          </w:p>
+        </w:tc>
+        <w:tc>
+          <w:tcPr>
+            <w:gridSpan w:val="1"/>
+          </w:tcPr>
+          <w:p>
+            <w:r>
+              <w:rPr>
+                <w:rFonts w:ascii="Times New Roman" w:hAnsi="Times New Roman"/>
+                <w:sz w:val="20"/>
+                <w:rFonts w:ascii="Times New Roman" w:hAnsi="Times New Roman"/>
+                <w:sz w:val="20"/>
+              </w:rPr>
+              <w:t xml:space="preserve">2014Q5</w:t>
+            </w:r>
+          </w:p>
+        </w:tc>
+        <w:tc>
+          <w:tcPr>
+            <w:gridSpan w:val="1"/>
+          </w:tcPr>
+          <w:p>
+            <w:r>
+              <w:rPr>
+                <w:rFonts w:ascii="Times New Roman" w:hAnsi="Times New Roman"/>
+                <w:sz w:val="20"/>
+                <w:rFonts w:ascii="Times New Roman" w:hAnsi="Times New Roman"/>
+                <w:sz w:val="20"/>
+              </w:rPr>
+              <w:t xml:space="preserve">Pais, BID, Donantes</w:t>
+            </w:r>
+          </w:p>
+        </w:tc>
+        <w:tc>
+          <w:tcPr>
+            <w:shd w:val="clear" w:color="auto" w:fill="FEFF00"/>
+            <w:gridSpan w:val="1"/>
+          </w:tcPr>
+          <w:p>
+            <w:r>
+              <w:rPr>
+                <w:rFonts w:ascii="Times New Roman" w:hAnsi="Times New Roman"/>
+                <w:sz w:val="20"/>
+                <w:rFonts w:ascii="Times New Roman" w:hAnsi="Times New Roman"/>
+                <w:sz w:val="20"/>
+              </w:rPr>
+              <w:t xml:space="preserve">En proceso</w:t>
+            </w:r>
+          </w:p>
+        </w:tc>
+        <w:tc>
+          <w:tcPr>
+            <w:gridSpan w:val="1"/>
+          </w:tcPr>
+          <w:p>
+            <w:r>
+              <w:rPr>
+                <w:rFonts w:ascii="Times New Roman" w:hAnsi="Times New Roman"/>
+                <w:sz w:val="20"/>
+                <w:rFonts w:ascii="Times New Roman" w:hAnsi="Times New Roman"/>
+                <w:sz w:val="20"/>
+              </w:rPr>
+              <w:t xml:space="preserve"/>
+            </w:r>
+          </w:p>
+        </w:tc>
+        <w:tc>
+          <w:tcPr>
+            <w:gridSpan w:val="1"/>
+          </w:tcPr>
+          <w:p>
+            <w:r>
+              <w:rPr>
+                <w:rFonts w:ascii="Times New Roman" w:hAnsi="Times New Roman"/>
+                <w:sz w:val="20"/>
+                <w:rFonts w:ascii="Times New Roman" w:hAnsi="Times New Roman"/>
+                <w:sz w:val="20"/>
+              </w:rPr>
+              <w:t xml:space="preserve"/>
+            </w:r>
+          </w:p>
+        </w:tc>
+        <w:tc>
+          <w:tcPr>
+            <w:gridSpan w:val="1"/>
+          </w:tcPr>
+          <w:p>
+            <w:r>
+              <w:rPr>
+                <w:rFonts w:ascii="Times New Roman" w:hAnsi="Times New Roman"/>
+                <w:sz w:val="20"/>
+                <w:rFonts w:ascii="Times New Roman" w:hAnsi="Times New Roman"/>
+                <w:sz w:val="20"/>
+              </w:rPr>
+              <w:t xml:space="preserve"/>
+            </w:r>
+          </w:p>
+        </w:tc>
+      </w:tr>
+    </w:tbl>
   </w:body>
 </w:document>
 </file>

</xml_diff>

<commit_message>
Implementando grafico de barras no lugar do Flot. Alterando heading do docx de hitos e avances
</commit_message>
<xml_diff>
--- a/dashboard/tables/files/belize_hitos_y_avances.docx
+++ b/dashboard/tables/files/belize_hitos_y_avances.docx
@@ -2,86 +2,101 @@
 <file path=word/document.xml><?xml version="1.0" encoding="utf-8"?>
 <w:document xmlns:ve="http://schemas.openxmlformats.org/markup-compatibility/2006" xmlns:o="urn:schemas-microsoft-com:office:office" xmlns:r="http://schemas.openxmlformats.org/officeDocument/2006/relationships" xmlns:m="http://schemas.openxmlformats.org/officeDocument/2006/math" xmlns:v="urn:schemas-microsoft-com:vml" xmlns:wp="http://schemas.openxmlformats.org/drawingml/2006/wordprocessingDrawing" xmlns:w10="urn:schemas-microsoft-com:office:word" xmlns:w="http://schemas.openxmlformats.org/wordprocessingml/2006/main" xmlns:wne="http://schemas.microsoft.com/office/word/2006/wordml">
   <w:body>
-    <w:p>
-      <w:pPr/>
-      <w:r>
-        <w:drawing>
-          <wp:inline distT="0" distB="0" distL="0" distR="0">
-            <wp:extent cx="2895600" cy="1524000"/>
-            <wp:effectExtent l="25400" t="0" r="0" b="0"/>
-            <wp:docPr id="1" name="Picture 0" descr="logo-del-BID.jpg"/>
-            <wp:cNvGraphicFramePr>
-              <a:graphicFrameLocks xmlns:a="http://schemas.openxmlformats.org/drawingml/2006/main" noChangeAspect="1"/>
-            </wp:cNvGraphicFramePr>
-            <a:graphic xmlns:a="http://schemas.openxmlformats.org/drawingml/2006/main">
-              <a:graphicData uri="http://schemas.openxmlformats.org/drawingml/2006/picture">
-                <pic:pic xmlns:pic="http://schemas.openxmlformats.org/drawingml/2006/picture">
-                  <pic:nvPicPr>
-                    <pic:cNvPr id="0" name="logo-del-BID.jpg"/>
-                    <pic:cNvPicPr/>
-                  </pic:nvPicPr>
-                  <pic:blipFill>
-                    <a:blip r:embed="rId1"/>
-                    <a:stretch>
-                      <a:fillRect/>
-                    </a:stretch>
-                  </pic:blipFill>
-                  <pic:spPr>
-                    <a:xfrm>
-                      <a:off x="0" y="0"/>
-                      <a:ext cx="2895600" cy="1524000"/>
-                    </a:xfrm>
-                    <a:prstGeom prst="rect">
-                      <a:avLst/>
-                    </a:prstGeom>
-                  </pic:spPr>
-                </pic:pic>
-              </a:graphicData>
-            </a:graphic>
-          </wp:inline>
-        </w:drawing>
-      </w:r>
-    </w:p>
-    <w:p>
-      <w:pPr/>
-      <w:r>
-        <w:drawing>
-          <wp:inline distT="0" distB="0" distL="0" distR="0">
-            <wp:extent cx="2895600" cy="1358900"/>
-            <wp:effectExtent l="25400" t="0" r="0" b="0"/>
-            <wp:docPr id="1" name="Picture 0" descr="logo_saludmesoam.png"/>
-            <wp:cNvGraphicFramePr>
-              <a:graphicFrameLocks xmlns:a="http://schemas.openxmlformats.org/drawingml/2006/main" noChangeAspect="1"/>
-            </wp:cNvGraphicFramePr>
-            <a:graphic xmlns:a="http://schemas.openxmlformats.org/drawingml/2006/main">
-              <a:graphicData uri="http://schemas.openxmlformats.org/drawingml/2006/picture">
-                <pic:pic xmlns:pic="http://schemas.openxmlformats.org/drawingml/2006/picture">
-                  <pic:nvPicPr>
-                    <pic:cNvPr id="0" name="logo_saludmesoam.png"/>
-                    <pic:cNvPicPr/>
-                  </pic:nvPicPr>
-                  <pic:blipFill>
-                    <a:blip r:embed="rId2"/>
-                    <a:stretch>
-                      <a:fillRect/>
-                    </a:stretch>
-                  </pic:blipFill>
-                  <pic:spPr>
-                    <a:xfrm>
-                      <a:off x="0" y="0"/>
-                      <a:ext cx="2895600" cy="1358900"/>
-                    </a:xfrm>
-                    <a:prstGeom prst="rect">
-                      <a:avLst/>
-                    </a:prstGeom>
-                  </pic:spPr>
-                </pic:pic>
-              </a:graphicData>
-            </a:graphic>
-          </wp:inline>
-        </w:drawing>
-      </w:r>
-    </w:p>
+    <w:tbl>
+      <w:tblPr/>
+      <w:tr>
+        <w:tc>
+          <w:tcPr>
+            <w:gridSpan w:val="1"/>
+          </w:tcPr>
+          <w:p>
+            <w:pPr/>
+            <w:r>
+              <w:drawing>
+                <wp:inline distT="0" distB="0" distL="0" distR="0">
+                  <wp:extent cx="2895600" cy="1358900"/>
+                  <wp:effectExtent l="25400" t="0" r="0" b="0"/>
+                  <wp:docPr id="1" name="Picture 0" descr="logo_saludmesoam.png"/>
+                  <wp:cNvGraphicFramePr>
+                    <a:graphicFrameLocks xmlns:a="http://schemas.openxmlformats.org/drawingml/2006/main" noChangeAspect="1"/>
+                  </wp:cNvGraphicFramePr>
+                  <a:graphic xmlns:a="http://schemas.openxmlformats.org/drawingml/2006/main">
+                    <a:graphicData uri="http://schemas.openxmlformats.org/drawingml/2006/picture">
+                      <pic:pic xmlns:pic="http://schemas.openxmlformats.org/drawingml/2006/picture">
+                        <pic:nvPicPr>
+                          <pic:cNvPr id="0" name="logo_saludmesoam.png"/>
+                          <pic:cNvPicPr/>
+                        </pic:nvPicPr>
+                        <pic:blipFill>
+                          <a:blip r:embed="rId1"/>
+                          <a:stretch>
+                            <a:fillRect/>
+                          </a:stretch>
+                        </pic:blipFill>
+                        <pic:spPr>
+                          <a:xfrm>
+                            <a:off x="0" y="0"/>
+                            <a:ext cx="2895600" cy="1358900"/>
+                          </a:xfrm>
+                          <a:prstGeom prst="rect">
+                            <a:avLst/>
+                          </a:prstGeom>
+                        </pic:spPr>
+                      </pic:pic>
+                    </a:graphicData>
+                  </a:graphic>
+                </wp:inline>
+              </w:drawing>
+            </w:r>
+          </w:p>
+        </w:tc>
+        <w:tc>
+          <w:tcPr>
+            <w:gridSpan w:val="1"/>
+          </w:tcPr>
+          <w:p>
+            <w:pPr/>
+            <w:r>
+              <w:drawing>
+                <wp:inline distT="0" distB="0" distL="0" distR="0">
+                  <wp:extent cx="2895600" cy="1524000"/>
+                  <wp:effectExtent l="25400" t="0" r="0" b="0"/>
+                  <wp:docPr id="1" name="Picture 0" descr="logo-del-BID.jpg"/>
+                  <wp:cNvGraphicFramePr>
+                    <a:graphicFrameLocks xmlns:a="http://schemas.openxmlformats.org/drawingml/2006/main" noChangeAspect="1"/>
+                  </wp:cNvGraphicFramePr>
+                  <a:graphic xmlns:a="http://schemas.openxmlformats.org/drawingml/2006/main">
+                    <a:graphicData uri="http://schemas.openxmlformats.org/drawingml/2006/picture">
+                      <pic:pic xmlns:pic="http://schemas.openxmlformats.org/drawingml/2006/picture">
+                        <pic:nvPicPr>
+                          <pic:cNvPr id="0" name="logo-del-BID.jpg"/>
+                          <pic:cNvPicPr/>
+                        </pic:nvPicPr>
+                        <pic:blipFill>
+                          <a:blip r:embed="rId2"/>
+                          <a:stretch>
+                            <a:fillRect/>
+                          </a:stretch>
+                        </pic:blipFill>
+                        <pic:spPr>
+                          <a:xfrm>
+                            <a:off x="0" y="0"/>
+                            <a:ext cx="2895600" cy="1524000"/>
+                          </a:xfrm>
+                          <a:prstGeom prst="rect">
+                            <a:avLst/>
+                          </a:prstGeom>
+                        </pic:spPr>
+                      </pic:pic>
+                    </a:graphicData>
+                  </a:graphic>
+                </wp:inline>
+              </w:drawing>
+            </w:r>
+          </w:p>
+        </w:tc>
+      </w:tr>
+    </w:tbl>
     <w:p>
       <w:pPr/>
       <w:r>
@@ -102,7 +117,7 @@
         <w:rPr>
           <w:b w:val="true"/>
         </w:rPr>
-        <w:t xml:space="preserve">Conclusiones de la reunión realizada el: 28 de Marzo de 2014</w:t>
+        <w:t xml:space="preserve">Conclusiones de la reunión realizada el: 29 de Marzo de 2014</w:t>
       </w:r>
       <w:br/>
       <w:br/>

</xml_diff>

<commit_message>
Fix em export. Implementando nova tabela de hitos noneditable
</commit_message>
<xml_diff>
--- a/dashboard/tables/files/belize_hitos_y_avances.docx
+++ b/dashboard/tables/files/belize_hitos_y_avances.docx
@@ -117,7 +117,7 @@
         <w:rPr>
           <w:b w:val="true"/>
         </w:rPr>
-        <w:t xml:space="preserve">Conclusiones de la reunión realizada el: 29 de Marzo de 2014</w:t>
+        <w:t xml:space="preserve">Conclusiones de la reunión realizada el: 23 de April de 2014</w:t>
       </w:r>
       <w:br/>
       <w:br/>
@@ -305,7 +305,7 @@
                 <w:sz w:val="20"/>
                 <w:sz w:val="20"/>
               </w:rPr>
-              <w:t xml:space="preserve">7 de Marzo de 2014</w:t>
+              <w:t xml:space="preserve">7 de March de 2014</w:t>
             </w:r>
           </w:p>
         </w:tc>
@@ -3126,6 +3126,3412 @@
                 <w:sz w:val="20"/>
               </w:rPr>
               <w:t xml:space="preserve">Monitoring of Health facilities with a mechanism in place for carrying out patient satisfaction surveys completed through the Quality Innovation Fund mechanism</w:t>
+            </w:r>
+          </w:p>
+        </w:tc>
+        <w:tc>
+          <w:tcPr>
+            <w:gridSpan w:val="1"/>
+          </w:tcPr>
+          <w:p>
+            <w:r>
+              <w:rPr>
+                <w:rFonts w:ascii="Times New Roman" w:hAnsi="Times New Roman"/>
+                <w:sz w:val="20"/>
+                <w:rFonts w:ascii="Times New Roman" w:hAnsi="Times New Roman"/>
+                <w:sz w:val="20"/>
+              </w:rPr>
+              <w:t xml:space="preserve">2014Q5</w:t>
+            </w:r>
+          </w:p>
+        </w:tc>
+        <w:tc>
+          <w:tcPr>
+            <w:gridSpan w:val="1"/>
+          </w:tcPr>
+          <w:p>
+            <w:r>
+              <w:rPr>
+                <w:rFonts w:ascii="Times New Roman" w:hAnsi="Times New Roman"/>
+                <w:sz w:val="20"/>
+                <w:rFonts w:ascii="Times New Roman" w:hAnsi="Times New Roman"/>
+                <w:sz w:val="20"/>
+              </w:rPr>
+              <w:t xml:space="preserve">Pais, BID, Donantes</w:t>
+            </w:r>
+          </w:p>
+        </w:tc>
+        <w:tc>
+          <w:tcPr>
+            <w:shd w:val="clear" w:color="auto" w:fill="FEFF00"/>
+            <w:gridSpan w:val="1"/>
+          </w:tcPr>
+          <w:p>
+            <w:r>
+              <w:rPr>
+                <w:rFonts w:ascii="Times New Roman" w:hAnsi="Times New Roman"/>
+                <w:sz w:val="20"/>
+                <w:rFonts w:ascii="Times New Roman" w:hAnsi="Times New Roman"/>
+                <w:sz w:val="20"/>
+              </w:rPr>
+              <w:t xml:space="preserve">En proceso</w:t>
+            </w:r>
+          </w:p>
+        </w:tc>
+        <w:tc>
+          <w:tcPr>
+            <w:gridSpan w:val="1"/>
+          </w:tcPr>
+          <w:p>
+            <w:r>
+              <w:rPr>
+                <w:rFonts w:ascii="Times New Roman" w:hAnsi="Times New Roman"/>
+                <w:sz w:val="20"/>
+                <w:rFonts w:ascii="Times New Roman" w:hAnsi="Times New Roman"/>
+                <w:sz w:val="20"/>
+              </w:rPr>
+              <w:t xml:space="preserve"/>
+            </w:r>
+          </w:p>
+        </w:tc>
+        <w:tc>
+          <w:tcPr>
+            <w:gridSpan w:val="1"/>
+          </w:tcPr>
+          <w:p>
+            <w:r>
+              <w:rPr>
+                <w:rFonts w:ascii="Times New Roman" w:hAnsi="Times New Roman"/>
+                <w:sz w:val="20"/>
+                <w:rFonts w:ascii="Times New Roman" w:hAnsi="Times New Roman"/>
+                <w:sz w:val="20"/>
+              </w:rPr>
+              <w:t xml:space="preserve"/>
+            </w:r>
+          </w:p>
+        </w:tc>
+        <w:tc>
+          <w:tcPr>
+            <w:gridSpan w:val="1"/>
+          </w:tcPr>
+          <w:p>
+            <w:r>
+              <w:rPr>
+                <w:rFonts w:ascii="Times New Roman" w:hAnsi="Times New Roman"/>
+                <w:sz w:val="20"/>
+                <w:rFonts w:ascii="Times New Roman" w:hAnsi="Times New Roman"/>
+                <w:sz w:val="20"/>
+              </w:rPr>
+              <w:t xml:space="preserve"/>
+            </w:r>
+          </w:p>
+        </w:tc>
+      </w:tr>
+      <w:tr>
+        <w:tc>
+          <w:tcPr>
+            <w:gridSpan w:val="1"/>
+          </w:tcPr>
+          <w:p>
+            <w:r>
+              <w:rPr>
+                <w:rFonts w:ascii="Times New Roman" w:hAnsi="Times New Roman"/>
+                <w:sz w:val="20"/>
+                <w:rFonts w:ascii="Times New Roman" w:hAnsi="Times New Roman"/>
+                <w:sz w:val="20"/>
+              </w:rPr>
+              <w:t xml:space="preserve">Health facilities that have implemented Quality of Care job aid tools for reproductive health</w:t>
+            </w:r>
+          </w:p>
+        </w:tc>
+        <w:tc>
+          <w:tcPr>
+            <w:gridSpan w:val="1"/>
+          </w:tcPr>
+          <w:p>
+            <w:r>
+              <w:rPr>
+                <w:rFonts w:ascii="Times New Roman" w:hAnsi="Times New Roman"/>
+                <w:sz w:val="20"/>
+                <w:rFonts w:ascii="Times New Roman" w:hAnsi="Times New Roman"/>
+                <w:sz w:val="20"/>
+              </w:rPr>
+              <w:t xml:space="preserve">Job Aid tools to improve Quality of Care are reviewed, developed, translated and distributed</w:t>
+            </w:r>
+          </w:p>
+        </w:tc>
+        <w:tc>
+          <w:tcPr>
+            <w:gridSpan w:val="1"/>
+          </w:tcPr>
+          <w:p>
+            <w:r>
+              <w:rPr>
+                <w:rFonts w:ascii="Times New Roman" w:hAnsi="Times New Roman"/>
+                <w:sz w:val="20"/>
+                <w:rFonts w:ascii="Times New Roman" w:hAnsi="Times New Roman"/>
+                <w:sz w:val="20"/>
+              </w:rPr>
+              <w:t xml:space="preserve">2013Q2</w:t>
+            </w:r>
+          </w:p>
+        </w:tc>
+        <w:tc>
+          <w:tcPr>
+            <w:gridSpan w:val="1"/>
+          </w:tcPr>
+          <w:p>
+            <w:r>
+              <w:rPr>
+                <w:rFonts w:ascii="Times New Roman" w:hAnsi="Times New Roman"/>
+                <w:sz w:val="20"/>
+                <w:rFonts w:ascii="Times New Roman" w:hAnsi="Times New Roman"/>
+                <w:sz w:val="20"/>
+              </w:rPr>
+              <w:t xml:space="preserve">Pais, BID, Donantes</w:t>
+            </w:r>
+          </w:p>
+        </w:tc>
+        <w:tc>
+          <w:tcPr>
+            <w:shd w:val="clear" w:color="auto" w:fill="FEFF00"/>
+            <w:gridSpan w:val="1"/>
+          </w:tcPr>
+          <w:p>
+            <w:r>
+              <w:rPr>
+                <w:rFonts w:ascii="Times New Roman" w:hAnsi="Times New Roman"/>
+                <w:sz w:val="20"/>
+                <w:rFonts w:ascii="Times New Roman" w:hAnsi="Times New Roman"/>
+                <w:sz w:val="20"/>
+              </w:rPr>
+              <w:t xml:space="preserve">En proceso</w:t>
+            </w:r>
+          </w:p>
+        </w:tc>
+        <w:tc>
+          <w:tcPr>
+            <w:gridSpan w:val="1"/>
+          </w:tcPr>
+          <w:p>
+            <w:r>
+              <w:rPr>
+                <w:rFonts w:ascii="Times New Roman" w:hAnsi="Times New Roman"/>
+                <w:sz w:val="20"/>
+                <w:rFonts w:ascii="Times New Roman" w:hAnsi="Times New Roman"/>
+                <w:sz w:val="20"/>
+              </w:rPr>
+              <w:t xml:space="preserve"/>
+            </w:r>
+          </w:p>
+        </w:tc>
+        <w:tc>
+          <w:tcPr>
+            <w:gridSpan w:val="1"/>
+          </w:tcPr>
+          <w:p>
+            <w:r>
+              <w:rPr>
+                <w:rFonts w:ascii="Times New Roman" w:hAnsi="Times New Roman"/>
+                <w:sz w:val="20"/>
+                <w:rFonts w:ascii="Times New Roman" w:hAnsi="Times New Roman"/>
+                <w:sz w:val="20"/>
+              </w:rPr>
+              <w:t xml:space="preserve"/>
+            </w:r>
+          </w:p>
+        </w:tc>
+        <w:tc>
+          <w:tcPr>
+            <w:gridSpan w:val="1"/>
+          </w:tcPr>
+          <w:p>
+            <w:r>
+              <w:rPr>
+                <w:rFonts w:ascii="Times New Roman" w:hAnsi="Times New Roman"/>
+                <w:sz w:val="20"/>
+                <w:rFonts w:ascii="Times New Roman" w:hAnsi="Times New Roman"/>
+                <w:sz w:val="20"/>
+              </w:rPr>
+              <w:t xml:space="preserve"/>
+            </w:r>
+          </w:p>
+        </w:tc>
+      </w:tr>
+      <w:tr>
+        <w:tc>
+          <w:tcPr>
+            <w:gridSpan w:val="1"/>
+          </w:tcPr>
+          <w:p>
+            <w:r>
+              <w:rPr>
+                <w:rFonts w:ascii="Times New Roman" w:hAnsi="Times New Roman"/>
+                <w:sz w:val="20"/>
+                <w:rFonts w:ascii="Times New Roman" w:hAnsi="Times New Roman"/>
+                <w:sz w:val="20"/>
+              </w:rPr>
+              <w:t xml:space="preserve">Norms for improving the quality of reproductive and child health and nutrition services and for  the establishment of a community platform of services adopted</w:t>
+            </w:r>
+          </w:p>
+        </w:tc>
+        <w:tc>
+          <w:tcPr>
+            <w:gridSpan w:val="1"/>
+          </w:tcPr>
+          <w:p>
+            <w:r>
+              <w:rPr>
+                <w:rFonts w:ascii="Times New Roman" w:hAnsi="Times New Roman"/>
+                <w:sz w:val="20"/>
+                <w:rFonts w:ascii="Times New Roman" w:hAnsi="Times New Roman"/>
+                <w:sz w:val="20"/>
+              </w:rPr>
+              <w:t xml:space="preserve">Nutrition, Community Platform and SRH Health norms reviewed by URC and approved by MOH</w:t>
+            </w:r>
+          </w:p>
+        </w:tc>
+        <w:tc>
+          <w:tcPr>
+            <w:gridSpan w:val="1"/>
+          </w:tcPr>
+          <w:p>
+            <w:r>
+              <w:rPr>
+                <w:rFonts w:ascii="Times New Roman" w:hAnsi="Times New Roman"/>
+                <w:sz w:val="20"/>
+                <w:rFonts w:ascii="Times New Roman" w:hAnsi="Times New Roman"/>
+                <w:sz w:val="20"/>
+              </w:rPr>
+              <w:t xml:space="preserve">2013Q2</w:t>
+            </w:r>
+          </w:p>
+        </w:tc>
+        <w:tc>
+          <w:tcPr>
+            <w:gridSpan w:val="1"/>
+          </w:tcPr>
+          <w:p>
+            <w:r>
+              <w:rPr>
+                <w:rFonts w:ascii="Times New Roman" w:hAnsi="Times New Roman"/>
+                <w:sz w:val="20"/>
+                <w:rFonts w:ascii="Times New Roman" w:hAnsi="Times New Roman"/>
+                <w:sz w:val="20"/>
+              </w:rPr>
+              <w:t xml:space="preserve">Pais, BID, Donantes</w:t>
+            </w:r>
+          </w:p>
+        </w:tc>
+        <w:tc>
+          <w:tcPr>
+            <w:shd w:val="clear" w:color="auto" w:fill="FEFF00"/>
+            <w:gridSpan w:val="1"/>
+          </w:tcPr>
+          <w:p>
+            <w:r>
+              <w:rPr>
+                <w:rFonts w:ascii="Times New Roman" w:hAnsi="Times New Roman"/>
+                <w:sz w:val="20"/>
+                <w:rFonts w:ascii="Times New Roman" w:hAnsi="Times New Roman"/>
+                <w:sz w:val="20"/>
+              </w:rPr>
+              <w:t xml:space="preserve">En proceso</w:t>
+            </w:r>
+          </w:p>
+        </w:tc>
+        <w:tc>
+          <w:tcPr>
+            <w:gridSpan w:val="1"/>
+          </w:tcPr>
+          <w:p>
+            <w:r>
+              <w:rPr>
+                <w:rFonts w:ascii="Times New Roman" w:hAnsi="Times New Roman"/>
+                <w:sz w:val="20"/>
+                <w:rFonts w:ascii="Times New Roman" w:hAnsi="Times New Roman"/>
+                <w:sz w:val="20"/>
+              </w:rPr>
+              <w:t xml:space="preserve"/>
+            </w:r>
+          </w:p>
+        </w:tc>
+        <w:tc>
+          <w:tcPr>
+            <w:gridSpan w:val="1"/>
+          </w:tcPr>
+          <w:p>
+            <w:r>
+              <w:rPr>
+                <w:rFonts w:ascii="Times New Roman" w:hAnsi="Times New Roman"/>
+                <w:sz w:val="20"/>
+                <w:rFonts w:ascii="Times New Roman" w:hAnsi="Times New Roman"/>
+                <w:sz w:val="20"/>
+              </w:rPr>
+              <w:t xml:space="preserve"/>
+            </w:r>
+          </w:p>
+        </w:tc>
+        <w:tc>
+          <w:tcPr>
+            <w:gridSpan w:val="1"/>
+          </w:tcPr>
+          <w:p>
+            <w:r>
+              <w:rPr>
+                <w:rFonts w:ascii="Times New Roman" w:hAnsi="Times New Roman"/>
+                <w:sz w:val="20"/>
+                <w:rFonts w:ascii="Times New Roman" w:hAnsi="Times New Roman"/>
+                <w:sz w:val="20"/>
+              </w:rPr>
+              <w:t xml:space="preserve"/>
+            </w:r>
+          </w:p>
+        </w:tc>
+      </w:tr>
+      <w:tr>
+        <w:tc>
+          <w:tcPr>
+            <w:gridSpan w:val="1"/>
+          </w:tcPr>
+          <w:p>
+            <w:r>
+              <w:rPr>
+                <w:rFonts w:ascii="Times New Roman" w:hAnsi="Times New Roman"/>
+                <w:sz w:val="20"/>
+                <w:rFonts w:ascii="Times New Roman" w:hAnsi="Times New Roman"/>
+                <w:sz w:val="20"/>
+              </w:rPr>
+              <w:t xml:space="preserve">Health facilities that have implemented Quality of Care job aid tools for reproductive health</w:t>
+            </w:r>
+          </w:p>
+        </w:tc>
+        <w:tc>
+          <w:tcPr>
+            <w:gridSpan w:val="1"/>
+          </w:tcPr>
+          <w:p>
+            <w:r>
+              <w:rPr>
+                <w:rFonts w:ascii="Times New Roman" w:hAnsi="Times New Roman"/>
+                <w:sz w:val="20"/>
+                <w:rFonts w:ascii="Times New Roman" w:hAnsi="Times New Roman"/>
+                <w:sz w:val="20"/>
+              </w:rPr>
+              <w:t xml:space="preserve">Service providers trained on the use of Job aid tools, and Quality Innovation Fund Evaluation Performed</w:t>
+            </w:r>
+          </w:p>
+        </w:tc>
+        <w:tc>
+          <w:tcPr>
+            <w:gridSpan w:val="1"/>
+          </w:tcPr>
+          <w:p>
+            <w:r>
+              <w:rPr>
+                <w:rFonts w:ascii="Times New Roman" w:hAnsi="Times New Roman"/>
+                <w:sz w:val="20"/>
+                <w:rFonts w:ascii="Times New Roman" w:hAnsi="Times New Roman"/>
+                <w:sz w:val="20"/>
+              </w:rPr>
+              <w:t xml:space="preserve">2013Q3</w:t>
+            </w:r>
+          </w:p>
+        </w:tc>
+        <w:tc>
+          <w:tcPr>
+            <w:gridSpan w:val="1"/>
+          </w:tcPr>
+          <w:p>
+            <w:r>
+              <w:rPr>
+                <w:rFonts w:ascii="Times New Roman" w:hAnsi="Times New Roman"/>
+                <w:sz w:val="20"/>
+                <w:rFonts w:ascii="Times New Roman" w:hAnsi="Times New Roman"/>
+                <w:sz w:val="20"/>
+              </w:rPr>
+              <w:t xml:space="preserve">Pais, BID, Donantes</w:t>
+            </w:r>
+          </w:p>
+        </w:tc>
+        <w:tc>
+          <w:tcPr>
+            <w:shd w:val="clear" w:color="auto" w:fill="FEFF00"/>
+            <w:gridSpan w:val="1"/>
+          </w:tcPr>
+          <w:p>
+            <w:r>
+              <w:rPr>
+                <w:rFonts w:ascii="Times New Roman" w:hAnsi="Times New Roman"/>
+                <w:sz w:val="20"/>
+                <w:rFonts w:ascii="Times New Roman" w:hAnsi="Times New Roman"/>
+                <w:sz w:val="20"/>
+              </w:rPr>
+              <w:t xml:space="preserve">En proceso</w:t>
+            </w:r>
+          </w:p>
+        </w:tc>
+        <w:tc>
+          <w:tcPr>
+            <w:gridSpan w:val="1"/>
+          </w:tcPr>
+          <w:p>
+            <w:r>
+              <w:rPr>
+                <w:rFonts w:ascii="Times New Roman" w:hAnsi="Times New Roman"/>
+                <w:sz w:val="20"/>
+                <w:rFonts w:ascii="Times New Roman" w:hAnsi="Times New Roman"/>
+                <w:sz w:val="20"/>
+              </w:rPr>
+              <w:t xml:space="preserve"/>
+            </w:r>
+          </w:p>
+        </w:tc>
+        <w:tc>
+          <w:tcPr>
+            <w:gridSpan w:val="1"/>
+          </w:tcPr>
+          <w:p>
+            <w:r>
+              <w:rPr>
+                <w:rFonts w:ascii="Times New Roman" w:hAnsi="Times New Roman"/>
+                <w:sz w:val="20"/>
+                <w:rFonts w:ascii="Times New Roman" w:hAnsi="Times New Roman"/>
+                <w:sz w:val="20"/>
+              </w:rPr>
+              <w:t xml:space="preserve"/>
+            </w:r>
+          </w:p>
+        </w:tc>
+        <w:tc>
+          <w:tcPr>
+            <w:gridSpan w:val="1"/>
+          </w:tcPr>
+          <w:p>
+            <w:r>
+              <w:rPr>
+                <w:rFonts w:ascii="Times New Roman" w:hAnsi="Times New Roman"/>
+                <w:sz w:val="20"/>
+                <w:rFonts w:ascii="Times New Roman" w:hAnsi="Times New Roman"/>
+                <w:sz w:val="20"/>
+              </w:rPr>
+              <w:t xml:space="preserve"/>
+            </w:r>
+          </w:p>
+        </w:tc>
+      </w:tr>
+      <w:tr>
+        <w:tc>
+          <w:tcPr>
+            <w:gridSpan w:val="1"/>
+          </w:tcPr>
+          <w:p>
+            <w:r>
+              <w:rPr>
+                <w:rFonts w:ascii="Times New Roman" w:hAnsi="Times New Roman"/>
+                <w:sz w:val="20"/>
+                <w:rFonts w:ascii="Times New Roman" w:hAnsi="Times New Roman"/>
+                <w:sz w:val="20"/>
+              </w:rPr>
+              <w:t xml:space="preserve">Health facilities that have permanent availability of all 5 types of modern family planning methods  (injectable, barrier, oral, IUD, permanent) according to the norms</w:t>
+            </w:r>
+          </w:p>
+        </w:tc>
+        <w:tc>
+          <w:tcPr>
+            <w:gridSpan w:val="1"/>
+          </w:tcPr>
+          <w:p>
+            <w:r>
+              <w:rPr>
+                <w:rFonts w:ascii="Times New Roman" w:hAnsi="Times New Roman"/>
+                <w:sz w:val="20"/>
+                <w:rFonts w:ascii="Times New Roman" w:hAnsi="Times New Roman"/>
+                <w:sz w:val="20"/>
+              </w:rPr>
+              <w:t xml:space="preserve">Tubal Ligation workshop conducted, manuals distributed and Quality Innovation Fund evaluated</w:t>
+            </w:r>
+          </w:p>
+        </w:tc>
+        <w:tc>
+          <w:tcPr>
+            <w:gridSpan w:val="1"/>
+          </w:tcPr>
+          <w:p>
+            <w:r>
+              <w:rPr>
+                <w:rFonts w:ascii="Times New Roman" w:hAnsi="Times New Roman"/>
+                <w:sz w:val="20"/>
+                <w:rFonts w:ascii="Times New Roman" w:hAnsi="Times New Roman"/>
+                <w:sz w:val="20"/>
+              </w:rPr>
+              <w:t xml:space="preserve">2013Q3</w:t>
+            </w:r>
+          </w:p>
+        </w:tc>
+        <w:tc>
+          <w:tcPr>
+            <w:gridSpan w:val="1"/>
+          </w:tcPr>
+          <w:p>
+            <w:r>
+              <w:rPr>
+                <w:rFonts w:ascii="Times New Roman" w:hAnsi="Times New Roman"/>
+                <w:sz w:val="20"/>
+                <w:rFonts w:ascii="Times New Roman" w:hAnsi="Times New Roman"/>
+                <w:sz w:val="20"/>
+              </w:rPr>
+              <w:t xml:space="preserve">Pais, BID, Donantes</w:t>
+            </w:r>
+          </w:p>
+        </w:tc>
+        <w:tc>
+          <w:tcPr>
+            <w:shd w:val="clear" w:color="auto" w:fill="FEFF00"/>
+            <w:gridSpan w:val="1"/>
+          </w:tcPr>
+          <w:p>
+            <w:r>
+              <w:rPr>
+                <w:rFonts w:ascii="Times New Roman" w:hAnsi="Times New Roman"/>
+                <w:sz w:val="20"/>
+                <w:rFonts w:ascii="Times New Roman" w:hAnsi="Times New Roman"/>
+                <w:sz w:val="20"/>
+              </w:rPr>
+              <w:t xml:space="preserve">En proceso</w:t>
+            </w:r>
+          </w:p>
+        </w:tc>
+        <w:tc>
+          <w:tcPr>
+            <w:gridSpan w:val="1"/>
+          </w:tcPr>
+          <w:p>
+            <w:r>
+              <w:rPr>
+                <w:rFonts w:ascii="Times New Roman" w:hAnsi="Times New Roman"/>
+                <w:sz w:val="20"/>
+                <w:rFonts w:ascii="Times New Roman" w:hAnsi="Times New Roman"/>
+                <w:sz w:val="20"/>
+              </w:rPr>
+              <w:t xml:space="preserve"/>
+            </w:r>
+          </w:p>
+        </w:tc>
+        <w:tc>
+          <w:tcPr>
+            <w:gridSpan w:val="1"/>
+          </w:tcPr>
+          <w:p>
+            <w:r>
+              <w:rPr>
+                <w:rFonts w:ascii="Times New Roman" w:hAnsi="Times New Roman"/>
+                <w:sz w:val="20"/>
+                <w:rFonts w:ascii="Times New Roman" w:hAnsi="Times New Roman"/>
+                <w:sz w:val="20"/>
+              </w:rPr>
+              <w:t xml:space="preserve"/>
+            </w:r>
+          </w:p>
+        </w:tc>
+        <w:tc>
+          <w:tcPr>
+            <w:gridSpan w:val="1"/>
+          </w:tcPr>
+          <w:p>
+            <w:r>
+              <w:rPr>
+                <w:rFonts w:ascii="Times New Roman" w:hAnsi="Times New Roman"/>
+                <w:sz w:val="20"/>
+                <w:rFonts w:ascii="Times New Roman" w:hAnsi="Times New Roman"/>
+                <w:sz w:val="20"/>
+              </w:rPr>
+              <w:t xml:space="preserve"/>
+            </w:r>
+          </w:p>
+        </w:tc>
+      </w:tr>
+      <w:tr>
+        <w:tc>
+          <w:tcPr>
+            <w:gridSpan w:val="1"/>
+          </w:tcPr>
+          <w:p>
+            <w:r>
+              <w:rPr>
+                <w:rFonts w:ascii="Times New Roman" w:hAnsi="Times New Roman"/>
+                <w:sz w:val="20"/>
+                <w:rFonts w:ascii="Times New Roman" w:hAnsi="Times New Roman"/>
+                <w:sz w:val="20"/>
+              </w:rPr>
+              <w:t xml:space="preserve">Health facilities that have sexual and reproductive health (SRH) educational materials specifically targeted at adolescents</w:t>
+            </w:r>
+          </w:p>
+        </w:tc>
+        <w:tc>
+          <w:tcPr>
+            <w:gridSpan w:val="1"/>
+          </w:tcPr>
+          <w:p>
+            <w:r>
+              <w:rPr>
+                <w:rFonts w:ascii="Times New Roman" w:hAnsi="Times New Roman"/>
+                <w:sz w:val="20"/>
+                <w:rFonts w:ascii="Times New Roman" w:hAnsi="Times New Roman"/>
+                <w:sz w:val="20"/>
+              </w:rPr>
+              <w:t xml:space="preserve">Sexual and reproductive health (SRH) educational materials specifically targeted at adolescents distributed and monitored and Quality Innovation Fund Evaluation Performed</w:t>
+            </w:r>
+          </w:p>
+        </w:tc>
+        <w:tc>
+          <w:tcPr>
+            <w:gridSpan w:val="1"/>
+          </w:tcPr>
+          <w:p>
+            <w:r>
+              <w:rPr>
+                <w:rFonts w:ascii="Times New Roman" w:hAnsi="Times New Roman"/>
+                <w:sz w:val="20"/>
+                <w:rFonts w:ascii="Times New Roman" w:hAnsi="Times New Roman"/>
+                <w:sz w:val="20"/>
+              </w:rPr>
+              <w:t xml:space="preserve">2013Q3</w:t>
+            </w:r>
+          </w:p>
+        </w:tc>
+        <w:tc>
+          <w:tcPr>
+            <w:gridSpan w:val="1"/>
+          </w:tcPr>
+          <w:p>
+            <w:r>
+              <w:rPr>
+                <w:rFonts w:ascii="Times New Roman" w:hAnsi="Times New Roman"/>
+                <w:sz w:val="20"/>
+                <w:rFonts w:ascii="Times New Roman" w:hAnsi="Times New Roman"/>
+                <w:sz w:val="20"/>
+              </w:rPr>
+              <w:t xml:space="preserve">Pais, BID, Donantes</w:t>
+            </w:r>
+          </w:p>
+        </w:tc>
+        <w:tc>
+          <w:tcPr>
+            <w:shd w:val="clear" w:color="auto" w:fill="FEFF00"/>
+            <w:gridSpan w:val="1"/>
+          </w:tcPr>
+          <w:p>
+            <w:r>
+              <w:rPr>
+                <w:rFonts w:ascii="Times New Roman" w:hAnsi="Times New Roman"/>
+                <w:sz w:val="20"/>
+                <w:rFonts w:ascii="Times New Roman" w:hAnsi="Times New Roman"/>
+                <w:sz w:val="20"/>
+              </w:rPr>
+              <w:t xml:space="preserve">En proceso</w:t>
+            </w:r>
+          </w:p>
+        </w:tc>
+        <w:tc>
+          <w:tcPr>
+            <w:gridSpan w:val="1"/>
+          </w:tcPr>
+          <w:p>
+            <w:r>
+              <w:rPr>
+                <w:rFonts w:ascii="Times New Roman" w:hAnsi="Times New Roman"/>
+                <w:sz w:val="20"/>
+                <w:rFonts w:ascii="Times New Roman" w:hAnsi="Times New Roman"/>
+                <w:sz w:val="20"/>
+              </w:rPr>
+              <w:t xml:space="preserve"/>
+            </w:r>
+          </w:p>
+        </w:tc>
+        <w:tc>
+          <w:tcPr>
+            <w:gridSpan w:val="1"/>
+          </w:tcPr>
+          <w:p>
+            <w:r>
+              <w:rPr>
+                <w:rFonts w:ascii="Times New Roman" w:hAnsi="Times New Roman"/>
+                <w:sz w:val="20"/>
+                <w:rFonts w:ascii="Times New Roman" w:hAnsi="Times New Roman"/>
+                <w:sz w:val="20"/>
+              </w:rPr>
+              <w:t xml:space="preserve"/>
+            </w:r>
+          </w:p>
+        </w:tc>
+        <w:tc>
+          <w:tcPr>
+            <w:gridSpan w:val="1"/>
+          </w:tcPr>
+          <w:p>
+            <w:r>
+              <w:rPr>
+                <w:rFonts w:ascii="Times New Roman" w:hAnsi="Times New Roman"/>
+                <w:sz w:val="20"/>
+                <w:rFonts w:ascii="Times New Roman" w:hAnsi="Times New Roman"/>
+                <w:sz w:val="20"/>
+              </w:rPr>
+              <w:t xml:space="preserve"/>
+            </w:r>
+          </w:p>
+        </w:tc>
+      </w:tr>
+      <w:tr>
+        <w:tc>
+          <w:tcPr>
+            <w:gridSpan w:val="1"/>
+          </w:tcPr>
+          <w:p>
+            <w:r>
+              <w:rPr>
+                <w:rFonts w:ascii="Times New Roman" w:hAnsi="Times New Roman"/>
+                <w:sz w:val="20"/>
+                <w:rFonts w:ascii="Times New Roman" w:hAnsi="Times New Roman"/>
+                <w:sz w:val="20"/>
+              </w:rPr>
+              <w:t xml:space="preserve">Norms for improving the quality of reproductive and child health and nutrition services and for  the establishment of a community platform of services adopted</w:t>
+            </w:r>
+          </w:p>
+        </w:tc>
+        <w:tc>
+          <w:tcPr>
+            <w:gridSpan w:val="1"/>
+          </w:tcPr>
+          <w:p>
+            <w:r>
+              <w:rPr>
+                <w:rFonts w:ascii="Times New Roman" w:hAnsi="Times New Roman"/>
+                <w:sz w:val="20"/>
+                <w:rFonts w:ascii="Times New Roman" w:hAnsi="Times New Roman"/>
+                <w:sz w:val="20"/>
+              </w:rPr>
+              <w:t xml:space="preserve">Nutrition, Community Platform and SRH Health norms shared with IDB for revision</w:t>
+            </w:r>
+          </w:p>
+        </w:tc>
+        <w:tc>
+          <w:tcPr>
+            <w:gridSpan w:val="1"/>
+          </w:tcPr>
+          <w:p>
+            <w:r>
+              <w:rPr>
+                <w:rFonts w:ascii="Times New Roman" w:hAnsi="Times New Roman"/>
+                <w:sz w:val="20"/>
+                <w:rFonts w:ascii="Times New Roman" w:hAnsi="Times New Roman"/>
+                <w:sz w:val="20"/>
+              </w:rPr>
+              <w:t xml:space="preserve">2013Q3</w:t>
+            </w:r>
+          </w:p>
+        </w:tc>
+        <w:tc>
+          <w:tcPr>
+            <w:gridSpan w:val="1"/>
+          </w:tcPr>
+          <w:p>
+            <w:r>
+              <w:rPr>
+                <w:rFonts w:ascii="Times New Roman" w:hAnsi="Times New Roman"/>
+                <w:sz w:val="20"/>
+                <w:rFonts w:ascii="Times New Roman" w:hAnsi="Times New Roman"/>
+                <w:sz w:val="20"/>
+              </w:rPr>
+              <w:t xml:space="preserve">Pais, BID, Donantes</w:t>
+            </w:r>
+          </w:p>
+        </w:tc>
+        <w:tc>
+          <w:tcPr>
+            <w:shd w:val="clear" w:color="auto" w:fill="FEFF00"/>
+            <w:gridSpan w:val="1"/>
+          </w:tcPr>
+          <w:p>
+            <w:r>
+              <w:rPr>
+                <w:rFonts w:ascii="Times New Roman" w:hAnsi="Times New Roman"/>
+                <w:sz w:val="20"/>
+                <w:rFonts w:ascii="Times New Roman" w:hAnsi="Times New Roman"/>
+                <w:sz w:val="20"/>
+              </w:rPr>
+              <w:t xml:space="preserve">En proceso</w:t>
+            </w:r>
+          </w:p>
+        </w:tc>
+        <w:tc>
+          <w:tcPr>
+            <w:gridSpan w:val="1"/>
+          </w:tcPr>
+          <w:p>
+            <w:r>
+              <w:rPr>
+                <w:rFonts w:ascii="Times New Roman" w:hAnsi="Times New Roman"/>
+                <w:sz w:val="20"/>
+                <w:rFonts w:ascii="Times New Roman" w:hAnsi="Times New Roman"/>
+                <w:sz w:val="20"/>
+              </w:rPr>
+              <w:t xml:space="preserve"/>
+            </w:r>
+          </w:p>
+        </w:tc>
+        <w:tc>
+          <w:tcPr>
+            <w:gridSpan w:val="1"/>
+          </w:tcPr>
+          <w:p>
+            <w:r>
+              <w:rPr>
+                <w:rFonts w:ascii="Times New Roman" w:hAnsi="Times New Roman"/>
+                <w:sz w:val="20"/>
+                <w:rFonts w:ascii="Times New Roman" w:hAnsi="Times New Roman"/>
+                <w:sz w:val="20"/>
+              </w:rPr>
+              <w:t xml:space="preserve"/>
+            </w:r>
+          </w:p>
+        </w:tc>
+        <w:tc>
+          <w:tcPr>
+            <w:gridSpan w:val="1"/>
+          </w:tcPr>
+          <w:p>
+            <w:r>
+              <w:rPr>
+                <w:rFonts w:ascii="Times New Roman" w:hAnsi="Times New Roman"/>
+                <w:sz w:val="20"/>
+                <w:rFonts w:ascii="Times New Roman" w:hAnsi="Times New Roman"/>
+                <w:sz w:val="20"/>
+              </w:rPr>
+              <w:t xml:space="preserve"/>
+            </w:r>
+          </w:p>
+        </w:tc>
+      </w:tr>
+      <w:tr>
+        <w:tc>
+          <w:tcPr>
+            <w:gridSpan w:val="1"/>
+          </w:tcPr>
+          <w:p>
+            <w:r>
+              <w:rPr>
+                <w:rFonts w:ascii="Times New Roman" w:hAnsi="Times New Roman"/>
+                <w:sz w:val="20"/>
+                <w:rFonts w:ascii="Times New Roman" w:hAnsi="Times New Roman"/>
+                <w:sz w:val="20"/>
+              </w:rPr>
+              <w:t xml:space="preserve">Health facilities that have implemented Quality of Care job aid tools for reproductive health</w:t>
+            </w:r>
+          </w:p>
+        </w:tc>
+        <w:tc>
+          <w:tcPr>
+            <w:gridSpan w:val="1"/>
+          </w:tcPr>
+          <w:p>
+            <w:r>
+              <w:rPr>
+                <w:rFonts w:ascii="Times New Roman" w:hAnsi="Times New Roman"/>
+                <w:sz w:val="20"/>
+                <w:rFonts w:ascii="Times New Roman" w:hAnsi="Times New Roman"/>
+                <w:sz w:val="20"/>
+              </w:rPr>
+              <w:t xml:space="preserve">Monitoring of Quality of Care job aid tools for reproductive health  completed through Quality Innovation Fund mechanism</w:t>
+            </w:r>
+          </w:p>
+        </w:tc>
+        <w:tc>
+          <w:tcPr>
+            <w:gridSpan w:val="1"/>
+          </w:tcPr>
+          <w:p>
+            <w:r>
+              <w:rPr>
+                <w:rFonts w:ascii="Times New Roman" w:hAnsi="Times New Roman"/>
+                <w:sz w:val="20"/>
+                <w:rFonts w:ascii="Times New Roman" w:hAnsi="Times New Roman"/>
+                <w:sz w:val="20"/>
+              </w:rPr>
+              <w:t xml:space="preserve">2013Q4</w:t>
+            </w:r>
+          </w:p>
+        </w:tc>
+        <w:tc>
+          <w:tcPr>
+            <w:gridSpan w:val="1"/>
+          </w:tcPr>
+          <w:p>
+            <w:r>
+              <w:rPr>
+                <w:rFonts w:ascii="Times New Roman" w:hAnsi="Times New Roman"/>
+                <w:sz w:val="20"/>
+                <w:rFonts w:ascii="Times New Roman" w:hAnsi="Times New Roman"/>
+                <w:sz w:val="20"/>
+              </w:rPr>
+              <w:t xml:space="preserve">Pais, BID, Donantes</w:t>
+            </w:r>
+          </w:p>
+        </w:tc>
+        <w:tc>
+          <w:tcPr>
+            <w:shd w:val="clear" w:color="auto" w:fill="FEFF00"/>
+            <w:gridSpan w:val="1"/>
+          </w:tcPr>
+          <w:p>
+            <w:r>
+              <w:rPr>
+                <w:rFonts w:ascii="Times New Roman" w:hAnsi="Times New Roman"/>
+                <w:sz w:val="20"/>
+                <w:rFonts w:ascii="Times New Roman" w:hAnsi="Times New Roman"/>
+                <w:sz w:val="20"/>
+              </w:rPr>
+              <w:t xml:space="preserve">En proceso</w:t>
+            </w:r>
+          </w:p>
+        </w:tc>
+        <w:tc>
+          <w:tcPr>
+            <w:gridSpan w:val="1"/>
+          </w:tcPr>
+          <w:p>
+            <w:r>
+              <w:rPr>
+                <w:rFonts w:ascii="Times New Roman" w:hAnsi="Times New Roman"/>
+                <w:sz w:val="20"/>
+                <w:rFonts w:ascii="Times New Roman" w:hAnsi="Times New Roman"/>
+                <w:sz w:val="20"/>
+              </w:rPr>
+              <w:t xml:space="preserve"/>
+            </w:r>
+          </w:p>
+        </w:tc>
+        <w:tc>
+          <w:tcPr>
+            <w:gridSpan w:val="1"/>
+          </w:tcPr>
+          <w:p>
+            <w:r>
+              <w:rPr>
+                <w:rFonts w:ascii="Times New Roman" w:hAnsi="Times New Roman"/>
+                <w:sz w:val="20"/>
+                <w:rFonts w:ascii="Times New Roman" w:hAnsi="Times New Roman"/>
+                <w:sz w:val="20"/>
+              </w:rPr>
+              <w:t xml:space="preserve"/>
+            </w:r>
+          </w:p>
+        </w:tc>
+        <w:tc>
+          <w:tcPr>
+            <w:gridSpan w:val="1"/>
+          </w:tcPr>
+          <w:p>
+            <w:r>
+              <w:rPr>
+                <w:rFonts w:ascii="Times New Roman" w:hAnsi="Times New Roman"/>
+                <w:sz w:val="20"/>
+                <w:rFonts w:ascii="Times New Roman" w:hAnsi="Times New Roman"/>
+                <w:sz w:val="20"/>
+              </w:rPr>
+              <w:t xml:space="preserve"/>
+            </w:r>
+          </w:p>
+        </w:tc>
+      </w:tr>
+      <w:tr>
+        <w:tc>
+          <w:tcPr>
+            <w:gridSpan w:val="1"/>
+          </w:tcPr>
+          <w:p>
+            <w:r>
+              <w:rPr>
+                <w:rFonts w:ascii="Times New Roman" w:hAnsi="Times New Roman"/>
+                <w:sz w:val="20"/>
+                <w:rFonts w:ascii="Times New Roman" w:hAnsi="Times New Roman"/>
+                <w:sz w:val="20"/>
+              </w:rPr>
+              <w:t xml:space="preserve">Health facilities that have sexual and reproductive health (SRH) educational materials specifically targeted at adolescents</w:t>
+            </w:r>
+          </w:p>
+        </w:tc>
+        <w:tc>
+          <w:tcPr>
+            <w:gridSpan w:val="1"/>
+          </w:tcPr>
+          <w:p>
+            <w:r>
+              <w:rPr>
+                <w:rFonts w:ascii="Times New Roman" w:hAnsi="Times New Roman"/>
+                <w:sz w:val="20"/>
+                <w:rFonts w:ascii="Times New Roman" w:hAnsi="Times New Roman"/>
+                <w:sz w:val="20"/>
+              </w:rPr>
+              <w:t xml:space="preserve">Monitoring of sexual and reproductive health (SRH) educational materials specifically targeted at adolescents monitoring completed through Quality Innovation Fund mechanism</w:t>
+            </w:r>
+          </w:p>
+        </w:tc>
+        <w:tc>
+          <w:tcPr>
+            <w:gridSpan w:val="1"/>
+          </w:tcPr>
+          <w:p>
+            <w:r>
+              <w:rPr>
+                <w:rFonts w:ascii="Times New Roman" w:hAnsi="Times New Roman"/>
+                <w:sz w:val="20"/>
+                <w:rFonts w:ascii="Times New Roman" w:hAnsi="Times New Roman"/>
+                <w:sz w:val="20"/>
+              </w:rPr>
+              <w:t xml:space="preserve">2013Q4</w:t>
+            </w:r>
+          </w:p>
+        </w:tc>
+        <w:tc>
+          <w:tcPr>
+            <w:gridSpan w:val="1"/>
+          </w:tcPr>
+          <w:p>
+            <w:r>
+              <w:rPr>
+                <w:rFonts w:ascii="Times New Roman" w:hAnsi="Times New Roman"/>
+                <w:sz w:val="20"/>
+                <w:rFonts w:ascii="Times New Roman" w:hAnsi="Times New Roman"/>
+                <w:sz w:val="20"/>
+              </w:rPr>
+              <w:t xml:space="preserve">Pais, BID, Donantes</w:t>
+            </w:r>
+          </w:p>
+        </w:tc>
+        <w:tc>
+          <w:tcPr>
+            <w:shd w:val="clear" w:color="auto" w:fill="FEFF00"/>
+            <w:gridSpan w:val="1"/>
+          </w:tcPr>
+          <w:p>
+            <w:r>
+              <w:rPr>
+                <w:rFonts w:ascii="Times New Roman" w:hAnsi="Times New Roman"/>
+                <w:sz w:val="20"/>
+                <w:rFonts w:ascii="Times New Roman" w:hAnsi="Times New Roman"/>
+                <w:sz w:val="20"/>
+              </w:rPr>
+              <w:t xml:space="preserve">En proceso</w:t>
+            </w:r>
+          </w:p>
+        </w:tc>
+        <w:tc>
+          <w:tcPr>
+            <w:gridSpan w:val="1"/>
+          </w:tcPr>
+          <w:p>
+            <w:r>
+              <w:rPr>
+                <w:rFonts w:ascii="Times New Roman" w:hAnsi="Times New Roman"/>
+                <w:sz w:val="20"/>
+                <w:rFonts w:ascii="Times New Roman" w:hAnsi="Times New Roman"/>
+                <w:sz w:val="20"/>
+              </w:rPr>
+              <w:t xml:space="preserve"/>
+            </w:r>
+          </w:p>
+        </w:tc>
+        <w:tc>
+          <w:tcPr>
+            <w:gridSpan w:val="1"/>
+          </w:tcPr>
+          <w:p>
+            <w:r>
+              <w:rPr>
+                <w:rFonts w:ascii="Times New Roman" w:hAnsi="Times New Roman"/>
+                <w:sz w:val="20"/>
+                <w:rFonts w:ascii="Times New Roman" w:hAnsi="Times New Roman"/>
+                <w:sz w:val="20"/>
+              </w:rPr>
+              <w:t xml:space="preserve"/>
+            </w:r>
+          </w:p>
+        </w:tc>
+        <w:tc>
+          <w:tcPr>
+            <w:gridSpan w:val="1"/>
+          </w:tcPr>
+          <w:p>
+            <w:r>
+              <w:rPr>
+                <w:rFonts w:ascii="Times New Roman" w:hAnsi="Times New Roman"/>
+                <w:sz w:val="20"/>
+                <w:rFonts w:ascii="Times New Roman" w:hAnsi="Times New Roman"/>
+                <w:sz w:val="20"/>
+              </w:rPr>
+              <w:t xml:space="preserve"/>
+            </w:r>
+          </w:p>
+        </w:tc>
+      </w:tr>
+      <w:tr>
+        <w:tc>
+          <w:tcPr>
+            <w:gridSpan w:val="1"/>
+          </w:tcPr>
+          <w:p>
+            <w:r>
+              <w:rPr>
+                <w:rFonts w:ascii="Times New Roman" w:hAnsi="Times New Roman"/>
+                <w:sz w:val="20"/>
+                <w:rFonts w:ascii="Times New Roman" w:hAnsi="Times New Roman"/>
+                <w:sz w:val="20"/>
+              </w:rPr>
+              <w:t xml:space="preserve">Health facilities that have the necessary inputs to provide child health care according to the norms</w:t>
+            </w:r>
+          </w:p>
+        </w:tc>
+        <w:tc>
+          <w:tcPr>
+            <w:gridSpan w:val="1"/>
+          </w:tcPr>
+          <w:p>
+            <w:r>
+              <w:rPr>
+                <w:rFonts w:ascii="Times New Roman" w:hAnsi="Times New Roman"/>
+                <w:sz w:val="20"/>
+                <w:rFonts w:ascii="Times New Roman" w:hAnsi="Times New Roman"/>
+                <w:sz w:val="20"/>
+              </w:rPr>
+              <w:t xml:space="preserve">Stock Registry for child health care updated by health facilities</w:t>
+            </w:r>
+          </w:p>
+        </w:tc>
+        <w:tc>
+          <w:tcPr>
+            <w:gridSpan w:val="1"/>
+          </w:tcPr>
+          <w:p>
+            <w:r>
+              <w:rPr>
+                <w:rFonts w:ascii="Times New Roman" w:hAnsi="Times New Roman"/>
+                <w:sz w:val="20"/>
+                <w:rFonts w:ascii="Times New Roman" w:hAnsi="Times New Roman"/>
+                <w:sz w:val="20"/>
+              </w:rPr>
+              <w:t xml:space="preserve">2014Q5</w:t>
+            </w:r>
+          </w:p>
+        </w:tc>
+        <w:tc>
+          <w:tcPr>
+            <w:gridSpan w:val="1"/>
+          </w:tcPr>
+          <w:p>
+            <w:r>
+              <w:rPr>
+                <w:rFonts w:ascii="Times New Roman" w:hAnsi="Times New Roman"/>
+                <w:sz w:val="20"/>
+                <w:rFonts w:ascii="Times New Roman" w:hAnsi="Times New Roman"/>
+                <w:sz w:val="20"/>
+              </w:rPr>
+              <w:t xml:space="preserve">Pais, BID, Donantes</w:t>
+            </w:r>
+          </w:p>
+        </w:tc>
+        <w:tc>
+          <w:tcPr>
+            <w:shd w:val="clear" w:color="auto" w:fill="FEFF00"/>
+            <w:gridSpan w:val="1"/>
+          </w:tcPr>
+          <w:p>
+            <w:r>
+              <w:rPr>
+                <w:rFonts w:ascii="Times New Roman" w:hAnsi="Times New Roman"/>
+                <w:sz w:val="20"/>
+                <w:rFonts w:ascii="Times New Roman" w:hAnsi="Times New Roman"/>
+                <w:sz w:val="20"/>
+              </w:rPr>
+              <w:t xml:space="preserve">En proceso</w:t>
+            </w:r>
+          </w:p>
+        </w:tc>
+        <w:tc>
+          <w:tcPr>
+            <w:gridSpan w:val="1"/>
+          </w:tcPr>
+          <w:p>
+            <w:r>
+              <w:rPr>
+                <w:rFonts w:ascii="Times New Roman" w:hAnsi="Times New Roman"/>
+                <w:sz w:val="20"/>
+                <w:rFonts w:ascii="Times New Roman" w:hAnsi="Times New Roman"/>
+                <w:sz w:val="20"/>
+              </w:rPr>
+              <w:t xml:space="preserve"/>
+            </w:r>
+          </w:p>
+        </w:tc>
+        <w:tc>
+          <w:tcPr>
+            <w:gridSpan w:val="1"/>
+          </w:tcPr>
+          <w:p>
+            <w:r>
+              <w:rPr>
+                <w:rFonts w:ascii="Times New Roman" w:hAnsi="Times New Roman"/>
+                <w:sz w:val="20"/>
+                <w:rFonts w:ascii="Times New Roman" w:hAnsi="Times New Roman"/>
+                <w:sz w:val="20"/>
+              </w:rPr>
+              <w:t xml:space="preserve"/>
+            </w:r>
+          </w:p>
+        </w:tc>
+        <w:tc>
+          <w:tcPr>
+            <w:gridSpan w:val="1"/>
+          </w:tcPr>
+          <w:p>
+            <w:r>
+              <w:rPr>
+                <w:rFonts w:ascii="Times New Roman" w:hAnsi="Times New Roman"/>
+                <w:sz w:val="20"/>
+                <w:rFonts w:ascii="Times New Roman" w:hAnsi="Times New Roman"/>
+                <w:sz w:val="20"/>
+              </w:rPr>
+              <w:t xml:space="preserve"/>
+            </w:r>
+          </w:p>
+        </w:tc>
+      </w:tr>
+      <w:tr>
+        <w:tc>
+          <w:tcPr>
+            <w:gridSpan w:val="1"/>
+          </w:tcPr>
+          <w:p>
+            <w:r>
+              <w:rPr>
+                <w:rFonts w:ascii="Times New Roman" w:hAnsi="Times New Roman"/>
+                <w:sz w:val="20"/>
+                <w:rFonts w:ascii="Times New Roman" w:hAnsi="Times New Roman"/>
+                <w:sz w:val="20"/>
+              </w:rPr>
+              <w:t xml:space="preserve">Health facilities that have implemented Quality of Care job aid tools for reproductive health</w:t>
+            </w:r>
+          </w:p>
+        </w:tc>
+        <w:tc>
+          <w:tcPr>
+            <w:gridSpan w:val="1"/>
+          </w:tcPr>
+          <w:p>
+            <w:r>
+              <w:rPr>
+                <w:rFonts w:ascii="Times New Roman" w:hAnsi="Times New Roman"/>
+                <w:sz w:val="20"/>
+                <w:rFonts w:ascii="Times New Roman" w:hAnsi="Times New Roman"/>
+                <w:sz w:val="20"/>
+              </w:rPr>
+              <w:t xml:space="preserve">Quality of Care job aid tools for reproductive health monitoring completed for Quality Innovation Fund</w:t>
+            </w:r>
+          </w:p>
+        </w:tc>
+        <w:tc>
+          <w:tcPr>
+            <w:gridSpan w:val="1"/>
+          </w:tcPr>
+          <w:p>
+            <w:r>
+              <w:rPr>
+                <w:rFonts w:ascii="Times New Roman" w:hAnsi="Times New Roman"/>
+                <w:sz w:val="20"/>
+                <w:rFonts w:ascii="Times New Roman" w:hAnsi="Times New Roman"/>
+                <w:sz w:val="20"/>
+              </w:rPr>
+              <w:t xml:space="preserve">2014Q5</w:t>
+            </w:r>
+          </w:p>
+        </w:tc>
+        <w:tc>
+          <w:tcPr>
+            <w:gridSpan w:val="1"/>
+          </w:tcPr>
+          <w:p>
+            <w:r>
+              <w:rPr>
+                <w:rFonts w:ascii="Times New Roman" w:hAnsi="Times New Roman"/>
+                <w:sz w:val="20"/>
+                <w:rFonts w:ascii="Times New Roman" w:hAnsi="Times New Roman"/>
+                <w:sz w:val="20"/>
+              </w:rPr>
+              <w:t xml:space="preserve">Pais, BID, Donantes</w:t>
+            </w:r>
+          </w:p>
+        </w:tc>
+        <w:tc>
+          <w:tcPr>
+            <w:shd w:val="clear" w:color="auto" w:fill="FEFF00"/>
+            <w:gridSpan w:val="1"/>
+          </w:tcPr>
+          <w:p>
+            <w:r>
+              <w:rPr>
+                <w:rFonts w:ascii="Times New Roman" w:hAnsi="Times New Roman"/>
+                <w:sz w:val="20"/>
+                <w:rFonts w:ascii="Times New Roman" w:hAnsi="Times New Roman"/>
+                <w:sz w:val="20"/>
+              </w:rPr>
+              <w:t xml:space="preserve">En proceso</w:t>
+            </w:r>
+          </w:p>
+        </w:tc>
+        <w:tc>
+          <w:tcPr>
+            <w:gridSpan w:val="1"/>
+          </w:tcPr>
+          <w:p>
+            <w:r>
+              <w:rPr>
+                <w:rFonts w:ascii="Times New Roman" w:hAnsi="Times New Roman"/>
+                <w:sz w:val="20"/>
+                <w:rFonts w:ascii="Times New Roman" w:hAnsi="Times New Roman"/>
+                <w:sz w:val="20"/>
+              </w:rPr>
+              <w:t xml:space="preserve"/>
+            </w:r>
+          </w:p>
+        </w:tc>
+        <w:tc>
+          <w:tcPr>
+            <w:gridSpan w:val="1"/>
+          </w:tcPr>
+          <w:p>
+            <w:r>
+              <w:rPr>
+                <w:rFonts w:ascii="Times New Roman" w:hAnsi="Times New Roman"/>
+                <w:sz w:val="20"/>
+                <w:rFonts w:ascii="Times New Roman" w:hAnsi="Times New Roman"/>
+                <w:sz w:val="20"/>
+              </w:rPr>
+              <w:t xml:space="preserve"/>
+            </w:r>
+          </w:p>
+        </w:tc>
+        <w:tc>
+          <w:tcPr>
+            <w:gridSpan w:val="1"/>
+          </w:tcPr>
+          <w:p>
+            <w:r>
+              <w:rPr>
+                <w:rFonts w:ascii="Times New Roman" w:hAnsi="Times New Roman"/>
+                <w:sz w:val="20"/>
+                <w:rFonts w:ascii="Times New Roman" w:hAnsi="Times New Roman"/>
+                <w:sz w:val="20"/>
+              </w:rPr>
+              <w:t xml:space="preserve"/>
+            </w:r>
+          </w:p>
+        </w:tc>
+      </w:tr>
+      <w:tr>
+        <w:tc>
+          <w:tcPr>
+            <w:gridSpan w:val="1"/>
+          </w:tcPr>
+          <w:p>
+            <w:r>
+              <w:rPr>
+                <w:rFonts w:ascii="Times New Roman" w:hAnsi="Times New Roman"/>
+                <w:sz w:val="20"/>
+                <w:rFonts w:ascii="Times New Roman" w:hAnsi="Times New Roman"/>
+                <w:sz w:val="20"/>
+              </w:rPr>
+              <w:t xml:space="preserve">Health facilities that can submit and receive data from the Belize Health Information System (BHIS)</w:t>
+            </w:r>
+          </w:p>
+        </w:tc>
+        <w:tc>
+          <w:tcPr>
+            <w:gridSpan w:val="1"/>
+          </w:tcPr>
+          <w:p>
+            <w:r>
+              <w:rPr>
+                <w:rFonts w:ascii="Times New Roman" w:hAnsi="Times New Roman"/>
+                <w:sz w:val="20"/>
+                <w:rFonts w:ascii="Times New Roman" w:hAnsi="Times New Roman"/>
+                <w:sz w:val="20"/>
+              </w:rPr>
+              <w:t xml:space="preserve">6 Health Facility BHIS reports submitted</w:t>
+            </w:r>
+          </w:p>
+        </w:tc>
+        <w:tc>
+          <w:tcPr>
+            <w:gridSpan w:val="1"/>
+          </w:tcPr>
+          <w:p>
+            <w:r>
+              <w:rPr>
+                <w:rFonts w:ascii="Times New Roman" w:hAnsi="Times New Roman"/>
+                <w:sz w:val="20"/>
+                <w:rFonts w:ascii="Times New Roman" w:hAnsi="Times New Roman"/>
+                <w:sz w:val="20"/>
+              </w:rPr>
+              <w:t xml:space="preserve">2014Q5</w:t>
+            </w:r>
+          </w:p>
+        </w:tc>
+        <w:tc>
+          <w:tcPr>
+            <w:gridSpan w:val="1"/>
+          </w:tcPr>
+          <w:p>
+            <w:r>
+              <w:rPr>
+                <w:rFonts w:ascii="Times New Roman" w:hAnsi="Times New Roman"/>
+                <w:sz w:val="20"/>
+                <w:rFonts w:ascii="Times New Roman" w:hAnsi="Times New Roman"/>
+                <w:sz w:val="20"/>
+              </w:rPr>
+              <w:t xml:space="preserve">Pais, BID, Donantes</w:t>
+            </w:r>
+          </w:p>
+        </w:tc>
+        <w:tc>
+          <w:tcPr>
+            <w:shd w:val="clear" w:color="auto" w:fill="FEFF00"/>
+            <w:gridSpan w:val="1"/>
+          </w:tcPr>
+          <w:p>
+            <w:r>
+              <w:rPr>
+                <w:rFonts w:ascii="Times New Roman" w:hAnsi="Times New Roman"/>
+                <w:sz w:val="20"/>
+                <w:rFonts w:ascii="Times New Roman" w:hAnsi="Times New Roman"/>
+                <w:sz w:val="20"/>
+              </w:rPr>
+              <w:t xml:space="preserve">En proceso</w:t>
+            </w:r>
+          </w:p>
+        </w:tc>
+        <w:tc>
+          <w:tcPr>
+            <w:gridSpan w:val="1"/>
+          </w:tcPr>
+          <w:p>
+            <w:r>
+              <w:rPr>
+                <w:rFonts w:ascii="Times New Roman" w:hAnsi="Times New Roman"/>
+                <w:sz w:val="20"/>
+                <w:rFonts w:ascii="Times New Roman" w:hAnsi="Times New Roman"/>
+                <w:sz w:val="20"/>
+              </w:rPr>
+              <w:t xml:space="preserve"/>
+            </w:r>
+          </w:p>
+        </w:tc>
+        <w:tc>
+          <w:tcPr>
+            <w:gridSpan w:val="1"/>
+          </w:tcPr>
+          <w:p>
+            <w:r>
+              <w:rPr>
+                <w:rFonts w:ascii="Times New Roman" w:hAnsi="Times New Roman"/>
+                <w:sz w:val="20"/>
+                <w:rFonts w:ascii="Times New Roman" w:hAnsi="Times New Roman"/>
+                <w:sz w:val="20"/>
+              </w:rPr>
+              <w:t xml:space="preserve"/>
+            </w:r>
+          </w:p>
+        </w:tc>
+        <w:tc>
+          <w:tcPr>
+            <w:gridSpan w:val="1"/>
+          </w:tcPr>
+          <w:p>
+            <w:r>
+              <w:rPr>
+                <w:rFonts w:ascii="Times New Roman" w:hAnsi="Times New Roman"/>
+                <w:sz w:val="20"/>
+                <w:rFonts w:ascii="Times New Roman" w:hAnsi="Times New Roman"/>
+                <w:sz w:val="20"/>
+              </w:rPr>
+              <w:t xml:space="preserve"/>
+            </w:r>
+          </w:p>
+        </w:tc>
+      </w:tr>
+      <w:tr>
+        <w:tc>
+          <w:tcPr>
+            <w:gridSpan w:val="1"/>
+          </w:tcPr>
+          <w:p>
+            <w:r>
+              <w:rPr>
+                <w:rFonts w:ascii="Times New Roman" w:hAnsi="Times New Roman"/>
+                <w:sz w:val="20"/>
+                <w:rFonts w:ascii="Times New Roman" w:hAnsi="Times New Roman"/>
+                <w:sz w:val="20"/>
+              </w:rPr>
+              <w:t xml:space="preserve">Health facilities that have sexual and reproductive health (SRH) educational materials specifically targeted at adolescents</w:t>
+            </w:r>
+          </w:p>
+        </w:tc>
+        <w:tc>
+          <w:tcPr>
+            <w:gridSpan w:val="1"/>
+          </w:tcPr>
+          <w:p>
+            <w:r>
+              <w:rPr>
+                <w:rFonts w:ascii="Times New Roman" w:hAnsi="Times New Roman"/>
+                <w:sz w:val="20"/>
+                <w:rFonts w:ascii="Times New Roman" w:hAnsi="Times New Roman"/>
+                <w:sz w:val="20"/>
+              </w:rPr>
+              <w:t xml:space="preserve">Monitoring of sexual and reproductive health (SRH) educational materials specifically targeted at adolescents monitoring completed through Quality Innovation Fund mechanism</w:t>
+            </w:r>
+          </w:p>
+        </w:tc>
+        <w:tc>
+          <w:tcPr>
+            <w:gridSpan w:val="1"/>
+          </w:tcPr>
+          <w:p>
+            <w:r>
+              <w:rPr>
+                <w:rFonts w:ascii="Times New Roman" w:hAnsi="Times New Roman"/>
+                <w:sz w:val="20"/>
+                <w:rFonts w:ascii="Times New Roman" w:hAnsi="Times New Roman"/>
+                <w:sz w:val="20"/>
+              </w:rPr>
+              <w:t xml:space="preserve">2014Q5</w:t>
+            </w:r>
+          </w:p>
+        </w:tc>
+        <w:tc>
+          <w:tcPr>
+            <w:gridSpan w:val="1"/>
+          </w:tcPr>
+          <w:p>
+            <w:r>
+              <w:rPr>
+                <w:rFonts w:ascii="Times New Roman" w:hAnsi="Times New Roman"/>
+                <w:sz w:val="20"/>
+                <w:rFonts w:ascii="Times New Roman" w:hAnsi="Times New Roman"/>
+                <w:sz w:val="20"/>
+              </w:rPr>
+              <w:t xml:space="preserve">Pais, BID, Donantes</w:t>
+            </w:r>
+          </w:p>
+        </w:tc>
+        <w:tc>
+          <w:tcPr>
+            <w:shd w:val="clear" w:color="auto" w:fill="FEFF00"/>
+            <w:gridSpan w:val="1"/>
+          </w:tcPr>
+          <w:p>
+            <w:r>
+              <w:rPr>
+                <w:rFonts w:ascii="Times New Roman" w:hAnsi="Times New Roman"/>
+                <w:sz w:val="20"/>
+                <w:rFonts w:ascii="Times New Roman" w:hAnsi="Times New Roman"/>
+                <w:sz w:val="20"/>
+              </w:rPr>
+              <w:t xml:space="preserve">En proceso</w:t>
+            </w:r>
+          </w:p>
+        </w:tc>
+        <w:tc>
+          <w:tcPr>
+            <w:gridSpan w:val="1"/>
+          </w:tcPr>
+          <w:p>
+            <w:r>
+              <w:rPr>
+                <w:rFonts w:ascii="Times New Roman" w:hAnsi="Times New Roman"/>
+                <w:sz w:val="20"/>
+                <w:rFonts w:ascii="Times New Roman" w:hAnsi="Times New Roman"/>
+                <w:sz w:val="20"/>
+              </w:rPr>
+              <w:t xml:space="preserve"/>
+            </w:r>
+          </w:p>
+        </w:tc>
+        <w:tc>
+          <w:tcPr>
+            <w:gridSpan w:val="1"/>
+          </w:tcPr>
+          <w:p>
+            <w:r>
+              <w:rPr>
+                <w:rFonts w:ascii="Times New Roman" w:hAnsi="Times New Roman"/>
+                <w:sz w:val="20"/>
+                <w:rFonts w:ascii="Times New Roman" w:hAnsi="Times New Roman"/>
+                <w:sz w:val="20"/>
+              </w:rPr>
+              <w:t xml:space="preserve"/>
+            </w:r>
+          </w:p>
+        </w:tc>
+        <w:tc>
+          <w:tcPr>
+            <w:gridSpan w:val="1"/>
+          </w:tcPr>
+          <w:p>
+            <w:r>
+              <w:rPr>
+                <w:rFonts w:ascii="Times New Roman" w:hAnsi="Times New Roman"/>
+                <w:sz w:val="20"/>
+                <w:rFonts w:ascii="Times New Roman" w:hAnsi="Times New Roman"/>
+                <w:sz w:val="20"/>
+              </w:rPr>
+              <w:t xml:space="preserve"/>
+            </w:r>
+          </w:p>
+        </w:tc>
+      </w:tr>
+      <w:tr>
+        <w:tc>
+          <w:tcPr>
+            <w:gridSpan w:val="1"/>
+          </w:tcPr>
+          <w:p>
+            <w:r>
+              <w:rPr>
+                <w:rFonts w:ascii="Times New Roman" w:hAnsi="Times New Roman"/>
+                <w:sz w:val="20"/>
+                <w:rFonts w:ascii="Times New Roman" w:hAnsi="Times New Roman"/>
+                <w:sz w:val="20"/>
+              </w:rPr>
+              <w:t xml:space="preserve">Community health workers (CHW) trained in the community platform</w:t>
+            </w:r>
+          </w:p>
+        </w:tc>
+        <w:tc>
+          <w:tcPr>
+            <w:gridSpan w:val="1"/>
+          </w:tcPr>
+          <w:p>
+            <w:r>
+              <w:rPr>
+                <w:rFonts w:ascii="Times New Roman" w:hAnsi="Times New Roman"/>
+                <w:sz w:val="20"/>
+                <w:rFonts w:ascii="Times New Roman" w:hAnsi="Times New Roman"/>
+                <w:sz w:val="20"/>
+              </w:rPr>
+              <w:t xml:space="preserve">Community Health Workers (CHWs) training by topic completed according to the manual</w:t>
+            </w:r>
+          </w:p>
+        </w:tc>
+        <w:tc>
+          <w:tcPr>
+            <w:gridSpan w:val="1"/>
+          </w:tcPr>
+          <w:p>
+            <w:r>
+              <w:rPr>
+                <w:rFonts w:ascii="Times New Roman" w:hAnsi="Times New Roman"/>
+                <w:sz w:val="20"/>
+                <w:rFonts w:ascii="Times New Roman" w:hAnsi="Times New Roman"/>
+                <w:sz w:val="20"/>
+              </w:rPr>
+              <w:t xml:space="preserve">2014Q5</w:t>
+            </w:r>
+          </w:p>
+        </w:tc>
+        <w:tc>
+          <w:tcPr>
+            <w:gridSpan w:val="1"/>
+          </w:tcPr>
+          <w:p>
+            <w:r>
+              <w:rPr>
+                <w:rFonts w:ascii="Times New Roman" w:hAnsi="Times New Roman"/>
+                <w:sz w:val="20"/>
+                <w:rFonts w:ascii="Times New Roman" w:hAnsi="Times New Roman"/>
+                <w:sz w:val="20"/>
+              </w:rPr>
+              <w:t xml:space="preserve">Pais, BID, Donantes</w:t>
+            </w:r>
+          </w:p>
+        </w:tc>
+        <w:tc>
+          <w:tcPr>
+            <w:shd w:val="clear" w:color="auto" w:fill="FEFF00"/>
+            <w:gridSpan w:val="1"/>
+          </w:tcPr>
+          <w:p>
+            <w:r>
+              <w:rPr>
+                <w:rFonts w:ascii="Times New Roman" w:hAnsi="Times New Roman"/>
+                <w:sz w:val="20"/>
+                <w:rFonts w:ascii="Times New Roman" w:hAnsi="Times New Roman"/>
+                <w:sz w:val="20"/>
+              </w:rPr>
+              <w:t xml:space="preserve">En proceso</w:t>
+            </w:r>
+          </w:p>
+        </w:tc>
+        <w:tc>
+          <w:tcPr>
+            <w:gridSpan w:val="1"/>
+          </w:tcPr>
+          <w:p>
+            <w:r>
+              <w:rPr>
+                <w:rFonts w:ascii="Times New Roman" w:hAnsi="Times New Roman"/>
+                <w:sz w:val="20"/>
+                <w:rFonts w:ascii="Times New Roman" w:hAnsi="Times New Roman"/>
+                <w:sz w:val="20"/>
+              </w:rPr>
+              <w:t xml:space="preserve"/>
+            </w:r>
+          </w:p>
+        </w:tc>
+        <w:tc>
+          <w:tcPr>
+            <w:gridSpan w:val="1"/>
+          </w:tcPr>
+          <w:p>
+            <w:r>
+              <w:rPr>
+                <w:rFonts w:ascii="Times New Roman" w:hAnsi="Times New Roman"/>
+                <w:sz w:val="20"/>
+                <w:rFonts w:ascii="Times New Roman" w:hAnsi="Times New Roman"/>
+                <w:sz w:val="20"/>
+              </w:rPr>
+              <w:t xml:space="preserve"/>
+            </w:r>
+          </w:p>
+        </w:tc>
+        <w:tc>
+          <w:tcPr>
+            <w:gridSpan w:val="1"/>
+          </w:tcPr>
+          <w:p>
+            <w:r>
+              <w:rPr>
+                <w:rFonts w:ascii="Times New Roman" w:hAnsi="Times New Roman"/>
+                <w:sz w:val="20"/>
+                <w:rFonts w:ascii="Times New Roman" w:hAnsi="Times New Roman"/>
+                <w:sz w:val="20"/>
+              </w:rPr>
+              <w:t xml:space="preserve"/>
+            </w:r>
+          </w:p>
+        </w:tc>
+      </w:tr>
+      <w:tr>
+        <w:tc>
+          <w:tcPr>
+            <w:gridSpan w:val="1"/>
+          </w:tcPr>
+          <w:p>
+            <w:r>
+              <w:rPr>
+                <w:rFonts w:ascii="Times New Roman" w:hAnsi="Times New Roman"/>
+                <w:sz w:val="20"/>
+                <w:rFonts w:ascii="Times New Roman" w:hAnsi="Times New Roman"/>
+                <w:sz w:val="20"/>
+              </w:rPr>
+              <w:t xml:space="preserve">Health facilities that have implemented Quality of Care job aid tools for reproductive health</w:t>
+            </w:r>
+          </w:p>
+        </w:tc>
+        <w:tc>
+          <w:tcPr>
+            <w:gridSpan w:val="1"/>
+          </w:tcPr>
+          <w:p>
+            <w:r>
+              <w:rPr>
+                <w:rFonts w:ascii="Times New Roman" w:hAnsi="Times New Roman"/>
+                <w:sz w:val="20"/>
+                <w:rFonts w:ascii="Times New Roman" w:hAnsi="Times New Roman"/>
+                <w:sz w:val="20"/>
+              </w:rPr>
+              <w:t xml:space="preserve">Job Aid tools to improve Quality of Care are reviewed, developed, translated and distributed</w:t>
+            </w:r>
+          </w:p>
+        </w:tc>
+        <w:tc>
+          <w:tcPr>
+            <w:gridSpan w:val="1"/>
+          </w:tcPr>
+          <w:p>
+            <w:r>
+              <w:rPr>
+                <w:rFonts w:ascii="Times New Roman" w:hAnsi="Times New Roman"/>
+                <w:sz w:val="20"/>
+                <w:rFonts w:ascii="Times New Roman" w:hAnsi="Times New Roman"/>
+                <w:sz w:val="20"/>
+              </w:rPr>
+              <w:t xml:space="preserve">2013Q2</w:t>
+            </w:r>
+          </w:p>
+        </w:tc>
+        <w:tc>
+          <w:tcPr>
+            <w:gridSpan w:val="1"/>
+          </w:tcPr>
+          <w:p>
+            <w:r>
+              <w:rPr>
+                <w:rFonts w:ascii="Times New Roman" w:hAnsi="Times New Roman"/>
+                <w:sz w:val="20"/>
+                <w:rFonts w:ascii="Times New Roman" w:hAnsi="Times New Roman"/>
+                <w:sz w:val="20"/>
+              </w:rPr>
+              <w:t xml:space="preserve">Pais, BID, Donantes</w:t>
+            </w:r>
+          </w:p>
+        </w:tc>
+        <w:tc>
+          <w:tcPr>
+            <w:shd w:val="clear" w:color="auto" w:fill="FEFF00"/>
+            <w:gridSpan w:val="1"/>
+          </w:tcPr>
+          <w:p>
+            <w:r>
+              <w:rPr>
+                <w:rFonts w:ascii="Times New Roman" w:hAnsi="Times New Roman"/>
+                <w:sz w:val="20"/>
+                <w:rFonts w:ascii="Times New Roman" w:hAnsi="Times New Roman"/>
+                <w:sz w:val="20"/>
+              </w:rPr>
+              <w:t xml:space="preserve">En proceso</w:t>
+            </w:r>
+          </w:p>
+        </w:tc>
+        <w:tc>
+          <w:tcPr>
+            <w:gridSpan w:val="1"/>
+          </w:tcPr>
+          <w:p>
+            <w:r>
+              <w:rPr>
+                <w:rFonts w:ascii="Times New Roman" w:hAnsi="Times New Roman"/>
+                <w:sz w:val="20"/>
+                <w:rFonts w:ascii="Times New Roman" w:hAnsi="Times New Roman"/>
+                <w:sz w:val="20"/>
+              </w:rPr>
+              <w:t xml:space="preserve"/>
+            </w:r>
+          </w:p>
+        </w:tc>
+        <w:tc>
+          <w:tcPr>
+            <w:gridSpan w:val="1"/>
+          </w:tcPr>
+          <w:p>
+            <w:r>
+              <w:rPr>
+                <w:rFonts w:ascii="Times New Roman" w:hAnsi="Times New Roman"/>
+                <w:sz w:val="20"/>
+                <w:rFonts w:ascii="Times New Roman" w:hAnsi="Times New Roman"/>
+                <w:sz w:val="20"/>
+              </w:rPr>
+              <w:t xml:space="preserve"/>
+            </w:r>
+          </w:p>
+        </w:tc>
+        <w:tc>
+          <w:tcPr>
+            <w:gridSpan w:val="1"/>
+          </w:tcPr>
+          <w:p>
+            <w:r>
+              <w:rPr>
+                <w:rFonts w:ascii="Times New Roman" w:hAnsi="Times New Roman"/>
+                <w:sz w:val="20"/>
+                <w:rFonts w:ascii="Times New Roman" w:hAnsi="Times New Roman"/>
+                <w:sz w:val="20"/>
+              </w:rPr>
+              <w:t xml:space="preserve"/>
+            </w:r>
+          </w:p>
+        </w:tc>
+      </w:tr>
+      <w:tr>
+        <w:tc>
+          <w:tcPr>
+            <w:gridSpan w:val="1"/>
+          </w:tcPr>
+          <w:p>
+            <w:r>
+              <w:rPr>
+                <w:rFonts w:ascii="Times New Roman" w:hAnsi="Times New Roman"/>
+                <w:sz w:val="20"/>
+                <w:rFonts w:ascii="Times New Roman" w:hAnsi="Times New Roman"/>
+                <w:sz w:val="20"/>
+              </w:rPr>
+              <w:t xml:space="preserve">Norms for improving the quality of reproductive and child health and nutrition services and for  the establishment of a community platform of services adopted</w:t>
+            </w:r>
+          </w:p>
+        </w:tc>
+        <w:tc>
+          <w:tcPr>
+            <w:gridSpan w:val="1"/>
+          </w:tcPr>
+          <w:p>
+            <w:r>
+              <w:rPr>
+                <w:rFonts w:ascii="Times New Roman" w:hAnsi="Times New Roman"/>
+                <w:sz w:val="20"/>
+                <w:rFonts w:ascii="Times New Roman" w:hAnsi="Times New Roman"/>
+                <w:sz w:val="20"/>
+              </w:rPr>
+              <w:t xml:space="preserve">Nutrition, Community Platform and SRH Health norms reviewed by URC and approved by MOH</w:t>
+            </w:r>
+          </w:p>
+        </w:tc>
+        <w:tc>
+          <w:tcPr>
+            <w:gridSpan w:val="1"/>
+          </w:tcPr>
+          <w:p>
+            <w:r>
+              <w:rPr>
+                <w:rFonts w:ascii="Times New Roman" w:hAnsi="Times New Roman"/>
+                <w:sz w:val="20"/>
+                <w:rFonts w:ascii="Times New Roman" w:hAnsi="Times New Roman"/>
+                <w:sz w:val="20"/>
+              </w:rPr>
+              <w:t xml:space="preserve">2013Q2</w:t>
+            </w:r>
+          </w:p>
+        </w:tc>
+        <w:tc>
+          <w:tcPr>
+            <w:gridSpan w:val="1"/>
+          </w:tcPr>
+          <w:p>
+            <w:r>
+              <w:rPr>
+                <w:rFonts w:ascii="Times New Roman" w:hAnsi="Times New Roman"/>
+                <w:sz w:val="20"/>
+                <w:rFonts w:ascii="Times New Roman" w:hAnsi="Times New Roman"/>
+                <w:sz w:val="20"/>
+              </w:rPr>
+              <w:t xml:space="preserve">Pais, BID, Donantes</w:t>
+            </w:r>
+          </w:p>
+        </w:tc>
+        <w:tc>
+          <w:tcPr>
+            <w:shd w:val="clear" w:color="auto" w:fill="FEFF00"/>
+            <w:gridSpan w:val="1"/>
+          </w:tcPr>
+          <w:p>
+            <w:r>
+              <w:rPr>
+                <w:rFonts w:ascii="Times New Roman" w:hAnsi="Times New Roman"/>
+                <w:sz w:val="20"/>
+                <w:rFonts w:ascii="Times New Roman" w:hAnsi="Times New Roman"/>
+                <w:sz w:val="20"/>
+              </w:rPr>
+              <w:t xml:space="preserve">En proceso</w:t>
+            </w:r>
+          </w:p>
+        </w:tc>
+        <w:tc>
+          <w:tcPr>
+            <w:gridSpan w:val="1"/>
+          </w:tcPr>
+          <w:p>
+            <w:r>
+              <w:rPr>
+                <w:rFonts w:ascii="Times New Roman" w:hAnsi="Times New Roman"/>
+                <w:sz w:val="20"/>
+                <w:rFonts w:ascii="Times New Roman" w:hAnsi="Times New Roman"/>
+                <w:sz w:val="20"/>
+              </w:rPr>
+              <w:t xml:space="preserve"/>
+            </w:r>
+          </w:p>
+        </w:tc>
+        <w:tc>
+          <w:tcPr>
+            <w:gridSpan w:val="1"/>
+          </w:tcPr>
+          <w:p>
+            <w:r>
+              <w:rPr>
+                <w:rFonts w:ascii="Times New Roman" w:hAnsi="Times New Roman"/>
+                <w:sz w:val="20"/>
+                <w:rFonts w:ascii="Times New Roman" w:hAnsi="Times New Roman"/>
+                <w:sz w:val="20"/>
+              </w:rPr>
+              <w:t xml:space="preserve"/>
+            </w:r>
+          </w:p>
+        </w:tc>
+        <w:tc>
+          <w:tcPr>
+            <w:gridSpan w:val="1"/>
+          </w:tcPr>
+          <w:p>
+            <w:r>
+              <w:rPr>
+                <w:rFonts w:ascii="Times New Roman" w:hAnsi="Times New Roman"/>
+                <w:sz w:val="20"/>
+                <w:rFonts w:ascii="Times New Roman" w:hAnsi="Times New Roman"/>
+                <w:sz w:val="20"/>
+              </w:rPr>
+              <w:t xml:space="preserve"/>
+            </w:r>
+          </w:p>
+        </w:tc>
+      </w:tr>
+      <w:tr>
+        <w:tc>
+          <w:tcPr>
+            <w:gridSpan w:val="1"/>
+          </w:tcPr>
+          <w:p>
+            <w:r>
+              <w:rPr>
+                <w:rFonts w:ascii="Times New Roman" w:hAnsi="Times New Roman"/>
+                <w:sz w:val="20"/>
+                <w:rFonts w:ascii="Times New Roman" w:hAnsi="Times New Roman"/>
+                <w:sz w:val="20"/>
+              </w:rPr>
+              <w:t xml:space="preserve">Health facilities that have implemented Quality of Care job aid tools for reproductive health</w:t>
+            </w:r>
+          </w:p>
+        </w:tc>
+        <w:tc>
+          <w:tcPr>
+            <w:gridSpan w:val="1"/>
+          </w:tcPr>
+          <w:p>
+            <w:r>
+              <w:rPr>
+                <w:rFonts w:ascii="Times New Roman" w:hAnsi="Times New Roman"/>
+                <w:sz w:val="20"/>
+                <w:rFonts w:ascii="Times New Roman" w:hAnsi="Times New Roman"/>
+                <w:sz w:val="20"/>
+              </w:rPr>
+              <w:t xml:space="preserve">Service providers trained on the use of Job aid tools, and Quality Innovation Fund Evaluation Performed</w:t>
+            </w:r>
+          </w:p>
+        </w:tc>
+        <w:tc>
+          <w:tcPr>
+            <w:gridSpan w:val="1"/>
+          </w:tcPr>
+          <w:p>
+            <w:r>
+              <w:rPr>
+                <w:rFonts w:ascii="Times New Roman" w:hAnsi="Times New Roman"/>
+                <w:sz w:val="20"/>
+                <w:rFonts w:ascii="Times New Roman" w:hAnsi="Times New Roman"/>
+                <w:sz w:val="20"/>
+              </w:rPr>
+              <w:t xml:space="preserve">2013Q3</w:t>
+            </w:r>
+          </w:p>
+        </w:tc>
+        <w:tc>
+          <w:tcPr>
+            <w:gridSpan w:val="1"/>
+          </w:tcPr>
+          <w:p>
+            <w:r>
+              <w:rPr>
+                <w:rFonts w:ascii="Times New Roman" w:hAnsi="Times New Roman"/>
+                <w:sz w:val="20"/>
+                <w:rFonts w:ascii="Times New Roman" w:hAnsi="Times New Roman"/>
+                <w:sz w:val="20"/>
+              </w:rPr>
+              <w:t xml:space="preserve">Pais, BID, Donantes</w:t>
+            </w:r>
+          </w:p>
+        </w:tc>
+        <w:tc>
+          <w:tcPr>
+            <w:shd w:val="clear" w:color="auto" w:fill="FEFF00"/>
+            <w:gridSpan w:val="1"/>
+          </w:tcPr>
+          <w:p>
+            <w:r>
+              <w:rPr>
+                <w:rFonts w:ascii="Times New Roman" w:hAnsi="Times New Roman"/>
+                <w:sz w:val="20"/>
+                <w:rFonts w:ascii="Times New Roman" w:hAnsi="Times New Roman"/>
+                <w:sz w:val="20"/>
+              </w:rPr>
+              <w:t xml:space="preserve">En proceso</w:t>
+            </w:r>
+          </w:p>
+        </w:tc>
+        <w:tc>
+          <w:tcPr>
+            <w:gridSpan w:val="1"/>
+          </w:tcPr>
+          <w:p>
+            <w:r>
+              <w:rPr>
+                <w:rFonts w:ascii="Times New Roman" w:hAnsi="Times New Roman"/>
+                <w:sz w:val="20"/>
+                <w:rFonts w:ascii="Times New Roman" w:hAnsi="Times New Roman"/>
+                <w:sz w:val="20"/>
+              </w:rPr>
+              <w:t xml:space="preserve"/>
+            </w:r>
+          </w:p>
+        </w:tc>
+        <w:tc>
+          <w:tcPr>
+            <w:gridSpan w:val="1"/>
+          </w:tcPr>
+          <w:p>
+            <w:r>
+              <w:rPr>
+                <w:rFonts w:ascii="Times New Roman" w:hAnsi="Times New Roman"/>
+                <w:sz w:val="20"/>
+                <w:rFonts w:ascii="Times New Roman" w:hAnsi="Times New Roman"/>
+                <w:sz w:val="20"/>
+              </w:rPr>
+              <w:t xml:space="preserve"/>
+            </w:r>
+          </w:p>
+        </w:tc>
+        <w:tc>
+          <w:tcPr>
+            <w:gridSpan w:val="1"/>
+          </w:tcPr>
+          <w:p>
+            <w:r>
+              <w:rPr>
+                <w:rFonts w:ascii="Times New Roman" w:hAnsi="Times New Roman"/>
+                <w:sz w:val="20"/>
+                <w:rFonts w:ascii="Times New Roman" w:hAnsi="Times New Roman"/>
+                <w:sz w:val="20"/>
+              </w:rPr>
+              <w:t xml:space="preserve"/>
+            </w:r>
+          </w:p>
+        </w:tc>
+      </w:tr>
+      <w:tr>
+        <w:tc>
+          <w:tcPr>
+            <w:gridSpan w:val="1"/>
+          </w:tcPr>
+          <w:p>
+            <w:r>
+              <w:rPr>
+                <w:rFonts w:ascii="Times New Roman" w:hAnsi="Times New Roman"/>
+                <w:sz w:val="20"/>
+                <w:rFonts w:ascii="Times New Roman" w:hAnsi="Times New Roman"/>
+                <w:sz w:val="20"/>
+              </w:rPr>
+              <w:t xml:space="preserve">Health facilities that have permanent availability of all 5 types of modern family planning methods  (injectable, barrier, oral, IUD, permanent) according to the norms</w:t>
+            </w:r>
+          </w:p>
+        </w:tc>
+        <w:tc>
+          <w:tcPr>
+            <w:gridSpan w:val="1"/>
+          </w:tcPr>
+          <w:p>
+            <w:r>
+              <w:rPr>
+                <w:rFonts w:ascii="Times New Roman" w:hAnsi="Times New Roman"/>
+                <w:sz w:val="20"/>
+                <w:rFonts w:ascii="Times New Roman" w:hAnsi="Times New Roman"/>
+                <w:sz w:val="20"/>
+              </w:rPr>
+              <w:t xml:space="preserve">Tubal Ligation workshop conducted, manuals distributed and Quality Innovation Fund evaluated</w:t>
+            </w:r>
+          </w:p>
+        </w:tc>
+        <w:tc>
+          <w:tcPr>
+            <w:gridSpan w:val="1"/>
+          </w:tcPr>
+          <w:p>
+            <w:r>
+              <w:rPr>
+                <w:rFonts w:ascii="Times New Roman" w:hAnsi="Times New Roman"/>
+                <w:sz w:val="20"/>
+                <w:rFonts w:ascii="Times New Roman" w:hAnsi="Times New Roman"/>
+                <w:sz w:val="20"/>
+              </w:rPr>
+              <w:t xml:space="preserve">2013Q3</w:t>
+            </w:r>
+          </w:p>
+        </w:tc>
+        <w:tc>
+          <w:tcPr>
+            <w:gridSpan w:val="1"/>
+          </w:tcPr>
+          <w:p>
+            <w:r>
+              <w:rPr>
+                <w:rFonts w:ascii="Times New Roman" w:hAnsi="Times New Roman"/>
+                <w:sz w:val="20"/>
+                <w:rFonts w:ascii="Times New Roman" w:hAnsi="Times New Roman"/>
+                <w:sz w:val="20"/>
+              </w:rPr>
+              <w:t xml:space="preserve">Pais, BID, Donantes</w:t>
+            </w:r>
+          </w:p>
+        </w:tc>
+        <w:tc>
+          <w:tcPr>
+            <w:shd w:val="clear" w:color="auto" w:fill="FEFF00"/>
+            <w:gridSpan w:val="1"/>
+          </w:tcPr>
+          <w:p>
+            <w:r>
+              <w:rPr>
+                <w:rFonts w:ascii="Times New Roman" w:hAnsi="Times New Roman"/>
+                <w:sz w:val="20"/>
+                <w:rFonts w:ascii="Times New Roman" w:hAnsi="Times New Roman"/>
+                <w:sz w:val="20"/>
+              </w:rPr>
+              <w:t xml:space="preserve">En proceso</w:t>
+            </w:r>
+          </w:p>
+        </w:tc>
+        <w:tc>
+          <w:tcPr>
+            <w:gridSpan w:val="1"/>
+          </w:tcPr>
+          <w:p>
+            <w:r>
+              <w:rPr>
+                <w:rFonts w:ascii="Times New Roman" w:hAnsi="Times New Roman"/>
+                <w:sz w:val="20"/>
+                <w:rFonts w:ascii="Times New Roman" w:hAnsi="Times New Roman"/>
+                <w:sz w:val="20"/>
+              </w:rPr>
+              <w:t xml:space="preserve"/>
+            </w:r>
+          </w:p>
+        </w:tc>
+        <w:tc>
+          <w:tcPr>
+            <w:gridSpan w:val="1"/>
+          </w:tcPr>
+          <w:p>
+            <w:r>
+              <w:rPr>
+                <w:rFonts w:ascii="Times New Roman" w:hAnsi="Times New Roman"/>
+                <w:sz w:val="20"/>
+                <w:rFonts w:ascii="Times New Roman" w:hAnsi="Times New Roman"/>
+                <w:sz w:val="20"/>
+              </w:rPr>
+              <w:t xml:space="preserve"/>
+            </w:r>
+          </w:p>
+        </w:tc>
+        <w:tc>
+          <w:tcPr>
+            <w:gridSpan w:val="1"/>
+          </w:tcPr>
+          <w:p>
+            <w:r>
+              <w:rPr>
+                <w:rFonts w:ascii="Times New Roman" w:hAnsi="Times New Roman"/>
+                <w:sz w:val="20"/>
+                <w:rFonts w:ascii="Times New Roman" w:hAnsi="Times New Roman"/>
+                <w:sz w:val="20"/>
+              </w:rPr>
+              <w:t xml:space="preserve"/>
+            </w:r>
+          </w:p>
+        </w:tc>
+      </w:tr>
+      <w:tr>
+        <w:tc>
+          <w:tcPr>
+            <w:gridSpan w:val="1"/>
+          </w:tcPr>
+          <w:p>
+            <w:r>
+              <w:rPr>
+                <w:rFonts w:ascii="Times New Roman" w:hAnsi="Times New Roman"/>
+                <w:sz w:val="20"/>
+                <w:rFonts w:ascii="Times New Roman" w:hAnsi="Times New Roman"/>
+                <w:sz w:val="20"/>
+              </w:rPr>
+              <w:t xml:space="preserve">Health facilities that have sexual and reproductive health (SRH) educational materials specifically targeted at adolescents</w:t>
+            </w:r>
+          </w:p>
+        </w:tc>
+        <w:tc>
+          <w:tcPr>
+            <w:gridSpan w:val="1"/>
+          </w:tcPr>
+          <w:p>
+            <w:r>
+              <w:rPr>
+                <w:rFonts w:ascii="Times New Roman" w:hAnsi="Times New Roman"/>
+                <w:sz w:val="20"/>
+                <w:rFonts w:ascii="Times New Roman" w:hAnsi="Times New Roman"/>
+                <w:sz w:val="20"/>
+              </w:rPr>
+              <w:t xml:space="preserve">Sexual and reproductive health (SRH) educational materials specifically targeted at adolescents distributed and monitored and Quality Innovation Fund Evaluation Performed</w:t>
+            </w:r>
+          </w:p>
+        </w:tc>
+        <w:tc>
+          <w:tcPr>
+            <w:gridSpan w:val="1"/>
+          </w:tcPr>
+          <w:p>
+            <w:r>
+              <w:rPr>
+                <w:rFonts w:ascii="Times New Roman" w:hAnsi="Times New Roman"/>
+                <w:sz w:val="20"/>
+                <w:rFonts w:ascii="Times New Roman" w:hAnsi="Times New Roman"/>
+                <w:sz w:val="20"/>
+              </w:rPr>
+              <w:t xml:space="preserve">2013Q3</w:t>
+            </w:r>
+          </w:p>
+        </w:tc>
+        <w:tc>
+          <w:tcPr>
+            <w:gridSpan w:val="1"/>
+          </w:tcPr>
+          <w:p>
+            <w:r>
+              <w:rPr>
+                <w:rFonts w:ascii="Times New Roman" w:hAnsi="Times New Roman"/>
+                <w:sz w:val="20"/>
+                <w:rFonts w:ascii="Times New Roman" w:hAnsi="Times New Roman"/>
+                <w:sz w:val="20"/>
+              </w:rPr>
+              <w:t xml:space="preserve">Pais, BID, Donantes</w:t>
+            </w:r>
+          </w:p>
+        </w:tc>
+        <w:tc>
+          <w:tcPr>
+            <w:shd w:val="clear" w:color="auto" w:fill="FEFF00"/>
+            <w:gridSpan w:val="1"/>
+          </w:tcPr>
+          <w:p>
+            <w:r>
+              <w:rPr>
+                <w:rFonts w:ascii="Times New Roman" w:hAnsi="Times New Roman"/>
+                <w:sz w:val="20"/>
+                <w:rFonts w:ascii="Times New Roman" w:hAnsi="Times New Roman"/>
+                <w:sz w:val="20"/>
+              </w:rPr>
+              <w:t xml:space="preserve">En proceso</w:t>
+            </w:r>
+          </w:p>
+        </w:tc>
+        <w:tc>
+          <w:tcPr>
+            <w:gridSpan w:val="1"/>
+          </w:tcPr>
+          <w:p>
+            <w:r>
+              <w:rPr>
+                <w:rFonts w:ascii="Times New Roman" w:hAnsi="Times New Roman"/>
+                <w:sz w:val="20"/>
+                <w:rFonts w:ascii="Times New Roman" w:hAnsi="Times New Roman"/>
+                <w:sz w:val="20"/>
+              </w:rPr>
+              <w:t xml:space="preserve"/>
+            </w:r>
+          </w:p>
+        </w:tc>
+        <w:tc>
+          <w:tcPr>
+            <w:gridSpan w:val="1"/>
+          </w:tcPr>
+          <w:p>
+            <w:r>
+              <w:rPr>
+                <w:rFonts w:ascii="Times New Roman" w:hAnsi="Times New Roman"/>
+                <w:sz w:val="20"/>
+                <w:rFonts w:ascii="Times New Roman" w:hAnsi="Times New Roman"/>
+                <w:sz w:val="20"/>
+              </w:rPr>
+              <w:t xml:space="preserve"/>
+            </w:r>
+          </w:p>
+        </w:tc>
+        <w:tc>
+          <w:tcPr>
+            <w:gridSpan w:val="1"/>
+          </w:tcPr>
+          <w:p>
+            <w:r>
+              <w:rPr>
+                <w:rFonts w:ascii="Times New Roman" w:hAnsi="Times New Roman"/>
+                <w:sz w:val="20"/>
+                <w:rFonts w:ascii="Times New Roman" w:hAnsi="Times New Roman"/>
+                <w:sz w:val="20"/>
+              </w:rPr>
+              <w:t xml:space="preserve"/>
+            </w:r>
+          </w:p>
+        </w:tc>
+      </w:tr>
+      <w:tr>
+        <w:tc>
+          <w:tcPr>
+            <w:gridSpan w:val="1"/>
+          </w:tcPr>
+          <w:p>
+            <w:r>
+              <w:rPr>
+                <w:rFonts w:ascii="Times New Roman" w:hAnsi="Times New Roman"/>
+                <w:sz w:val="20"/>
+                <w:rFonts w:ascii="Times New Roman" w:hAnsi="Times New Roman"/>
+                <w:sz w:val="20"/>
+              </w:rPr>
+              <w:t xml:space="preserve">Norms for improving the quality of reproductive and child health and nutrition services and for  the establishment of a community platform of services adopted</w:t>
+            </w:r>
+          </w:p>
+        </w:tc>
+        <w:tc>
+          <w:tcPr>
+            <w:gridSpan w:val="1"/>
+          </w:tcPr>
+          <w:p>
+            <w:r>
+              <w:rPr>
+                <w:rFonts w:ascii="Times New Roman" w:hAnsi="Times New Roman"/>
+                <w:sz w:val="20"/>
+                <w:rFonts w:ascii="Times New Roman" w:hAnsi="Times New Roman"/>
+                <w:sz w:val="20"/>
+              </w:rPr>
+              <w:t xml:space="preserve">Nutrition, Community Platform and SRH Health norms shared with IDB for revision</w:t>
+            </w:r>
+          </w:p>
+        </w:tc>
+        <w:tc>
+          <w:tcPr>
+            <w:gridSpan w:val="1"/>
+          </w:tcPr>
+          <w:p>
+            <w:r>
+              <w:rPr>
+                <w:rFonts w:ascii="Times New Roman" w:hAnsi="Times New Roman"/>
+                <w:sz w:val="20"/>
+                <w:rFonts w:ascii="Times New Roman" w:hAnsi="Times New Roman"/>
+                <w:sz w:val="20"/>
+              </w:rPr>
+              <w:t xml:space="preserve">2013Q3</w:t>
+            </w:r>
+          </w:p>
+        </w:tc>
+        <w:tc>
+          <w:tcPr>
+            <w:gridSpan w:val="1"/>
+          </w:tcPr>
+          <w:p>
+            <w:r>
+              <w:rPr>
+                <w:rFonts w:ascii="Times New Roman" w:hAnsi="Times New Roman"/>
+                <w:sz w:val="20"/>
+                <w:rFonts w:ascii="Times New Roman" w:hAnsi="Times New Roman"/>
+                <w:sz w:val="20"/>
+              </w:rPr>
+              <w:t xml:space="preserve">Pais, BID, Donantes</w:t>
+            </w:r>
+          </w:p>
+        </w:tc>
+        <w:tc>
+          <w:tcPr>
+            <w:shd w:val="clear" w:color="auto" w:fill="FEFF00"/>
+            <w:gridSpan w:val="1"/>
+          </w:tcPr>
+          <w:p>
+            <w:r>
+              <w:rPr>
+                <w:rFonts w:ascii="Times New Roman" w:hAnsi="Times New Roman"/>
+                <w:sz w:val="20"/>
+                <w:rFonts w:ascii="Times New Roman" w:hAnsi="Times New Roman"/>
+                <w:sz w:val="20"/>
+              </w:rPr>
+              <w:t xml:space="preserve">En proceso</w:t>
+            </w:r>
+          </w:p>
+        </w:tc>
+        <w:tc>
+          <w:tcPr>
+            <w:gridSpan w:val="1"/>
+          </w:tcPr>
+          <w:p>
+            <w:r>
+              <w:rPr>
+                <w:rFonts w:ascii="Times New Roman" w:hAnsi="Times New Roman"/>
+                <w:sz w:val="20"/>
+                <w:rFonts w:ascii="Times New Roman" w:hAnsi="Times New Roman"/>
+                <w:sz w:val="20"/>
+              </w:rPr>
+              <w:t xml:space="preserve"/>
+            </w:r>
+          </w:p>
+        </w:tc>
+        <w:tc>
+          <w:tcPr>
+            <w:gridSpan w:val="1"/>
+          </w:tcPr>
+          <w:p>
+            <w:r>
+              <w:rPr>
+                <w:rFonts w:ascii="Times New Roman" w:hAnsi="Times New Roman"/>
+                <w:sz w:val="20"/>
+                <w:rFonts w:ascii="Times New Roman" w:hAnsi="Times New Roman"/>
+                <w:sz w:val="20"/>
+              </w:rPr>
+              <w:t xml:space="preserve"/>
+            </w:r>
+          </w:p>
+        </w:tc>
+        <w:tc>
+          <w:tcPr>
+            <w:gridSpan w:val="1"/>
+          </w:tcPr>
+          <w:p>
+            <w:r>
+              <w:rPr>
+                <w:rFonts w:ascii="Times New Roman" w:hAnsi="Times New Roman"/>
+                <w:sz w:val="20"/>
+                <w:rFonts w:ascii="Times New Roman" w:hAnsi="Times New Roman"/>
+                <w:sz w:val="20"/>
+              </w:rPr>
+              <w:t xml:space="preserve"/>
+            </w:r>
+          </w:p>
+        </w:tc>
+      </w:tr>
+      <w:tr>
+        <w:tc>
+          <w:tcPr>
+            <w:gridSpan w:val="1"/>
+          </w:tcPr>
+          <w:p>
+            <w:r>
+              <w:rPr>
+                <w:rFonts w:ascii="Times New Roman" w:hAnsi="Times New Roman"/>
+                <w:sz w:val="20"/>
+                <w:rFonts w:ascii="Times New Roman" w:hAnsi="Times New Roman"/>
+                <w:sz w:val="20"/>
+              </w:rPr>
+              <w:t xml:space="preserve">Health facilities that have implemented Quality of Care job aid tools for reproductive health</w:t>
+            </w:r>
+          </w:p>
+        </w:tc>
+        <w:tc>
+          <w:tcPr>
+            <w:gridSpan w:val="1"/>
+          </w:tcPr>
+          <w:p>
+            <w:r>
+              <w:rPr>
+                <w:rFonts w:ascii="Times New Roman" w:hAnsi="Times New Roman"/>
+                <w:sz w:val="20"/>
+                <w:rFonts w:ascii="Times New Roman" w:hAnsi="Times New Roman"/>
+                <w:sz w:val="20"/>
+              </w:rPr>
+              <w:t xml:space="preserve">Monitoring of Quality of Care job aid tools for reproductive health  completed through Quality Innovation Fund mechanism</w:t>
+            </w:r>
+          </w:p>
+        </w:tc>
+        <w:tc>
+          <w:tcPr>
+            <w:gridSpan w:val="1"/>
+          </w:tcPr>
+          <w:p>
+            <w:r>
+              <w:rPr>
+                <w:rFonts w:ascii="Times New Roman" w:hAnsi="Times New Roman"/>
+                <w:sz w:val="20"/>
+                <w:rFonts w:ascii="Times New Roman" w:hAnsi="Times New Roman"/>
+                <w:sz w:val="20"/>
+              </w:rPr>
+              <w:t xml:space="preserve">2013Q4</w:t>
+            </w:r>
+          </w:p>
+        </w:tc>
+        <w:tc>
+          <w:tcPr>
+            <w:gridSpan w:val="1"/>
+          </w:tcPr>
+          <w:p>
+            <w:r>
+              <w:rPr>
+                <w:rFonts w:ascii="Times New Roman" w:hAnsi="Times New Roman"/>
+                <w:sz w:val="20"/>
+                <w:rFonts w:ascii="Times New Roman" w:hAnsi="Times New Roman"/>
+                <w:sz w:val="20"/>
+              </w:rPr>
+              <w:t xml:space="preserve">Pais, BID, Donantes</w:t>
+            </w:r>
+          </w:p>
+        </w:tc>
+        <w:tc>
+          <w:tcPr>
+            <w:shd w:val="clear" w:color="auto" w:fill="FEFF00"/>
+            <w:gridSpan w:val="1"/>
+          </w:tcPr>
+          <w:p>
+            <w:r>
+              <w:rPr>
+                <w:rFonts w:ascii="Times New Roman" w:hAnsi="Times New Roman"/>
+                <w:sz w:val="20"/>
+                <w:rFonts w:ascii="Times New Roman" w:hAnsi="Times New Roman"/>
+                <w:sz w:val="20"/>
+              </w:rPr>
+              <w:t xml:space="preserve">En proceso</w:t>
+            </w:r>
+          </w:p>
+        </w:tc>
+        <w:tc>
+          <w:tcPr>
+            <w:gridSpan w:val="1"/>
+          </w:tcPr>
+          <w:p>
+            <w:r>
+              <w:rPr>
+                <w:rFonts w:ascii="Times New Roman" w:hAnsi="Times New Roman"/>
+                <w:sz w:val="20"/>
+                <w:rFonts w:ascii="Times New Roman" w:hAnsi="Times New Roman"/>
+                <w:sz w:val="20"/>
+              </w:rPr>
+              <w:t xml:space="preserve"/>
+            </w:r>
+          </w:p>
+        </w:tc>
+        <w:tc>
+          <w:tcPr>
+            <w:gridSpan w:val="1"/>
+          </w:tcPr>
+          <w:p>
+            <w:r>
+              <w:rPr>
+                <w:rFonts w:ascii="Times New Roman" w:hAnsi="Times New Roman"/>
+                <w:sz w:val="20"/>
+                <w:rFonts w:ascii="Times New Roman" w:hAnsi="Times New Roman"/>
+                <w:sz w:val="20"/>
+              </w:rPr>
+              <w:t xml:space="preserve"/>
+            </w:r>
+          </w:p>
+        </w:tc>
+        <w:tc>
+          <w:tcPr>
+            <w:gridSpan w:val="1"/>
+          </w:tcPr>
+          <w:p>
+            <w:r>
+              <w:rPr>
+                <w:rFonts w:ascii="Times New Roman" w:hAnsi="Times New Roman"/>
+                <w:sz w:val="20"/>
+                <w:rFonts w:ascii="Times New Roman" w:hAnsi="Times New Roman"/>
+                <w:sz w:val="20"/>
+              </w:rPr>
+              <w:t xml:space="preserve"/>
+            </w:r>
+          </w:p>
+        </w:tc>
+      </w:tr>
+      <w:tr>
+        <w:tc>
+          <w:tcPr>
+            <w:gridSpan w:val="1"/>
+          </w:tcPr>
+          <w:p>
+            <w:r>
+              <w:rPr>
+                <w:rFonts w:ascii="Times New Roman" w:hAnsi="Times New Roman"/>
+                <w:sz w:val="20"/>
+                <w:rFonts w:ascii="Times New Roman" w:hAnsi="Times New Roman"/>
+                <w:sz w:val="20"/>
+              </w:rPr>
+              <w:t xml:space="preserve">Health facilities that have sexual and reproductive health (SRH) educational materials specifically targeted at adolescents</w:t>
+            </w:r>
+          </w:p>
+        </w:tc>
+        <w:tc>
+          <w:tcPr>
+            <w:gridSpan w:val="1"/>
+          </w:tcPr>
+          <w:p>
+            <w:r>
+              <w:rPr>
+                <w:rFonts w:ascii="Times New Roman" w:hAnsi="Times New Roman"/>
+                <w:sz w:val="20"/>
+                <w:rFonts w:ascii="Times New Roman" w:hAnsi="Times New Roman"/>
+                <w:sz w:val="20"/>
+              </w:rPr>
+              <w:t xml:space="preserve">Monitoring of sexual and reproductive health (SRH) educational materials specifically targeted at adolescents monitoring completed through Quality Innovation Fund mechanism</w:t>
+            </w:r>
+          </w:p>
+        </w:tc>
+        <w:tc>
+          <w:tcPr>
+            <w:gridSpan w:val="1"/>
+          </w:tcPr>
+          <w:p>
+            <w:r>
+              <w:rPr>
+                <w:rFonts w:ascii="Times New Roman" w:hAnsi="Times New Roman"/>
+                <w:sz w:val="20"/>
+                <w:rFonts w:ascii="Times New Roman" w:hAnsi="Times New Roman"/>
+                <w:sz w:val="20"/>
+              </w:rPr>
+              <w:t xml:space="preserve">2013Q4</w:t>
+            </w:r>
+          </w:p>
+        </w:tc>
+        <w:tc>
+          <w:tcPr>
+            <w:gridSpan w:val="1"/>
+          </w:tcPr>
+          <w:p>
+            <w:r>
+              <w:rPr>
+                <w:rFonts w:ascii="Times New Roman" w:hAnsi="Times New Roman"/>
+                <w:sz w:val="20"/>
+                <w:rFonts w:ascii="Times New Roman" w:hAnsi="Times New Roman"/>
+                <w:sz w:val="20"/>
+              </w:rPr>
+              <w:t xml:space="preserve">Pais, BID, Donantes</w:t>
+            </w:r>
+          </w:p>
+        </w:tc>
+        <w:tc>
+          <w:tcPr>
+            <w:shd w:val="clear" w:color="auto" w:fill="FEFF00"/>
+            <w:gridSpan w:val="1"/>
+          </w:tcPr>
+          <w:p>
+            <w:r>
+              <w:rPr>
+                <w:rFonts w:ascii="Times New Roman" w:hAnsi="Times New Roman"/>
+                <w:sz w:val="20"/>
+                <w:rFonts w:ascii="Times New Roman" w:hAnsi="Times New Roman"/>
+                <w:sz w:val="20"/>
+              </w:rPr>
+              <w:t xml:space="preserve">En proceso</w:t>
+            </w:r>
+          </w:p>
+        </w:tc>
+        <w:tc>
+          <w:tcPr>
+            <w:gridSpan w:val="1"/>
+          </w:tcPr>
+          <w:p>
+            <w:r>
+              <w:rPr>
+                <w:rFonts w:ascii="Times New Roman" w:hAnsi="Times New Roman"/>
+                <w:sz w:val="20"/>
+                <w:rFonts w:ascii="Times New Roman" w:hAnsi="Times New Roman"/>
+                <w:sz w:val="20"/>
+              </w:rPr>
+              <w:t xml:space="preserve"/>
+            </w:r>
+          </w:p>
+        </w:tc>
+        <w:tc>
+          <w:tcPr>
+            <w:gridSpan w:val="1"/>
+          </w:tcPr>
+          <w:p>
+            <w:r>
+              <w:rPr>
+                <w:rFonts w:ascii="Times New Roman" w:hAnsi="Times New Roman"/>
+                <w:sz w:val="20"/>
+                <w:rFonts w:ascii="Times New Roman" w:hAnsi="Times New Roman"/>
+                <w:sz w:val="20"/>
+              </w:rPr>
+              <w:t xml:space="preserve"/>
+            </w:r>
+          </w:p>
+        </w:tc>
+        <w:tc>
+          <w:tcPr>
+            <w:gridSpan w:val="1"/>
+          </w:tcPr>
+          <w:p>
+            <w:r>
+              <w:rPr>
+                <w:rFonts w:ascii="Times New Roman" w:hAnsi="Times New Roman"/>
+                <w:sz w:val="20"/>
+                <w:rFonts w:ascii="Times New Roman" w:hAnsi="Times New Roman"/>
+                <w:sz w:val="20"/>
+              </w:rPr>
+              <w:t xml:space="preserve"/>
+            </w:r>
+          </w:p>
+        </w:tc>
+      </w:tr>
+      <w:tr>
+        <w:tc>
+          <w:tcPr>
+            <w:gridSpan w:val="1"/>
+          </w:tcPr>
+          <w:p>
+            <w:r>
+              <w:rPr>
+                <w:rFonts w:ascii="Times New Roman" w:hAnsi="Times New Roman"/>
+                <w:sz w:val="20"/>
+                <w:rFonts w:ascii="Times New Roman" w:hAnsi="Times New Roman"/>
+                <w:sz w:val="20"/>
+              </w:rPr>
+              <w:t xml:space="preserve">Health facilities that have the necessary inputs to provide child health care according to the norms</w:t>
+            </w:r>
+          </w:p>
+        </w:tc>
+        <w:tc>
+          <w:tcPr>
+            <w:gridSpan w:val="1"/>
+          </w:tcPr>
+          <w:p>
+            <w:r>
+              <w:rPr>
+                <w:rFonts w:ascii="Times New Roman" w:hAnsi="Times New Roman"/>
+                <w:sz w:val="20"/>
+                <w:rFonts w:ascii="Times New Roman" w:hAnsi="Times New Roman"/>
+                <w:sz w:val="20"/>
+              </w:rPr>
+              <w:t xml:space="preserve">Stock Registry for child health care updated by health facilities</w:t>
+            </w:r>
+          </w:p>
+        </w:tc>
+        <w:tc>
+          <w:tcPr>
+            <w:gridSpan w:val="1"/>
+          </w:tcPr>
+          <w:p>
+            <w:r>
+              <w:rPr>
+                <w:rFonts w:ascii="Times New Roman" w:hAnsi="Times New Roman"/>
+                <w:sz w:val="20"/>
+                <w:rFonts w:ascii="Times New Roman" w:hAnsi="Times New Roman"/>
+                <w:sz w:val="20"/>
+              </w:rPr>
+              <w:t xml:space="preserve">2014Q5</w:t>
+            </w:r>
+          </w:p>
+        </w:tc>
+        <w:tc>
+          <w:tcPr>
+            <w:gridSpan w:val="1"/>
+          </w:tcPr>
+          <w:p>
+            <w:r>
+              <w:rPr>
+                <w:rFonts w:ascii="Times New Roman" w:hAnsi="Times New Roman"/>
+                <w:sz w:val="20"/>
+                <w:rFonts w:ascii="Times New Roman" w:hAnsi="Times New Roman"/>
+                <w:sz w:val="20"/>
+              </w:rPr>
+              <w:t xml:space="preserve">Pais, BID, Donantes</w:t>
+            </w:r>
+          </w:p>
+        </w:tc>
+        <w:tc>
+          <w:tcPr>
+            <w:shd w:val="clear" w:color="auto" w:fill="FEFF00"/>
+            <w:gridSpan w:val="1"/>
+          </w:tcPr>
+          <w:p>
+            <w:r>
+              <w:rPr>
+                <w:rFonts w:ascii="Times New Roman" w:hAnsi="Times New Roman"/>
+                <w:sz w:val="20"/>
+                <w:rFonts w:ascii="Times New Roman" w:hAnsi="Times New Roman"/>
+                <w:sz w:val="20"/>
+              </w:rPr>
+              <w:t xml:space="preserve">En proceso</w:t>
+            </w:r>
+          </w:p>
+        </w:tc>
+        <w:tc>
+          <w:tcPr>
+            <w:gridSpan w:val="1"/>
+          </w:tcPr>
+          <w:p>
+            <w:r>
+              <w:rPr>
+                <w:rFonts w:ascii="Times New Roman" w:hAnsi="Times New Roman"/>
+                <w:sz w:val="20"/>
+                <w:rFonts w:ascii="Times New Roman" w:hAnsi="Times New Roman"/>
+                <w:sz w:val="20"/>
+              </w:rPr>
+              <w:t xml:space="preserve"/>
+            </w:r>
+          </w:p>
+        </w:tc>
+        <w:tc>
+          <w:tcPr>
+            <w:gridSpan w:val="1"/>
+          </w:tcPr>
+          <w:p>
+            <w:r>
+              <w:rPr>
+                <w:rFonts w:ascii="Times New Roman" w:hAnsi="Times New Roman"/>
+                <w:sz w:val="20"/>
+                <w:rFonts w:ascii="Times New Roman" w:hAnsi="Times New Roman"/>
+                <w:sz w:val="20"/>
+              </w:rPr>
+              <w:t xml:space="preserve"/>
+            </w:r>
+          </w:p>
+        </w:tc>
+        <w:tc>
+          <w:tcPr>
+            <w:gridSpan w:val="1"/>
+          </w:tcPr>
+          <w:p>
+            <w:r>
+              <w:rPr>
+                <w:rFonts w:ascii="Times New Roman" w:hAnsi="Times New Roman"/>
+                <w:sz w:val="20"/>
+                <w:rFonts w:ascii="Times New Roman" w:hAnsi="Times New Roman"/>
+                <w:sz w:val="20"/>
+              </w:rPr>
+              <w:t xml:space="preserve"/>
+            </w:r>
+          </w:p>
+        </w:tc>
+      </w:tr>
+      <w:tr>
+        <w:tc>
+          <w:tcPr>
+            <w:gridSpan w:val="1"/>
+          </w:tcPr>
+          <w:p>
+            <w:r>
+              <w:rPr>
+                <w:rFonts w:ascii="Times New Roman" w:hAnsi="Times New Roman"/>
+                <w:sz w:val="20"/>
+                <w:rFonts w:ascii="Times New Roman" w:hAnsi="Times New Roman"/>
+                <w:sz w:val="20"/>
+              </w:rPr>
+              <w:t xml:space="preserve">Health facilities that have implemented Quality of Care job aid tools for reproductive health</w:t>
+            </w:r>
+          </w:p>
+        </w:tc>
+        <w:tc>
+          <w:tcPr>
+            <w:gridSpan w:val="1"/>
+          </w:tcPr>
+          <w:p>
+            <w:r>
+              <w:rPr>
+                <w:rFonts w:ascii="Times New Roman" w:hAnsi="Times New Roman"/>
+                <w:sz w:val="20"/>
+                <w:rFonts w:ascii="Times New Roman" w:hAnsi="Times New Roman"/>
+                <w:sz w:val="20"/>
+              </w:rPr>
+              <w:t xml:space="preserve">Quality of Care job aid tools for reproductive health monitoring completed for Quality Innovation Fund</w:t>
+            </w:r>
+          </w:p>
+        </w:tc>
+        <w:tc>
+          <w:tcPr>
+            <w:gridSpan w:val="1"/>
+          </w:tcPr>
+          <w:p>
+            <w:r>
+              <w:rPr>
+                <w:rFonts w:ascii="Times New Roman" w:hAnsi="Times New Roman"/>
+                <w:sz w:val="20"/>
+                <w:rFonts w:ascii="Times New Roman" w:hAnsi="Times New Roman"/>
+                <w:sz w:val="20"/>
+              </w:rPr>
+              <w:t xml:space="preserve">2014Q5</w:t>
+            </w:r>
+          </w:p>
+        </w:tc>
+        <w:tc>
+          <w:tcPr>
+            <w:gridSpan w:val="1"/>
+          </w:tcPr>
+          <w:p>
+            <w:r>
+              <w:rPr>
+                <w:rFonts w:ascii="Times New Roman" w:hAnsi="Times New Roman"/>
+                <w:sz w:val="20"/>
+                <w:rFonts w:ascii="Times New Roman" w:hAnsi="Times New Roman"/>
+                <w:sz w:val="20"/>
+              </w:rPr>
+              <w:t xml:space="preserve">Pais, BID, Donantes</w:t>
+            </w:r>
+          </w:p>
+        </w:tc>
+        <w:tc>
+          <w:tcPr>
+            <w:shd w:val="clear" w:color="auto" w:fill="FEFF00"/>
+            <w:gridSpan w:val="1"/>
+          </w:tcPr>
+          <w:p>
+            <w:r>
+              <w:rPr>
+                <w:rFonts w:ascii="Times New Roman" w:hAnsi="Times New Roman"/>
+                <w:sz w:val="20"/>
+                <w:rFonts w:ascii="Times New Roman" w:hAnsi="Times New Roman"/>
+                <w:sz w:val="20"/>
+              </w:rPr>
+              <w:t xml:space="preserve">En proceso</w:t>
+            </w:r>
+          </w:p>
+        </w:tc>
+        <w:tc>
+          <w:tcPr>
+            <w:gridSpan w:val="1"/>
+          </w:tcPr>
+          <w:p>
+            <w:r>
+              <w:rPr>
+                <w:rFonts w:ascii="Times New Roman" w:hAnsi="Times New Roman"/>
+                <w:sz w:val="20"/>
+                <w:rFonts w:ascii="Times New Roman" w:hAnsi="Times New Roman"/>
+                <w:sz w:val="20"/>
+              </w:rPr>
+              <w:t xml:space="preserve"/>
+            </w:r>
+          </w:p>
+        </w:tc>
+        <w:tc>
+          <w:tcPr>
+            <w:gridSpan w:val="1"/>
+          </w:tcPr>
+          <w:p>
+            <w:r>
+              <w:rPr>
+                <w:rFonts w:ascii="Times New Roman" w:hAnsi="Times New Roman"/>
+                <w:sz w:val="20"/>
+                <w:rFonts w:ascii="Times New Roman" w:hAnsi="Times New Roman"/>
+                <w:sz w:val="20"/>
+              </w:rPr>
+              <w:t xml:space="preserve"/>
+            </w:r>
+          </w:p>
+        </w:tc>
+        <w:tc>
+          <w:tcPr>
+            <w:gridSpan w:val="1"/>
+          </w:tcPr>
+          <w:p>
+            <w:r>
+              <w:rPr>
+                <w:rFonts w:ascii="Times New Roman" w:hAnsi="Times New Roman"/>
+                <w:sz w:val="20"/>
+                <w:rFonts w:ascii="Times New Roman" w:hAnsi="Times New Roman"/>
+                <w:sz w:val="20"/>
+              </w:rPr>
+              <w:t xml:space="preserve"/>
+            </w:r>
+          </w:p>
+        </w:tc>
+      </w:tr>
+      <w:tr>
+        <w:tc>
+          <w:tcPr>
+            <w:gridSpan w:val="1"/>
+          </w:tcPr>
+          <w:p>
+            <w:r>
+              <w:rPr>
+                <w:rFonts w:ascii="Times New Roman" w:hAnsi="Times New Roman"/>
+                <w:sz w:val="20"/>
+                <w:rFonts w:ascii="Times New Roman" w:hAnsi="Times New Roman"/>
+                <w:sz w:val="20"/>
+              </w:rPr>
+              <w:t xml:space="preserve">Health facilities that can submit and receive data from the Belize Health Information System (BHIS)</w:t>
+            </w:r>
+          </w:p>
+        </w:tc>
+        <w:tc>
+          <w:tcPr>
+            <w:gridSpan w:val="1"/>
+          </w:tcPr>
+          <w:p>
+            <w:r>
+              <w:rPr>
+                <w:rFonts w:ascii="Times New Roman" w:hAnsi="Times New Roman"/>
+                <w:sz w:val="20"/>
+                <w:rFonts w:ascii="Times New Roman" w:hAnsi="Times New Roman"/>
+                <w:sz w:val="20"/>
+              </w:rPr>
+              <w:t xml:space="preserve">6 Health Facility BHIS reports submitted</w:t>
+            </w:r>
+          </w:p>
+        </w:tc>
+        <w:tc>
+          <w:tcPr>
+            <w:gridSpan w:val="1"/>
+          </w:tcPr>
+          <w:p>
+            <w:r>
+              <w:rPr>
+                <w:rFonts w:ascii="Times New Roman" w:hAnsi="Times New Roman"/>
+                <w:sz w:val="20"/>
+                <w:rFonts w:ascii="Times New Roman" w:hAnsi="Times New Roman"/>
+                <w:sz w:val="20"/>
+              </w:rPr>
+              <w:t xml:space="preserve">2014Q5</w:t>
+            </w:r>
+          </w:p>
+        </w:tc>
+        <w:tc>
+          <w:tcPr>
+            <w:gridSpan w:val="1"/>
+          </w:tcPr>
+          <w:p>
+            <w:r>
+              <w:rPr>
+                <w:rFonts w:ascii="Times New Roman" w:hAnsi="Times New Roman"/>
+                <w:sz w:val="20"/>
+                <w:rFonts w:ascii="Times New Roman" w:hAnsi="Times New Roman"/>
+                <w:sz w:val="20"/>
+              </w:rPr>
+              <w:t xml:space="preserve">Pais, BID, Donantes</w:t>
+            </w:r>
+          </w:p>
+        </w:tc>
+        <w:tc>
+          <w:tcPr>
+            <w:shd w:val="clear" w:color="auto" w:fill="FEFF00"/>
+            <w:gridSpan w:val="1"/>
+          </w:tcPr>
+          <w:p>
+            <w:r>
+              <w:rPr>
+                <w:rFonts w:ascii="Times New Roman" w:hAnsi="Times New Roman"/>
+                <w:sz w:val="20"/>
+                <w:rFonts w:ascii="Times New Roman" w:hAnsi="Times New Roman"/>
+                <w:sz w:val="20"/>
+              </w:rPr>
+              <w:t xml:space="preserve">En proceso</w:t>
+            </w:r>
+          </w:p>
+        </w:tc>
+        <w:tc>
+          <w:tcPr>
+            <w:gridSpan w:val="1"/>
+          </w:tcPr>
+          <w:p>
+            <w:r>
+              <w:rPr>
+                <w:rFonts w:ascii="Times New Roman" w:hAnsi="Times New Roman"/>
+                <w:sz w:val="20"/>
+                <w:rFonts w:ascii="Times New Roman" w:hAnsi="Times New Roman"/>
+                <w:sz w:val="20"/>
+              </w:rPr>
+              <w:t xml:space="preserve"/>
+            </w:r>
+          </w:p>
+        </w:tc>
+        <w:tc>
+          <w:tcPr>
+            <w:gridSpan w:val="1"/>
+          </w:tcPr>
+          <w:p>
+            <w:r>
+              <w:rPr>
+                <w:rFonts w:ascii="Times New Roman" w:hAnsi="Times New Roman"/>
+                <w:sz w:val="20"/>
+                <w:rFonts w:ascii="Times New Roman" w:hAnsi="Times New Roman"/>
+                <w:sz w:val="20"/>
+              </w:rPr>
+              <w:t xml:space="preserve"/>
+            </w:r>
+          </w:p>
+        </w:tc>
+        <w:tc>
+          <w:tcPr>
+            <w:gridSpan w:val="1"/>
+          </w:tcPr>
+          <w:p>
+            <w:r>
+              <w:rPr>
+                <w:rFonts w:ascii="Times New Roman" w:hAnsi="Times New Roman"/>
+                <w:sz w:val="20"/>
+                <w:rFonts w:ascii="Times New Roman" w:hAnsi="Times New Roman"/>
+                <w:sz w:val="20"/>
+              </w:rPr>
+              <w:t xml:space="preserve"/>
+            </w:r>
+          </w:p>
+        </w:tc>
+      </w:tr>
+      <w:tr>
+        <w:tc>
+          <w:tcPr>
+            <w:gridSpan w:val="1"/>
+          </w:tcPr>
+          <w:p>
+            <w:r>
+              <w:rPr>
+                <w:rFonts w:ascii="Times New Roman" w:hAnsi="Times New Roman"/>
+                <w:sz w:val="20"/>
+                <w:rFonts w:ascii="Times New Roman" w:hAnsi="Times New Roman"/>
+                <w:sz w:val="20"/>
+              </w:rPr>
+              <w:t xml:space="preserve">Health facilities that have sexual and reproductive health (SRH) educational materials specifically targeted at adolescents</w:t>
+            </w:r>
+          </w:p>
+        </w:tc>
+        <w:tc>
+          <w:tcPr>
+            <w:gridSpan w:val="1"/>
+          </w:tcPr>
+          <w:p>
+            <w:r>
+              <w:rPr>
+                <w:rFonts w:ascii="Times New Roman" w:hAnsi="Times New Roman"/>
+                <w:sz w:val="20"/>
+                <w:rFonts w:ascii="Times New Roman" w:hAnsi="Times New Roman"/>
+                <w:sz w:val="20"/>
+              </w:rPr>
+              <w:t xml:space="preserve">Monitoring of sexual and reproductive health (SRH) educational materials specifically targeted at adolescents monitoring completed through Quality Innovation Fund mechanism</w:t>
+            </w:r>
+          </w:p>
+        </w:tc>
+        <w:tc>
+          <w:tcPr>
+            <w:gridSpan w:val="1"/>
+          </w:tcPr>
+          <w:p>
+            <w:r>
+              <w:rPr>
+                <w:rFonts w:ascii="Times New Roman" w:hAnsi="Times New Roman"/>
+                <w:sz w:val="20"/>
+                <w:rFonts w:ascii="Times New Roman" w:hAnsi="Times New Roman"/>
+                <w:sz w:val="20"/>
+              </w:rPr>
+              <w:t xml:space="preserve">2014Q5</w:t>
+            </w:r>
+          </w:p>
+        </w:tc>
+        <w:tc>
+          <w:tcPr>
+            <w:gridSpan w:val="1"/>
+          </w:tcPr>
+          <w:p>
+            <w:r>
+              <w:rPr>
+                <w:rFonts w:ascii="Times New Roman" w:hAnsi="Times New Roman"/>
+                <w:sz w:val="20"/>
+                <w:rFonts w:ascii="Times New Roman" w:hAnsi="Times New Roman"/>
+                <w:sz w:val="20"/>
+              </w:rPr>
+              <w:t xml:space="preserve">Pais, BID, Donantes</w:t>
+            </w:r>
+          </w:p>
+        </w:tc>
+        <w:tc>
+          <w:tcPr>
+            <w:shd w:val="clear" w:color="auto" w:fill="FEFF00"/>
+            <w:gridSpan w:val="1"/>
+          </w:tcPr>
+          <w:p>
+            <w:r>
+              <w:rPr>
+                <w:rFonts w:ascii="Times New Roman" w:hAnsi="Times New Roman"/>
+                <w:sz w:val="20"/>
+                <w:rFonts w:ascii="Times New Roman" w:hAnsi="Times New Roman"/>
+                <w:sz w:val="20"/>
+              </w:rPr>
+              <w:t xml:space="preserve">En proceso</w:t>
+            </w:r>
+          </w:p>
+        </w:tc>
+        <w:tc>
+          <w:tcPr>
+            <w:gridSpan w:val="1"/>
+          </w:tcPr>
+          <w:p>
+            <w:r>
+              <w:rPr>
+                <w:rFonts w:ascii="Times New Roman" w:hAnsi="Times New Roman"/>
+                <w:sz w:val="20"/>
+                <w:rFonts w:ascii="Times New Roman" w:hAnsi="Times New Roman"/>
+                <w:sz w:val="20"/>
+              </w:rPr>
+              <w:t xml:space="preserve"/>
+            </w:r>
+          </w:p>
+        </w:tc>
+        <w:tc>
+          <w:tcPr>
+            <w:gridSpan w:val="1"/>
+          </w:tcPr>
+          <w:p>
+            <w:r>
+              <w:rPr>
+                <w:rFonts w:ascii="Times New Roman" w:hAnsi="Times New Roman"/>
+                <w:sz w:val="20"/>
+                <w:rFonts w:ascii="Times New Roman" w:hAnsi="Times New Roman"/>
+                <w:sz w:val="20"/>
+              </w:rPr>
+              <w:t xml:space="preserve"/>
+            </w:r>
+          </w:p>
+        </w:tc>
+        <w:tc>
+          <w:tcPr>
+            <w:gridSpan w:val="1"/>
+          </w:tcPr>
+          <w:p>
+            <w:r>
+              <w:rPr>
+                <w:rFonts w:ascii="Times New Roman" w:hAnsi="Times New Roman"/>
+                <w:sz w:val="20"/>
+                <w:rFonts w:ascii="Times New Roman" w:hAnsi="Times New Roman"/>
+                <w:sz w:val="20"/>
+              </w:rPr>
+              <w:t xml:space="preserve"/>
+            </w:r>
+          </w:p>
+        </w:tc>
+      </w:tr>
+      <w:tr>
+        <w:tc>
+          <w:tcPr>
+            <w:gridSpan w:val="1"/>
+          </w:tcPr>
+          <w:p>
+            <w:r>
+              <w:rPr>
+                <w:rFonts w:ascii="Times New Roman" w:hAnsi="Times New Roman"/>
+                <w:sz w:val="20"/>
+                <w:rFonts w:ascii="Times New Roman" w:hAnsi="Times New Roman"/>
+                <w:sz w:val="20"/>
+              </w:rPr>
+              <w:t xml:space="preserve">Community health workers (CHW) trained in the community platform</w:t>
+            </w:r>
+          </w:p>
+        </w:tc>
+        <w:tc>
+          <w:tcPr>
+            <w:gridSpan w:val="1"/>
+          </w:tcPr>
+          <w:p>
+            <w:r>
+              <w:rPr>
+                <w:rFonts w:ascii="Times New Roman" w:hAnsi="Times New Roman"/>
+                <w:sz w:val="20"/>
+                <w:rFonts w:ascii="Times New Roman" w:hAnsi="Times New Roman"/>
+                <w:sz w:val="20"/>
+              </w:rPr>
+              <w:t xml:space="preserve">Community Health Workers (CHWs) training by topic completed according to the manual</w:t>
             </w:r>
           </w:p>
         </w:tc>

</xml_diff>

<commit_message>
Alterando export docx para hitos e avances
</commit_message>
<xml_diff>
--- a/dashboard/tables/files/belize_hitos_y_avances.docx
+++ b/dashboard/tables/files/belize_hitos_y_avances.docx
@@ -117,7 +117,7 @@
         <w:rPr>
           <w:b w:val="true"/>
         </w:rPr>
-        <w:t xml:space="preserve">Conclusiones de la reunión realizada el: 23 de Abril de 2014</w:t>
+        <w:t xml:space="preserve">Conclusiones de la reunión realizada el: 25 de Abril de 2014</w:t>
       </w:r>
       <w:br/>
       <w:br/>
@@ -438,6 +438,86 @@
       </w:r>
     </w:p>
     <w:br/>
+    <w:tbl>
+      <w:tblPr>
+        <w:tblCellMar>
+          <w:top w:w="60" w:type="dxa"/>
+          <w:left w:w="60" w:type="dxa"/>
+          <w:bottom w:w="60" w:type="dxa"/>
+          <w:right w:w="60" w:type="dxa"/>
+        </w:tblCellMar>
+        <w:tblW w:type="pct" w:w="5000"/>
+      </w:tblPr>
+      <w:tr>
+        <w:tc>
+          <w:tcPr>
+            <w:shd w:val="clear" w:color="auto" w:fill="ECF0F2"/>
+            <w:tcW w:type="dxa" w:w="3968.50393701"/>
+            <w:vAlign w:val="center"/>
+            <w:gridSpan w:val="1"/>
+          </w:tcPr>
+          <w:p>
+            <w:r>
+              <w:rPr>
+                <w:color w:val="6F7B8A"/>
+                <w:color w:val="6F7B8A"/>
+              </w:rPr>
+              <w:t xml:space="preserve">Alertas Temprana en General</w:t>
+            </w:r>
+          </w:p>
+        </w:tc>
+        <w:tc>
+          <w:tcPr>
+            <w:vAlign w:val="center"/>
+            <w:gridSpan w:val="1"/>
+          </w:tcPr>
+          <w:p>
+            <w:r>
+              <w:rPr>
+                <w:sz w:val="20"/>
+                <w:sz w:val="20"/>
+              </w:rPr>
+              <w:t xml:space="preserve">atrasos en el cronograma de asistencia técnica (URC)</w:t>
+            </w:r>
+          </w:p>
+        </w:tc>
+      </w:tr>
+      <w:tr>
+        <w:tc>
+          <w:tcPr>
+            <w:shd w:val="clear" w:color="auto" w:fill="ECF0F2"/>
+            <w:tcW w:type="dxa" w:w="3968.50393701"/>
+            <w:vAlign w:val="center"/>
+            <w:gridSpan w:val="1"/>
+          </w:tcPr>
+          <w:p>
+            <w:r>
+              <w:rPr>
+                <w:color w:val="6F7B8A"/>
+                <w:color w:val="6F7B8A"/>
+              </w:rPr>
+              <w:t xml:space="preserve">Recomendaciones</w:t>
+            </w:r>
+          </w:p>
+        </w:tc>
+        <w:tc>
+          <w:tcPr>
+            <w:vAlign w:val="center"/>
+            <w:gridSpan w:val="1"/>
+          </w:tcPr>
+          <w:p>
+            <w:r>
+              <w:rPr>
+                <w:sz w:val="20"/>
+                <w:sz w:val="20"/>
+              </w:rPr>
+              <w:t xml:space="preserve">acompañar a actividades de asistencia técnica para asegurar implementación dentro de plazo</w:t>
+            </w:r>
+          </w:p>
+        </w:tc>
+      </w:tr>
+    </w:tbl>
+    <w:br/>
     <w:p>
       <w:pPr>
         <w:jc w:val="center"/>
@@ -6628,6 +6708,117 @@
                 <w:rFonts w:ascii="Times New Roman" w:hAnsi="Times New Roman"/>
                 <w:sz w:val="20"/>
               </w:rPr>
+              <w:t xml:space="preserve"/>
+            </w:r>
+          </w:p>
+        </w:tc>
+      </w:tr>
+    </w:tbl>
+    <w:br/>
+    <w:p>
+      <w:r>
+        <w:rPr/>
+        <w:t xml:space="preserve"/>
+      </w:r>
+    </w:p>
+    <w:tbl>
+      <w:tblPr>
+        <w:tblCellMar>
+          <w:top w:w="60" w:type="dxa"/>
+          <w:left w:w="60" w:type="dxa"/>
+          <w:bottom w:w="60" w:type="dxa"/>
+          <w:right w:w="60" w:type="dxa"/>
+        </w:tblCellMar>
+        <w:tblW w:type="pct" w:w="5000"/>
+      </w:tblPr>
+      <w:tr>
+        <w:tc>
+          <w:tcPr>
+            <w:vAlign w:val="center"/>
+            <w:gridSpan w:val="1"/>
+          </w:tcPr>
+          <w:p>
+            <w:pPr>
+              <w:jc w:val="center"/>
+            </w:pPr>
+            <w:r>
+              <w:rPr/>
+              <w:t xml:space="preserve">DISCUSION CON EL JEFE DE DIVISION Y UC</w:t>
+            </w:r>
+          </w:p>
+        </w:tc>
+      </w:tr>
+      <w:tr>
+        <w:tc>
+          <w:tcPr>
+            <w:vAlign w:val="center"/>
+            <w:gridSpan w:val="1"/>
+          </w:tcPr>
+          <w:p>
+            <w:r>
+              <w:rPr/>
+              <w:t xml:space="preserve"/>
+            </w:r>
+          </w:p>
+        </w:tc>
+      </w:tr>
+      <w:tr>
+        <w:tc>
+          <w:tcPr>
+            <w:vAlign w:val="center"/>
+            <w:gridSpan w:val="1"/>
+          </w:tcPr>
+          <w:p>
+            <w:pPr>
+              <w:jc w:val="center"/>
+            </w:pPr>
+            <w:r>
+              <w:rPr/>
+              <w:t xml:space="preserve">AVANCES PARA EL INFORME TRIMESTRAL</w:t>
+            </w:r>
+          </w:p>
+        </w:tc>
+      </w:tr>
+      <w:tr>
+        <w:tc>
+          <w:tcPr>
+            <w:vAlign w:val="center"/>
+            <w:gridSpan w:val="1"/>
+          </w:tcPr>
+          <w:p>
+            <w:r>
+              <w:rPr/>
+              <w:t xml:space="preserve"/>
+            </w:r>
+          </w:p>
+        </w:tc>
+      </w:tr>
+      <w:tr>
+        <w:tc>
+          <w:tcPr>
+            <w:vAlign w:val="center"/>
+            <w:gridSpan w:val="1"/>
+          </w:tcPr>
+          <w:p>
+            <w:pPr>
+              <w:jc w:val="center"/>
+            </w:pPr>
+            <w:r>
+              <w:rPr/>
+              <w:t xml:space="preserve">ACUERDOS CON EL JEFE DE DIVISION Y LA UNIDAD COORDINADORA</w:t>
+            </w:r>
+          </w:p>
+        </w:tc>
+      </w:tr>
+      <w:tr>
+        <w:tc>
+          <w:tcPr>
+            <w:vAlign w:val="center"/>
+            <w:gridSpan w:val="1"/>
+          </w:tcPr>
+          <w:p>
+            <w:r>
+              <w:rPr/>
               <w:t xml:space="preserve"/>
             </w:r>
           </w:p>

</xml_diff>

<commit_message>
Alterando style em word export. Alterando config de static em prod
</commit_message>
<xml_diff>
--- a/dashboard/tables/files/belize_hitos_y_avances.docx
+++ b/dashboard/tables/files/belize_hitos_y_avances.docx
@@ -117,7 +117,7 @@
         <w:rPr>
           <w:b w:val="true"/>
         </w:rPr>
-        <w:t xml:space="preserve">Conclusiones de la reunión realizada el: 25 de Abril de 2014</w:t>
+        <w:t xml:space="preserve">Conclusiones de la reunión realizada el: 29 de Abril de 2014</w:t>
       </w:r>
       <w:br/>
       <w:br/>
@@ -6735,6 +6735,12 @@
         <w:tc>
           <w:tcPr>
             <w:vAlign w:val="center"/>
+            <w:tcBorders>
+              <w:top w:sz="8" w:color="000000" w:val="single" w:space="0"/>
+              <w:right w:sz="8" w:color="000000" w:val="single" w:space="0"/>
+              <w:bottom w:sz="8" w:color="000000" w:val="single" w:space="0"/>
+              <w:left w:sz="8" w:color="000000" w:val="single" w:space="0"/>
+            </w:tcBorders>
             <w:gridSpan w:val="1"/>
           </w:tcPr>
           <w:p>
@@ -6752,6 +6758,12 @@
         <w:tc>
           <w:tcPr>
             <w:vAlign w:val="center"/>
+            <w:tcBorders>
+              <w:top w:sz="8" w:color="000000" w:val="single" w:space="0"/>
+              <w:right w:sz="8" w:color="000000" w:val="single" w:space="0"/>
+              <w:bottom w:sz="8" w:color="000000" w:val="single" w:space="0"/>
+              <w:left w:sz="8" w:color="000000" w:val="single" w:space="0"/>
+            </w:tcBorders>
             <w:gridSpan w:val="1"/>
           </w:tcPr>
           <w:p>
@@ -6766,6 +6778,12 @@
         <w:tc>
           <w:tcPr>
             <w:vAlign w:val="center"/>
+            <w:tcBorders>
+              <w:top w:sz="8" w:color="000000" w:val="single" w:space="0"/>
+              <w:right w:sz="8" w:color="000000" w:val="single" w:space="0"/>
+              <w:bottom w:sz="8" w:color="000000" w:val="single" w:space="0"/>
+              <w:left w:sz="8" w:color="000000" w:val="single" w:space="0"/>
+            </w:tcBorders>
             <w:gridSpan w:val="1"/>
           </w:tcPr>
           <w:p>
@@ -6783,6 +6801,12 @@
         <w:tc>
           <w:tcPr>
             <w:vAlign w:val="center"/>
+            <w:tcBorders>
+              <w:top w:sz="8" w:color="000000" w:val="single" w:space="0"/>
+              <w:right w:sz="8" w:color="000000" w:val="single" w:space="0"/>
+              <w:bottom w:sz="8" w:color="000000" w:val="single" w:space="0"/>
+              <w:left w:sz="8" w:color="000000" w:val="single" w:space="0"/>
+            </w:tcBorders>
             <w:gridSpan w:val="1"/>
           </w:tcPr>
           <w:p>
@@ -6797,6 +6821,12 @@
         <w:tc>
           <w:tcPr>
             <w:vAlign w:val="center"/>
+            <w:tcBorders>
+              <w:top w:sz="8" w:color="000000" w:val="single" w:space="0"/>
+              <w:right w:sz="8" w:color="000000" w:val="single" w:space="0"/>
+              <w:bottom w:sz="8" w:color="000000" w:val="single" w:space="0"/>
+              <w:left w:sz="8" w:color="000000" w:val="single" w:space="0"/>
+            </w:tcBorders>
             <w:gridSpan w:val="1"/>
           </w:tcPr>
           <w:p>
@@ -6814,6 +6844,12 @@
         <w:tc>
           <w:tcPr>
             <w:vAlign w:val="center"/>
+            <w:tcBorders>
+              <w:top w:sz="8" w:color="000000" w:val="single" w:space="0"/>
+              <w:right w:sz="8" w:color="000000" w:val="single" w:space="0"/>
+              <w:bottom w:sz="8" w:color="000000" w:val="single" w:space="0"/>
+              <w:left w:sz="8" w:color="000000" w:val="single" w:space="0"/>
+            </w:tcBorders>
             <w:gridSpan w:val="1"/>
           </w:tcPr>
           <w:p>

</xml_diff>

<commit_message>
Fixes. Operation Overlay in Map
</commit_message>
<xml_diff>
--- a/dashboard/tables/files/belize_hitos_y_avances.docx
+++ b/dashboard/tables/files/belize_hitos_y_avances.docx
@@ -3,10 +3,13 @@
 <w:document xmlns:ve="http://schemas.openxmlformats.org/markup-compatibility/2006" xmlns:o="urn:schemas-microsoft-com:office:office" xmlns:r="http://schemas.openxmlformats.org/officeDocument/2006/relationships" xmlns:m="http://schemas.openxmlformats.org/officeDocument/2006/math" xmlns:v="urn:schemas-microsoft-com:vml" xmlns:wp="http://schemas.openxmlformats.org/drawingml/2006/wordprocessingDrawing" xmlns:w10="urn:schemas-microsoft-com:office:word" xmlns:w="http://schemas.openxmlformats.org/wordprocessingml/2006/main" xmlns:wne="http://schemas.microsoft.com/office/word/2006/wordml">
   <w:body>
     <w:tbl>
-      <w:tblPr/>
+      <w:tblPr>
+        <w:tblW w:type="pct" w:w="5000"/>
+      </w:tblPr>
       <w:tr>
         <w:tc>
           <w:tcPr>
+            <w:tcW w:type="pct" w:w="2500"/>
             <w:gridSpan w:val="1"/>
           </w:tcPr>
           <w:p>
@@ -14,7 +17,7 @@
             <w:r>
               <w:drawing>
                 <wp:inline distT="0" distB="0" distL="0" distR="0">
-                  <wp:extent cx="2895600" cy="1358900"/>
+                  <wp:extent cx="2026919" cy="951229"/>
                   <wp:effectExtent l="25400" t="0" r="0" b="0"/>
                   <wp:docPr id="1" name="Picture 0" descr="logo_saludmesoam.png"/>
                   <wp:cNvGraphicFramePr>
@@ -36,7 +39,7 @@
                         <pic:spPr>
                           <a:xfrm>
                             <a:off x="0" y="0"/>
-                            <a:ext cx="2895600" cy="1358900"/>
+                            <a:ext cx="2026919" cy="951229"/>
                           </a:xfrm>
                           <a:prstGeom prst="rect">
                             <a:avLst/>
@@ -52,6 +55,7 @@
         </w:tc>
         <w:tc>
           <w:tcPr>
+            <w:tcW w:type="pct" w:w="2500"/>
             <w:gridSpan w:val="1"/>
           </w:tcPr>
           <w:p>
@@ -59,7 +63,7 @@
             <w:r>
               <w:drawing>
                 <wp:inline distT="0" distB="0" distL="0" distR="0">
-                  <wp:extent cx="2895600" cy="1524000"/>
+                  <wp:extent cx="2026919" cy="1066800"/>
                   <wp:effectExtent l="25400" t="0" r="0" b="0"/>
                   <wp:docPr id="1" name="Picture 0" descr="logo-del-BID.jpg"/>
                   <wp:cNvGraphicFramePr>
@@ -81,7 +85,7 @@
                         <pic:spPr>
                           <a:xfrm>
                             <a:off x="0" y="0"/>
-                            <a:ext cx="2895600" cy="1524000"/>
+                            <a:ext cx="2026919" cy="1066800"/>
                           </a:xfrm>
                           <a:prstGeom prst="rect">
                             <a:avLst/>
@@ -97,6 +101,7 @@
         </w:tc>
       </w:tr>
     </w:tbl>
+    <w:br/>
     <w:p>
       <w:pPr/>
       <w:r>
@@ -120,7 +125,7 @@
           <w:b w:val="true"/>
           <w:rFonts w:ascii="Times New Roman" w:hAnsi="Times New Roman"/>
         </w:rPr>
-        <w:t xml:space="preserve">Conclusiones de la reunión realizada el: 2 de Mayo de 2014</w:t>
+        <w:t xml:space="preserve">Conclusiones de la reunión realizada el: 18 de June de 2014</w:t>
       </w:r>
       <w:br/>
       <w:br/>
@@ -319,7 +324,7 @@
                 <w:rFonts w:ascii="Times New Roman" w:hAnsi="Times New Roman"/>
                 <w:sz w:val="20"/>
               </w:rPr>
-              <w:t xml:space="preserve">7 de Marzo de 2014</w:t>
+              <w:t xml:space="preserve">7 de March de 2014</w:t>
             </w:r>
           </w:p>
         </w:tc>

</xml_diff>